<commit_message>
feat: Updated for 2021.
https://www.Eadent.com/
</commit_message>
<xml_diff>
--- a/EamonnDuffyCV-Long.docx
+++ b/EamonnDuffyCV-Long.docx
@@ -127,21 +127,7 @@
         <w:rPr>
           <w:sz w:val="28"/>
         </w:rPr>
-        <w:t xml:space="preserve">Areas </w:t>
-      </w:r>
-      <w:proofErr w:type="gramStart"/>
-      <w:r>
-        <w:rPr>
-          <w:sz w:val="28"/>
-        </w:rPr>
-        <w:t>Of</w:t>
-      </w:r>
-      <w:proofErr w:type="gramEnd"/>
-      <w:r>
-        <w:rPr>
-          <w:sz w:val="28"/>
-        </w:rPr>
-        <w:t xml:space="preserve"> Expertise</w:t>
+        <w:t>Areas Of Expertise</w:t>
       </w:r>
     </w:p>
     <w:tbl>
@@ -589,7 +575,6 @@
               </w:rPr>
             </w:pPr>
             <w:hyperlink r:id="rId8" w:history="1">
-              <w:proofErr w:type="spellStart"/>
               <w:r>
                 <w:rPr>
                   <w:rStyle w:val="Hyperlink"/>
@@ -597,7 +582,6 @@
                 </w:rPr>
                 <w:t>Payzone</w:t>
               </w:r>
-              <w:proofErr w:type="spellEnd"/>
               <w:r>
                 <w:rPr>
                   <w:rStyle w:val="Hyperlink"/>
@@ -668,23 +652,13 @@
                 <w:lang w:val="en-GB"/>
               </w:rPr>
             </w:pPr>
-            <w:proofErr w:type="spellStart"/>
-            <w:r>
-              <w:rPr>
-                <w:sz w:val="24"/>
-                <w:szCs w:val="24"/>
-                <w:lang w:val="en-GB"/>
-              </w:rPr>
-              <w:t>Payzone</w:t>
-            </w:r>
-            <w:proofErr w:type="spellEnd"/>
-            <w:r>
-              <w:rPr>
-                <w:sz w:val="24"/>
-                <w:szCs w:val="24"/>
-                <w:lang w:val="en-GB"/>
-              </w:rPr>
-              <w:t xml:space="preserve"> provide </w:t>
+            <w:r>
+              <w:rPr>
+                <w:sz w:val="24"/>
+                <w:szCs w:val="24"/>
+                <w:lang w:val="en-GB"/>
+              </w:rPr>
+              <w:t xml:space="preserve">Payzone provide </w:t>
             </w:r>
             <w:r>
               <w:rPr>
@@ -2337,25 +2311,7 @@
                 <w:szCs w:val="24"/>
                 <w:lang w:val="en-GB"/>
               </w:rPr>
-              <w:t xml:space="preserve">Work was carried out using Visual Studio 6, Visual Studio .NET </w:t>
-            </w:r>
-            <w:proofErr w:type="gramStart"/>
-            <w:r>
-              <w:rPr>
-                <w:sz w:val="24"/>
-                <w:szCs w:val="24"/>
-                <w:lang w:val="en-GB"/>
-              </w:rPr>
-              <w:t>2003</w:t>
-            </w:r>
-            <w:proofErr w:type="gramEnd"/>
-            <w:r>
-              <w:rPr>
-                <w:sz w:val="24"/>
-                <w:szCs w:val="24"/>
-                <w:lang w:val="en-GB"/>
-              </w:rPr>
-              <w:t xml:space="preserve"> and Visual Studio 2005.</w:t>
+              <w:t>Work was carried out using Visual Studio 6, Visual Studio .NET 2003 and Visual Studio 2005.</w:t>
             </w:r>
           </w:p>
           <w:p>
@@ -2642,7 +2598,6 @@
               </w:rPr>
               <w:t xml:space="preserve">target system was </w:t>
             </w:r>
-            <w:proofErr w:type="gramStart"/>
             <w:r>
               <w:rPr>
                 <w:sz w:val="24"/>
@@ -2667,7 +2622,6 @@
               </w:rPr>
               <w:t>.</w:t>
             </w:r>
-            <w:proofErr w:type="gramEnd"/>
           </w:p>
           <w:p>
             <w:pPr>
@@ -2820,7 +2774,6 @@
               <w:t xml:space="preserve">Client: </w:t>
             </w:r>
             <w:hyperlink r:id="rId14" w:history="1">
-              <w:proofErr w:type="spellStart"/>
               <w:r>
                 <w:rPr>
                   <w:rStyle w:val="Hyperlink"/>
@@ -2829,7 +2782,6 @@
                 </w:rPr>
                 <w:t>Axxia</w:t>
               </w:r>
-              <w:proofErr w:type="spellEnd"/>
             </w:hyperlink>
           </w:p>
         </w:tc>
@@ -2879,23 +2831,13 @@
                 <w:lang w:val="en-GB"/>
               </w:rPr>
             </w:pPr>
-            <w:proofErr w:type="spellStart"/>
-            <w:r>
-              <w:rPr>
-                <w:sz w:val="24"/>
-                <w:szCs w:val="24"/>
-                <w:lang w:val="en-GB"/>
-              </w:rPr>
-              <w:t>Axxia</w:t>
-            </w:r>
-            <w:proofErr w:type="spellEnd"/>
-            <w:r>
-              <w:rPr>
-                <w:sz w:val="24"/>
-                <w:szCs w:val="24"/>
-                <w:lang w:val="en-GB"/>
-              </w:rPr>
-              <w:t xml:space="preserve"> produce case and document management software for the legal profession.</w:t>
+            <w:r>
+              <w:rPr>
+                <w:sz w:val="24"/>
+                <w:szCs w:val="24"/>
+                <w:lang w:val="en-GB"/>
+              </w:rPr>
+              <w:t>Axxia produce case and document management software for the legal profession.</w:t>
             </w:r>
           </w:p>
           <w:p>
@@ -3081,7 +3023,6 @@
                 <w:szCs w:val="24"/>
                 <w:lang w:val="en-GB"/>
               </w:rPr>
-              <w:lastRenderedPageBreak/>
               <w:t xml:space="preserve">Client: </w:t>
             </w:r>
             <w:hyperlink r:id="rId15" w:history="1">
@@ -3262,19 +3203,8 @@
                 <w:szCs w:val="24"/>
                 <w:lang w:val="en-GB"/>
               </w:rPr>
-              <w:t xml:space="preserve">Managed </w:t>
-            </w:r>
-            <w:proofErr w:type="gramStart"/>
-            <w:r>
-              <w:rPr>
-                <w:b/>
-                <w:sz w:val="24"/>
-                <w:szCs w:val="24"/>
-                <w:lang w:val="en-GB"/>
-              </w:rPr>
-              <w:t>C++</w:t>
-            </w:r>
-            <w:proofErr w:type="gramEnd"/>
+              <w:t>Managed C++</w:t>
+            </w:r>
             <w:r>
               <w:rPr>
                 <w:sz w:val="24"/>
@@ -3411,25 +3341,7 @@
                 <w:szCs w:val="24"/>
                 <w:lang w:val="en-GB"/>
               </w:rPr>
-              <w:t xml:space="preserve">Originally called </w:t>
-            </w:r>
-            <w:proofErr w:type="spellStart"/>
-            <w:r>
-              <w:rPr>
-                <w:sz w:val="24"/>
-                <w:szCs w:val="24"/>
-                <w:lang w:val="en-GB"/>
-              </w:rPr>
-              <w:t>Medelec</w:t>
-            </w:r>
-            <w:proofErr w:type="spellEnd"/>
-            <w:r>
-              <w:rPr>
-                <w:sz w:val="24"/>
-                <w:szCs w:val="24"/>
-                <w:lang w:val="en-GB"/>
-              </w:rPr>
-              <w:t xml:space="preserve"> (see later). </w:t>
+              <w:t xml:space="preserve">Originally called Medelec (see later). </w:t>
             </w:r>
           </w:p>
           <w:p>
@@ -3596,7 +3508,6 @@
               </w:rPr>
             </w:pPr>
             <w:hyperlink r:id="rId17" w:history="1">
-              <w:proofErr w:type="spellStart"/>
               <w:r>
                 <w:rPr>
                   <w:rStyle w:val="Hyperlink"/>
@@ -3605,7 +3516,6 @@
                 </w:rPr>
                 <w:t>Eadent</w:t>
               </w:r>
-              <w:proofErr w:type="spellEnd"/>
             </w:hyperlink>
           </w:p>
         </w:tc>
@@ -3853,7 +3763,6 @@
               </w:rPr>
               <w:t xml:space="preserve">, </w:t>
             </w:r>
-            <w:proofErr w:type="spellStart"/>
             <w:r>
               <w:rPr>
                 <w:b/>
@@ -3864,7 +3773,6 @@
               </w:rPr>
               <w:t>csUnit</w:t>
             </w:r>
-            <w:proofErr w:type="spellEnd"/>
             <w:r>
               <w:rPr>
                 <w:sz w:val="24"/>
@@ -3956,25 +3864,7 @@
                 <w:szCs w:val="24"/>
                 <w:lang w:val="en-GB"/>
               </w:rPr>
-              <w:t xml:space="preserve">Florida, New York, Singapore, Australia, New </w:t>
-            </w:r>
-            <w:proofErr w:type="gramStart"/>
-            <w:r>
-              <w:rPr>
-                <w:sz w:val="24"/>
-                <w:szCs w:val="24"/>
-                <w:lang w:val="en-GB"/>
-              </w:rPr>
-              <w:t>Zealand</w:t>
-            </w:r>
-            <w:proofErr w:type="gramEnd"/>
-            <w:r>
-              <w:rPr>
-                <w:sz w:val="24"/>
-                <w:szCs w:val="24"/>
-                <w:lang w:val="en-GB"/>
-              </w:rPr>
-              <w:t xml:space="preserve"> and Hong Kong.</w:t>
+              <w:t>Florida, New York, Singapore, Australia, New Zealand and Hong Kong.</w:t>
             </w:r>
           </w:p>
         </w:tc>
@@ -4013,23 +3903,7 @@
                 <w:szCs w:val="24"/>
                 <w:lang w:val="en-GB"/>
               </w:rPr>
-              <w:t>Muse Gaming/</w:t>
-            </w:r>
-            <w:proofErr w:type="spellStart"/>
-            <w:r>
-              <w:rPr>
-                <w:szCs w:val="24"/>
-                <w:lang w:val="en-GB"/>
-              </w:rPr>
-              <w:t>GoldPlay</w:t>
-            </w:r>
-            <w:proofErr w:type="spellEnd"/>
-            <w:r>
-              <w:rPr>
-                <w:szCs w:val="24"/>
-                <w:lang w:val="en-GB"/>
-              </w:rPr>
-              <w:t xml:space="preserve"> UK/Kismet Studios</w:t>
+              <w:t>Muse Gaming/GoldPlay UK/Kismet Studios</w:t>
             </w:r>
           </w:p>
         </w:tc>
@@ -4701,29 +4575,7 @@
                 <w:szCs w:val="24"/>
                 <w:lang w:val="en-GB"/>
               </w:rPr>
-              <w:t xml:space="preserve">Subtitle </w:t>
-            </w:r>
-            <w:proofErr w:type="gramStart"/>
-            <w:r>
-              <w:rPr>
-                <w:i/>
-                <w:iCs/>
-                <w:sz w:val="24"/>
-                <w:szCs w:val="24"/>
-                <w:lang w:val="en-GB"/>
-              </w:rPr>
-              <w:t>And</w:t>
-            </w:r>
-            <w:proofErr w:type="gramEnd"/>
-            <w:r>
-              <w:rPr>
-                <w:i/>
-                <w:iCs/>
-                <w:sz w:val="24"/>
-                <w:szCs w:val="24"/>
-                <w:lang w:val="en-GB"/>
-              </w:rPr>
-              <w:t xml:space="preserve"> Stream Synchroniser; Material Broker</w:t>
+              <w:t>Subtitle And Stream Synchroniser; Material Broker</w:t>
             </w:r>
           </w:p>
           <w:p>
@@ -4749,39 +4601,7 @@
                 <w:sz w:val="24"/>
                 <w:szCs w:val="24"/>
               </w:rPr>
-              <w:t xml:space="preserve">Initially developed part of a large system for a customer in Israel (Subtitle </w:t>
-            </w:r>
-            <w:proofErr w:type="gramStart"/>
-            <w:r>
-              <w:rPr>
-                <w:sz w:val="24"/>
-                <w:szCs w:val="24"/>
-              </w:rPr>
-              <w:t>And</w:t>
-            </w:r>
-            <w:proofErr w:type="gramEnd"/>
-            <w:r>
-              <w:rPr>
-                <w:sz w:val="24"/>
-                <w:szCs w:val="24"/>
-              </w:rPr>
-              <w:t xml:space="preserve"> Stream </w:t>
-            </w:r>
-            <w:proofErr w:type="spellStart"/>
-            <w:r>
-              <w:rPr>
-                <w:sz w:val="24"/>
-                <w:szCs w:val="24"/>
-              </w:rPr>
-              <w:t>Synchroniser</w:t>
-            </w:r>
-            <w:proofErr w:type="spellEnd"/>
-            <w:r>
-              <w:rPr>
-                <w:sz w:val="24"/>
-                <w:szCs w:val="24"/>
-              </w:rPr>
-              <w:t xml:space="preserve"> application).</w:t>
+              <w:t>Initially developed part of a large system for a customer in Israel (Subtitle And Stream Synchroniser application).</w:t>
             </w:r>
           </w:p>
           <w:p>
@@ -4845,7 +4665,6 @@
                 <w:sz w:val="24"/>
                 <w:szCs w:val="24"/>
               </w:rPr>
-              <w:lastRenderedPageBreak/>
               <w:t>TCP/IP sockets</w:t>
             </w:r>
             <w:r>
@@ -5493,23 +5312,7 @@
                 <w:sz w:val="24"/>
                 <w:szCs w:val="24"/>
               </w:rPr>
-              <w:t xml:space="preserve">Interacted extensively with Italian engineer responsible for the PLC control of the conveyor belts and </w:t>
-            </w:r>
-            <w:proofErr w:type="gramStart"/>
-            <w:r>
-              <w:rPr>
-                <w:sz w:val="24"/>
-                <w:szCs w:val="24"/>
-              </w:rPr>
-              <w:t>robots, and</w:t>
-            </w:r>
-            <w:proofErr w:type="gramEnd"/>
-            <w:r>
-              <w:rPr>
-                <w:sz w:val="24"/>
-                <w:szCs w:val="24"/>
-              </w:rPr>
-              <w:t xml:space="preserve"> co-developed a software/control architecture with them.</w:t>
+              <w:t>Interacted extensively with Italian engineer responsible for the PLC control of the conveyor belts and robots, and co-developed a software/control architecture with them.</w:t>
             </w:r>
           </w:p>
           <w:p>
@@ -5686,7 +5489,6 @@
               </w:rPr>
             </w:pPr>
             <w:hyperlink r:id="rId19" w:history="1">
-              <w:proofErr w:type="spellStart"/>
               <w:r>
                 <w:rPr>
                   <w:rStyle w:val="Hyperlink"/>
@@ -5695,7 +5497,6 @@
                 </w:rPr>
                 <w:t>Medelec</w:t>
               </w:r>
-              <w:proofErr w:type="spellEnd"/>
             </w:hyperlink>
           </w:p>
         </w:tc>
@@ -5813,7 +5614,6 @@
               </w:rPr>
               <w:t xml:space="preserve"> and </w:t>
             </w:r>
-            <w:proofErr w:type="spellStart"/>
             <w:r>
               <w:rPr>
                 <w:b/>
@@ -5822,7 +5622,6 @@
               </w:rPr>
               <w:t>Booch</w:t>
             </w:r>
-            <w:proofErr w:type="spellEnd"/>
             <w:r>
               <w:rPr>
                 <w:sz w:val="24"/>
@@ -5990,23 +5789,7 @@
                 <w:sz w:val="24"/>
                 <w:szCs w:val="24"/>
               </w:rPr>
-              <w:t xml:space="preserve">Developed from scratch for sister company in Denmark, using </w:t>
-            </w:r>
-            <w:proofErr w:type="spellStart"/>
-            <w:r>
-              <w:rPr>
-                <w:sz w:val="24"/>
-                <w:szCs w:val="24"/>
-              </w:rPr>
-              <w:t>iRMX</w:t>
-            </w:r>
-            <w:proofErr w:type="spellEnd"/>
-            <w:r>
-              <w:rPr>
-                <w:sz w:val="24"/>
-                <w:szCs w:val="24"/>
-              </w:rPr>
-              <w:t xml:space="preserve"> for Windows Operating System.</w:t>
+              <w:t>Developed from scratch for sister company in Denmark, using iRMX for Windows Operating System.</w:t>
             </w:r>
           </w:p>
           <w:p>
@@ -6047,46 +5830,20 @@
               </w:rPr>
               <w:t xml:space="preserve">, </w:t>
             </w:r>
-            <w:proofErr w:type="spellStart"/>
-            <w:r>
-              <w:rPr>
-                <w:b/>
-                <w:sz w:val="24"/>
-                <w:szCs w:val="24"/>
-              </w:rPr>
-              <w:t>iRMX</w:t>
-            </w:r>
-            <w:proofErr w:type="spellEnd"/>
-            <w:r>
-              <w:rPr>
-                <w:b/>
-                <w:sz w:val="24"/>
-                <w:szCs w:val="24"/>
-              </w:rPr>
-              <w:t xml:space="preserve"> for Windows</w:t>
-            </w:r>
-            <w:r>
-              <w:rPr>
-                <w:sz w:val="24"/>
-                <w:szCs w:val="24"/>
-              </w:rPr>
-              <w:t xml:space="preserve">) and </w:t>
-            </w:r>
-            <w:proofErr w:type="gramStart"/>
-            <w:r>
-              <w:rPr>
-                <w:sz w:val="24"/>
-                <w:szCs w:val="24"/>
-              </w:rPr>
-              <w:t>all of</w:t>
-            </w:r>
-            <w:proofErr w:type="gramEnd"/>
-            <w:r>
-              <w:rPr>
-                <w:sz w:val="24"/>
-                <w:szCs w:val="24"/>
-              </w:rPr>
-              <w:t xml:space="preserve"> the real-time display software for the custom graphics card (</w:t>
+            <w:r>
+              <w:rPr>
+                <w:b/>
+                <w:sz w:val="24"/>
+                <w:szCs w:val="24"/>
+              </w:rPr>
+              <w:t>iRMX for Windows</w:t>
+            </w:r>
+            <w:r>
+              <w:rPr>
+                <w:sz w:val="24"/>
+                <w:szCs w:val="24"/>
+              </w:rPr>
+              <w:t>) and all of the real-time display software for the custom graphics card (</w:t>
             </w:r>
             <w:r>
               <w:rPr>
@@ -6109,7 +5866,23 @@
                 <w:sz w:val="24"/>
                 <w:szCs w:val="24"/>
               </w:rPr>
-              <w:t>Texas Instruments 34010 assembler</w:t>
+              <w:t>Texas Instruments 34010</w:t>
+            </w:r>
+            <w:r>
+              <w:rPr>
+                <w:b/>
+                <w:sz w:val="24"/>
+                <w:szCs w:val="24"/>
+              </w:rPr>
+              <w:t xml:space="preserve"> Assembly</w:t>
+            </w:r>
+            <w:r>
+              <w:rPr>
+                <w:b/>
+                <w:sz w:val="24"/>
+                <w:szCs w:val="24"/>
+              </w:rPr>
+              <w:t xml:space="preserve"> Language</w:t>
             </w:r>
             <w:r>
               <w:rPr>
@@ -6170,23 +5943,7 @@
                 <w:sz w:val="24"/>
                 <w:szCs w:val="24"/>
               </w:rPr>
-              <w:t xml:space="preserve"> Developed text-display, interrupt handler and </w:t>
-            </w:r>
-            <w:proofErr w:type="spellStart"/>
-            <w:r>
-              <w:rPr>
-                <w:sz w:val="24"/>
-                <w:szCs w:val="24"/>
-              </w:rPr>
-              <w:t>startup</w:t>
-            </w:r>
-            <w:proofErr w:type="spellEnd"/>
-            <w:r>
-              <w:rPr>
-                <w:sz w:val="24"/>
-                <w:szCs w:val="24"/>
-              </w:rPr>
-              <w:t xml:space="preserve"> software (</w:t>
+              <w:t xml:space="preserve"> Developed text-display, interrupt handler and startup software (</w:t>
             </w:r>
             <w:r>
               <w:rPr>
@@ -6209,7 +5966,31 @@
                 <w:sz w:val="24"/>
                 <w:szCs w:val="24"/>
               </w:rPr>
-              <w:t>Hitachi H16 assembler</w:t>
+              <w:t xml:space="preserve">Hitachi H16 </w:t>
+            </w:r>
+            <w:r>
+              <w:rPr>
+                <w:b/>
+                <w:sz w:val="24"/>
+                <w:szCs w:val="24"/>
+              </w:rPr>
+              <w:t>A</w:t>
+            </w:r>
+            <w:r>
+              <w:rPr>
+                <w:b/>
+                <w:sz w:val="24"/>
+                <w:szCs w:val="24"/>
+              </w:rPr>
+              <w:t>ssembl</w:t>
+            </w:r>
+            <w:r>
+              <w:rPr>
+                <w:b/>
+                <w:sz w:val="24"/>
+                <w:szCs w:val="24"/>
+              </w:rPr>
+              <w:t>y Language</w:t>
             </w:r>
             <w:r>
               <w:rPr>

</xml_diff>

<commit_message>
chore: Updated my CV.
https://www.Eadent.com/
</commit_message>
<xml_diff>
--- a/EamonnDuffyCV-Long.docx
+++ b/EamonnDuffyCV-Long.docx
@@ -127,7 +127,21 @@
         <w:rPr>
           <w:sz w:val="28"/>
         </w:rPr>
-        <w:t>Areas Of Expertise</w:t>
+        <w:t xml:space="preserve">Areas </w:t>
+      </w:r>
+      <w:proofErr w:type="gramStart"/>
+      <w:r>
+        <w:rPr>
+          <w:sz w:val="28"/>
+        </w:rPr>
+        <w:t>Of</w:t>
+      </w:r>
+      <w:proofErr w:type="gramEnd"/>
+      <w:r>
+        <w:rPr>
+          <w:sz w:val="28"/>
+        </w:rPr>
+        <w:t xml:space="preserve"> Expertise</w:t>
       </w:r>
     </w:p>
     <w:tbl>
@@ -575,6 +589,7 @@
               </w:rPr>
             </w:pPr>
             <w:hyperlink r:id="rId8" w:history="1">
+              <w:proofErr w:type="spellStart"/>
               <w:r>
                 <w:rPr>
                   <w:rStyle w:val="Hyperlink"/>
@@ -582,6 +597,7 @@
                 </w:rPr>
                 <w:t>Payzone</w:t>
               </w:r>
+              <w:proofErr w:type="spellEnd"/>
               <w:r>
                 <w:rPr>
                   <w:rStyle w:val="Hyperlink"/>
@@ -609,7 +625,21 @@
                 <w:szCs w:val="24"/>
                 <w:lang w:val="en-GB"/>
               </w:rPr>
-              <w:t>Dec 2011</w:t>
+              <w:t>Dec</w:t>
+            </w:r>
+            <w:r>
+              <w:rPr>
+                <w:szCs w:val="24"/>
+                <w:lang w:val="en-GB"/>
+              </w:rPr>
+              <w:t>ember</w:t>
+            </w:r>
+            <w:r>
+              <w:rPr>
+                <w:szCs w:val="24"/>
+                <w:lang w:val="en-GB"/>
+              </w:rPr>
+              <w:t xml:space="preserve"> 2011</w:t>
             </w:r>
             <w:r>
               <w:rPr>
@@ -652,13 +682,23 @@
                 <w:lang w:val="en-GB"/>
               </w:rPr>
             </w:pPr>
-            <w:r>
-              <w:rPr>
-                <w:sz w:val="24"/>
-                <w:szCs w:val="24"/>
-                <w:lang w:val="en-GB"/>
-              </w:rPr>
-              <w:t xml:space="preserve">Payzone provide </w:t>
+            <w:proofErr w:type="spellStart"/>
+            <w:r>
+              <w:rPr>
+                <w:sz w:val="24"/>
+                <w:szCs w:val="24"/>
+                <w:lang w:val="en-GB"/>
+              </w:rPr>
+              <w:t>Payzone</w:t>
+            </w:r>
+            <w:proofErr w:type="spellEnd"/>
+            <w:r>
+              <w:rPr>
+                <w:sz w:val="24"/>
+                <w:szCs w:val="24"/>
+                <w:lang w:val="en-GB"/>
+              </w:rPr>
+              <w:t xml:space="preserve"> provide </w:t>
             </w:r>
             <w:r>
               <w:rPr>
@@ -1409,14 +1449,42 @@
                 <w:szCs w:val="24"/>
                 <w:lang w:val="en-GB"/>
               </w:rPr>
-              <w:t xml:space="preserve">Jun 2010 – </w:t>
-            </w:r>
-            <w:r>
-              <w:rPr>
-                <w:szCs w:val="24"/>
-                <w:lang w:val="en-GB"/>
-              </w:rPr>
-              <w:t>Nov 2011</w:t>
+              <w:t>Jun</w:t>
+            </w:r>
+            <w:r>
+              <w:rPr>
+                <w:szCs w:val="24"/>
+                <w:lang w:val="en-GB"/>
+              </w:rPr>
+              <w:t>e</w:t>
+            </w:r>
+            <w:r>
+              <w:rPr>
+                <w:szCs w:val="24"/>
+                <w:lang w:val="en-GB"/>
+              </w:rPr>
+              <w:t xml:space="preserve"> 2010 – </w:t>
+            </w:r>
+            <w:r>
+              <w:rPr>
+                <w:szCs w:val="24"/>
+                <w:lang w:val="en-GB"/>
+              </w:rPr>
+              <w:t>Nov</w:t>
+            </w:r>
+            <w:r>
+              <w:rPr>
+                <w:szCs w:val="24"/>
+                <w:lang w:val="en-GB"/>
+              </w:rPr>
+              <w:t>ember</w:t>
+            </w:r>
+            <w:r>
+              <w:rPr>
+                <w:szCs w:val="24"/>
+                <w:lang w:val="en-GB"/>
+              </w:rPr>
+              <w:t xml:space="preserve"> 2011</w:t>
             </w:r>
           </w:p>
         </w:tc>
@@ -1725,6 +1793,13 @@
               </w:rPr>
               <w:t>nal Learning</w:t>
             </w:r>
+            <w:r>
+              <w:rPr>
+                <w:szCs w:val="24"/>
+                <w:lang w:val="en-GB"/>
+              </w:rPr>
+              <w:t xml:space="preserve"> &amp; Development</w:t>
+            </w:r>
           </w:p>
         </w:tc>
         <w:tc>
@@ -1751,7 +1826,21 @@
                 <w:szCs w:val="24"/>
                 <w:lang w:val="en-GB"/>
               </w:rPr>
-              <w:t>Jun 2010</w:t>
+              <w:t>Jun</w:t>
+            </w:r>
+            <w:r>
+              <w:rPr>
+                <w:szCs w:val="24"/>
+                <w:lang w:val="en-GB"/>
+              </w:rPr>
+              <w:t>e</w:t>
+            </w:r>
+            <w:r>
+              <w:rPr>
+                <w:szCs w:val="24"/>
+                <w:lang w:val="en-GB"/>
+              </w:rPr>
+              <w:t xml:space="preserve"> 2010</w:t>
             </w:r>
           </w:p>
         </w:tc>
@@ -2249,7 +2338,35 @@
                 <w:szCs w:val="24"/>
                 <w:lang w:val="en-GB"/>
               </w:rPr>
-              <w:t>Jan 2008 – Apr 2009</w:t>
+              <w:t>Jan</w:t>
+            </w:r>
+            <w:r>
+              <w:rPr>
+                <w:szCs w:val="24"/>
+                <w:lang w:val="en-GB"/>
+              </w:rPr>
+              <w:t>uary</w:t>
+            </w:r>
+            <w:r>
+              <w:rPr>
+                <w:szCs w:val="24"/>
+                <w:lang w:val="en-GB"/>
+              </w:rPr>
+              <w:t xml:space="preserve"> 2008 – Apr</w:t>
+            </w:r>
+            <w:r>
+              <w:rPr>
+                <w:szCs w:val="24"/>
+                <w:lang w:val="en-GB"/>
+              </w:rPr>
+              <w:t>il</w:t>
+            </w:r>
+            <w:r>
+              <w:rPr>
+                <w:szCs w:val="24"/>
+                <w:lang w:val="en-GB"/>
+              </w:rPr>
+              <w:t xml:space="preserve"> 2009</w:t>
             </w:r>
           </w:p>
         </w:tc>
@@ -2311,7 +2428,25 @@
                 <w:szCs w:val="24"/>
                 <w:lang w:val="en-GB"/>
               </w:rPr>
-              <w:t>Work was carried out using Visual Studio 6, Visual Studio .NET 2003 and Visual Studio 2005.</w:t>
+              <w:t xml:space="preserve">Work was carried out using Visual Studio 6, Visual Studio .NET </w:t>
+            </w:r>
+            <w:proofErr w:type="gramStart"/>
+            <w:r>
+              <w:rPr>
+                <w:sz w:val="24"/>
+                <w:szCs w:val="24"/>
+                <w:lang w:val="en-GB"/>
+              </w:rPr>
+              <w:t>2003</w:t>
+            </w:r>
+            <w:proofErr w:type="gramEnd"/>
+            <w:r>
+              <w:rPr>
+                <w:sz w:val="24"/>
+                <w:szCs w:val="24"/>
+                <w:lang w:val="en-GB"/>
+              </w:rPr>
+              <w:t xml:space="preserve"> and Visual Studio 2005.</w:t>
             </w:r>
           </w:p>
           <w:p>
@@ -2502,7 +2637,35 @@
                 <w:szCs w:val="24"/>
                 <w:lang w:val="en-GB"/>
               </w:rPr>
-              <w:t>Jun 2007 – Jul 2007</w:t>
+              <w:t>Jun</w:t>
+            </w:r>
+            <w:r>
+              <w:rPr>
+                <w:szCs w:val="24"/>
+                <w:lang w:val="en-GB"/>
+              </w:rPr>
+              <w:t>e</w:t>
+            </w:r>
+            <w:r>
+              <w:rPr>
+                <w:szCs w:val="24"/>
+                <w:lang w:val="en-GB"/>
+              </w:rPr>
+              <w:t xml:space="preserve"> 2007 – Jul</w:t>
+            </w:r>
+            <w:r>
+              <w:rPr>
+                <w:szCs w:val="24"/>
+                <w:lang w:val="en-GB"/>
+              </w:rPr>
+              <w:t>y</w:t>
+            </w:r>
+            <w:r>
+              <w:rPr>
+                <w:szCs w:val="24"/>
+                <w:lang w:val="en-GB"/>
+              </w:rPr>
+              <w:t xml:space="preserve"> 2007</w:t>
             </w:r>
           </w:p>
         </w:tc>
@@ -2605,14 +2768,6 @@
                 <w:lang w:val="en-GB"/>
               </w:rPr>
               <w:t>Solaris</w:t>
-            </w:r>
-            <w:r>
-              <w:rPr>
-                <w:sz w:val="24"/>
-                <w:szCs w:val="24"/>
-                <w:lang w:val="en-GB"/>
-              </w:rPr>
-              <w:t>.</w:t>
             </w:r>
             <w:r>
               <w:rPr>
@@ -2774,6 +2929,7 @@
               <w:t xml:space="preserve">Client: </w:t>
             </w:r>
             <w:hyperlink r:id="rId14" w:history="1">
+              <w:proofErr w:type="spellStart"/>
               <w:r>
                 <w:rPr>
                   <w:rStyle w:val="Hyperlink"/>
@@ -2782,6 +2938,7 @@
                 </w:rPr>
                 <w:t>Axxia</w:t>
               </w:r>
+              <w:proofErr w:type="spellEnd"/>
             </w:hyperlink>
           </w:p>
         </w:tc>
@@ -2802,7 +2959,21 @@
                 <w:szCs w:val="24"/>
                 <w:lang w:val="en-GB"/>
               </w:rPr>
-              <w:t>Jan 2007 – May 2007</w:t>
+              <w:t>Jan</w:t>
+            </w:r>
+            <w:r>
+              <w:rPr>
+                <w:szCs w:val="24"/>
+                <w:lang w:val="en-GB"/>
+              </w:rPr>
+              <w:t>uary</w:t>
+            </w:r>
+            <w:r>
+              <w:rPr>
+                <w:szCs w:val="24"/>
+                <w:lang w:val="en-GB"/>
+              </w:rPr>
+              <w:t xml:space="preserve"> 2007 – May 2007</w:t>
             </w:r>
           </w:p>
         </w:tc>
@@ -2831,13 +3002,23 @@
                 <w:lang w:val="en-GB"/>
               </w:rPr>
             </w:pPr>
-            <w:r>
-              <w:rPr>
-                <w:sz w:val="24"/>
-                <w:szCs w:val="24"/>
-                <w:lang w:val="en-GB"/>
-              </w:rPr>
-              <w:t>Axxia produce case and document management software for the legal profession.</w:t>
+            <w:proofErr w:type="spellStart"/>
+            <w:r>
+              <w:rPr>
+                <w:sz w:val="24"/>
+                <w:szCs w:val="24"/>
+                <w:lang w:val="en-GB"/>
+              </w:rPr>
+              <w:t>Axxia</w:t>
+            </w:r>
+            <w:proofErr w:type="spellEnd"/>
+            <w:r>
+              <w:rPr>
+                <w:sz w:val="24"/>
+                <w:szCs w:val="24"/>
+                <w:lang w:val="en-GB"/>
+              </w:rPr>
+              <w:t xml:space="preserve"> produce case and document management software for the legal profession.</w:t>
             </w:r>
           </w:p>
           <w:p>
@@ -3023,6 +3204,7 @@
                 <w:szCs w:val="24"/>
                 <w:lang w:val="en-GB"/>
               </w:rPr>
+              <w:lastRenderedPageBreak/>
               <w:t xml:space="preserve">Client: </w:t>
             </w:r>
             <w:hyperlink r:id="rId15" w:history="1">
@@ -3054,7 +3236,35 @@
                 <w:szCs w:val="24"/>
                 <w:lang w:val="en-GB"/>
               </w:rPr>
-              <w:t>Jul 2005 – Jan 2007</w:t>
+              <w:t>Jul</w:t>
+            </w:r>
+            <w:r>
+              <w:rPr>
+                <w:szCs w:val="24"/>
+                <w:lang w:val="en-GB"/>
+              </w:rPr>
+              <w:t>y</w:t>
+            </w:r>
+            <w:r>
+              <w:rPr>
+                <w:szCs w:val="24"/>
+                <w:lang w:val="en-GB"/>
+              </w:rPr>
+              <w:t xml:space="preserve"> 2005 – Jan</w:t>
+            </w:r>
+            <w:r>
+              <w:rPr>
+                <w:szCs w:val="24"/>
+                <w:lang w:val="en-GB"/>
+              </w:rPr>
+              <w:t>uary</w:t>
+            </w:r>
+            <w:r>
+              <w:rPr>
+                <w:szCs w:val="24"/>
+                <w:lang w:val="en-GB"/>
+              </w:rPr>
+              <w:t xml:space="preserve"> 2007</w:t>
             </w:r>
           </w:p>
         </w:tc>
@@ -3203,8 +3413,19 @@
                 <w:szCs w:val="24"/>
                 <w:lang w:val="en-GB"/>
               </w:rPr>
-              <w:t>Managed C++</w:t>
-            </w:r>
+              <w:t xml:space="preserve">Managed </w:t>
+            </w:r>
+            <w:proofErr w:type="gramStart"/>
+            <w:r>
+              <w:rPr>
+                <w:b/>
+                <w:sz w:val="24"/>
+                <w:szCs w:val="24"/>
+                <w:lang w:val="en-GB"/>
+              </w:rPr>
+              <w:t>C++</w:t>
+            </w:r>
+            <w:proofErr w:type="gramEnd"/>
             <w:r>
               <w:rPr>
                 <w:sz w:val="24"/>
@@ -3315,7 +3536,35 @@
                 <w:szCs w:val="24"/>
                 <w:lang w:val="en-GB"/>
               </w:rPr>
-              <w:t>Jan 2004 – Dec 2004</w:t>
+              <w:t>Jan</w:t>
+            </w:r>
+            <w:r>
+              <w:rPr>
+                <w:szCs w:val="24"/>
+                <w:lang w:val="en-GB"/>
+              </w:rPr>
+              <w:t>uary</w:t>
+            </w:r>
+            <w:r>
+              <w:rPr>
+                <w:szCs w:val="24"/>
+                <w:lang w:val="en-GB"/>
+              </w:rPr>
+              <w:t xml:space="preserve"> 2004 – Dec</w:t>
+            </w:r>
+            <w:r>
+              <w:rPr>
+                <w:szCs w:val="24"/>
+                <w:lang w:val="en-GB"/>
+              </w:rPr>
+              <w:t>ember</w:t>
+            </w:r>
+            <w:r>
+              <w:rPr>
+                <w:szCs w:val="24"/>
+                <w:lang w:val="en-GB"/>
+              </w:rPr>
+              <w:t xml:space="preserve"> 2004</w:t>
             </w:r>
           </w:p>
         </w:tc>
@@ -3341,7 +3590,25 @@
                 <w:szCs w:val="24"/>
                 <w:lang w:val="en-GB"/>
               </w:rPr>
-              <w:t xml:space="preserve">Originally called Medelec (see later). </w:t>
+              <w:t xml:space="preserve">Originally called </w:t>
+            </w:r>
+            <w:proofErr w:type="spellStart"/>
+            <w:r>
+              <w:rPr>
+                <w:sz w:val="24"/>
+                <w:szCs w:val="24"/>
+                <w:lang w:val="en-GB"/>
+              </w:rPr>
+              <w:t>Medelec</w:t>
+            </w:r>
+            <w:proofErr w:type="spellEnd"/>
+            <w:r>
+              <w:rPr>
+                <w:sz w:val="24"/>
+                <w:szCs w:val="24"/>
+                <w:lang w:val="en-GB"/>
+              </w:rPr>
+              <w:t xml:space="preserve"> (see later). </w:t>
             </w:r>
           </w:p>
           <w:p>
@@ -3508,6 +3775,7 @@
               </w:rPr>
             </w:pPr>
             <w:hyperlink r:id="rId17" w:history="1">
+              <w:proofErr w:type="spellStart"/>
               <w:r>
                 <w:rPr>
                   <w:rStyle w:val="Hyperlink"/>
@@ -3516,6 +3784,7 @@
                 </w:rPr>
                 <w:t>Eadent</w:t>
               </w:r>
+              <w:proofErr w:type="spellEnd"/>
             </w:hyperlink>
           </w:p>
         </w:tc>
@@ -3536,14 +3805,42 @@
                 <w:szCs w:val="24"/>
                 <w:lang w:val="en-GB"/>
               </w:rPr>
-              <w:t xml:space="preserve">Feb 2003 – </w:t>
-            </w:r>
-            <w:r>
-              <w:rPr>
-                <w:szCs w:val="24"/>
-                <w:lang w:val="en-GB"/>
-              </w:rPr>
-              <w:t>Jun 2010</w:t>
+              <w:t>Feb</w:t>
+            </w:r>
+            <w:r>
+              <w:rPr>
+                <w:szCs w:val="24"/>
+                <w:lang w:val="en-GB"/>
+              </w:rPr>
+              <w:t>ruary</w:t>
+            </w:r>
+            <w:r>
+              <w:rPr>
+                <w:szCs w:val="24"/>
+                <w:lang w:val="en-GB"/>
+              </w:rPr>
+              <w:t xml:space="preserve"> 2003 – </w:t>
+            </w:r>
+            <w:r>
+              <w:rPr>
+                <w:szCs w:val="24"/>
+                <w:lang w:val="en-GB"/>
+              </w:rPr>
+              <w:t>Jun</w:t>
+            </w:r>
+            <w:r>
+              <w:rPr>
+                <w:szCs w:val="24"/>
+                <w:lang w:val="en-GB"/>
+              </w:rPr>
+              <w:t>e</w:t>
+            </w:r>
+            <w:r>
+              <w:rPr>
+                <w:szCs w:val="24"/>
+                <w:lang w:val="en-GB"/>
+              </w:rPr>
+              <w:t xml:space="preserve"> 2010</w:t>
             </w:r>
           </w:p>
         </w:tc>
@@ -3763,6 +4060,7 @@
               </w:rPr>
               <w:t xml:space="preserve">, </w:t>
             </w:r>
+            <w:proofErr w:type="spellStart"/>
             <w:r>
               <w:rPr>
                 <w:b/>
@@ -3773,6 +4071,7 @@
               </w:rPr>
               <w:t>csUnit</w:t>
             </w:r>
+            <w:proofErr w:type="spellEnd"/>
             <w:r>
               <w:rPr>
                 <w:sz w:val="24"/>
@@ -3839,7 +4138,35 @@
                 <w:szCs w:val="24"/>
                 <w:lang w:val="en-GB"/>
               </w:rPr>
-              <w:t>Jun 2002 – Jan 2003</w:t>
+              <w:t>Jun</w:t>
+            </w:r>
+            <w:r>
+              <w:rPr>
+                <w:szCs w:val="24"/>
+                <w:lang w:val="en-GB"/>
+              </w:rPr>
+              <w:t>e</w:t>
+            </w:r>
+            <w:r>
+              <w:rPr>
+                <w:szCs w:val="24"/>
+                <w:lang w:val="en-GB"/>
+              </w:rPr>
+              <w:t xml:space="preserve"> 2002 – Jan</w:t>
+            </w:r>
+            <w:r>
+              <w:rPr>
+                <w:szCs w:val="24"/>
+                <w:lang w:val="en-GB"/>
+              </w:rPr>
+              <w:t>uary</w:t>
+            </w:r>
+            <w:r>
+              <w:rPr>
+                <w:szCs w:val="24"/>
+                <w:lang w:val="en-GB"/>
+              </w:rPr>
+              <w:t xml:space="preserve"> 2003</w:t>
             </w:r>
           </w:p>
         </w:tc>
@@ -3864,7 +4191,25 @@
                 <w:szCs w:val="24"/>
                 <w:lang w:val="en-GB"/>
               </w:rPr>
-              <w:t>Florida, New York, Singapore, Australia, New Zealand and Hong Kong.</w:t>
+              <w:t xml:space="preserve">Florida, New York, Singapore, Australia, New </w:t>
+            </w:r>
+            <w:proofErr w:type="gramStart"/>
+            <w:r>
+              <w:rPr>
+                <w:sz w:val="24"/>
+                <w:szCs w:val="24"/>
+                <w:lang w:val="en-GB"/>
+              </w:rPr>
+              <w:t>Zealand</w:t>
+            </w:r>
+            <w:proofErr w:type="gramEnd"/>
+            <w:r>
+              <w:rPr>
+                <w:sz w:val="24"/>
+                <w:szCs w:val="24"/>
+                <w:lang w:val="en-GB"/>
+              </w:rPr>
+              <w:t xml:space="preserve"> and Hong Kong.</w:t>
             </w:r>
           </w:p>
         </w:tc>
@@ -3903,7 +4248,23 @@
                 <w:szCs w:val="24"/>
                 <w:lang w:val="en-GB"/>
               </w:rPr>
-              <w:t>Muse Gaming/GoldPlay UK/Kismet Studios</w:t>
+              <w:t>Muse Gaming/</w:t>
+            </w:r>
+            <w:proofErr w:type="spellStart"/>
+            <w:r>
+              <w:rPr>
+                <w:szCs w:val="24"/>
+                <w:lang w:val="en-GB"/>
+              </w:rPr>
+              <w:t>GoldPlay</w:t>
+            </w:r>
+            <w:proofErr w:type="spellEnd"/>
+            <w:r>
+              <w:rPr>
+                <w:szCs w:val="24"/>
+                <w:lang w:val="en-GB"/>
+              </w:rPr>
+              <w:t xml:space="preserve"> UK/Kismet Studios</w:t>
             </w:r>
           </w:p>
         </w:tc>
@@ -3924,7 +4285,35 @@
                 <w:szCs w:val="24"/>
                 <w:lang w:val="en-GB"/>
               </w:rPr>
-              <w:t>Apr 2000 – Apr 2002</w:t>
+              <w:t>Apr</w:t>
+            </w:r>
+            <w:r>
+              <w:rPr>
+                <w:szCs w:val="24"/>
+                <w:lang w:val="en-GB"/>
+              </w:rPr>
+              <w:t>il</w:t>
+            </w:r>
+            <w:r>
+              <w:rPr>
+                <w:szCs w:val="24"/>
+                <w:lang w:val="en-GB"/>
+              </w:rPr>
+              <w:t xml:space="preserve"> 2000 – Apr</w:t>
+            </w:r>
+            <w:r>
+              <w:rPr>
+                <w:szCs w:val="24"/>
+                <w:lang w:val="en-GB"/>
+              </w:rPr>
+              <w:t>il</w:t>
+            </w:r>
+            <w:r>
+              <w:rPr>
+                <w:szCs w:val="24"/>
+                <w:lang w:val="en-GB"/>
+              </w:rPr>
+              <w:t xml:space="preserve"> 2002</w:t>
             </w:r>
           </w:p>
         </w:tc>
@@ -4294,7 +4683,35 @@
                 <w:szCs w:val="24"/>
                 <w:lang w:val="en-GB"/>
               </w:rPr>
-              <w:t>Aug 1997 – Mar 2000</w:t>
+              <w:t>Aug</w:t>
+            </w:r>
+            <w:r>
+              <w:rPr>
+                <w:szCs w:val="24"/>
+                <w:lang w:val="en-GB"/>
+              </w:rPr>
+              <w:t>ust</w:t>
+            </w:r>
+            <w:r>
+              <w:rPr>
+                <w:szCs w:val="24"/>
+                <w:lang w:val="en-GB"/>
+              </w:rPr>
+              <w:t xml:space="preserve"> 1997 – Mar</w:t>
+            </w:r>
+            <w:r>
+              <w:rPr>
+                <w:szCs w:val="24"/>
+                <w:lang w:val="en-GB"/>
+              </w:rPr>
+              <w:t>ch</w:t>
+            </w:r>
+            <w:r>
+              <w:rPr>
+                <w:szCs w:val="24"/>
+                <w:lang w:val="en-GB"/>
+              </w:rPr>
+              <w:t xml:space="preserve"> 2000</w:t>
             </w:r>
           </w:p>
         </w:tc>
@@ -4575,7 +4992,29 @@
                 <w:szCs w:val="24"/>
                 <w:lang w:val="en-GB"/>
               </w:rPr>
-              <w:t>Subtitle And Stream Synchroniser; Material Broker</w:t>
+              <w:t xml:space="preserve">Subtitle </w:t>
+            </w:r>
+            <w:proofErr w:type="gramStart"/>
+            <w:r>
+              <w:rPr>
+                <w:i/>
+                <w:iCs/>
+                <w:sz w:val="24"/>
+                <w:szCs w:val="24"/>
+                <w:lang w:val="en-GB"/>
+              </w:rPr>
+              <w:t>And</w:t>
+            </w:r>
+            <w:proofErr w:type="gramEnd"/>
+            <w:r>
+              <w:rPr>
+                <w:i/>
+                <w:iCs/>
+                <w:sz w:val="24"/>
+                <w:szCs w:val="24"/>
+                <w:lang w:val="en-GB"/>
+              </w:rPr>
+              <w:t xml:space="preserve"> Stream Synchroniser; Material Broker</w:t>
             </w:r>
           </w:p>
           <w:p>
@@ -4601,7 +5040,39 @@
                 <w:sz w:val="24"/>
                 <w:szCs w:val="24"/>
               </w:rPr>
-              <w:t>Initially developed part of a large system for a customer in Israel (Subtitle And Stream Synchroniser application).</w:t>
+              <w:t xml:space="preserve">Initially developed part of a large system for a customer in Israel (Subtitle </w:t>
+            </w:r>
+            <w:proofErr w:type="gramStart"/>
+            <w:r>
+              <w:rPr>
+                <w:sz w:val="24"/>
+                <w:szCs w:val="24"/>
+              </w:rPr>
+              <w:t>And</w:t>
+            </w:r>
+            <w:proofErr w:type="gramEnd"/>
+            <w:r>
+              <w:rPr>
+                <w:sz w:val="24"/>
+                <w:szCs w:val="24"/>
+              </w:rPr>
+              <w:t xml:space="preserve"> Stream </w:t>
+            </w:r>
+            <w:proofErr w:type="spellStart"/>
+            <w:r>
+              <w:rPr>
+                <w:sz w:val="24"/>
+                <w:szCs w:val="24"/>
+              </w:rPr>
+              <w:t>Synchroniser</w:t>
+            </w:r>
+            <w:proofErr w:type="spellEnd"/>
+            <w:r>
+              <w:rPr>
+                <w:sz w:val="24"/>
+                <w:szCs w:val="24"/>
+              </w:rPr>
+              <w:t xml:space="preserve"> application).</w:t>
             </w:r>
           </w:p>
           <w:p>
@@ -4665,6 +5136,7 @@
                 <w:sz w:val="24"/>
                 <w:szCs w:val="24"/>
               </w:rPr>
+              <w:lastRenderedPageBreak/>
               <w:t>TCP/IP sockets</w:t>
             </w:r>
             <w:r>
@@ -5312,7 +5784,23 @@
                 <w:sz w:val="24"/>
                 <w:szCs w:val="24"/>
               </w:rPr>
-              <w:t>Interacted extensively with Italian engineer responsible for the PLC control of the conveyor belts and robots, and co-developed a software/control architecture with them.</w:t>
+              <w:t xml:space="preserve">Interacted extensively with Italian engineer responsible for the PLC control of the conveyor belts and </w:t>
+            </w:r>
+            <w:proofErr w:type="gramStart"/>
+            <w:r>
+              <w:rPr>
+                <w:sz w:val="24"/>
+                <w:szCs w:val="24"/>
+              </w:rPr>
+              <w:t>robots, and</w:t>
+            </w:r>
+            <w:proofErr w:type="gramEnd"/>
+            <w:r>
+              <w:rPr>
+                <w:sz w:val="24"/>
+                <w:szCs w:val="24"/>
+              </w:rPr>
+              <w:t xml:space="preserve"> co-developed a software/control architecture with them.</w:t>
             </w:r>
           </w:p>
           <w:p>
@@ -5489,6 +5977,7 @@
               </w:rPr>
             </w:pPr>
             <w:hyperlink r:id="rId19" w:history="1">
+              <w:proofErr w:type="spellStart"/>
               <w:r>
                 <w:rPr>
                   <w:rStyle w:val="Hyperlink"/>
@@ -5497,6 +5986,7 @@
                 </w:rPr>
                 <w:t>Medelec</w:t>
               </w:r>
+              <w:proofErr w:type="spellEnd"/>
             </w:hyperlink>
           </w:p>
         </w:tc>
@@ -5517,7 +6007,35 @@
                 <w:szCs w:val="24"/>
                 <w:lang w:val="en-GB"/>
               </w:rPr>
-              <w:t>Sep 1988 – Jul 1997</w:t>
+              <w:t>Sep</w:t>
+            </w:r>
+            <w:r>
+              <w:rPr>
+                <w:szCs w:val="24"/>
+                <w:lang w:val="en-GB"/>
+              </w:rPr>
+              <w:t>tember</w:t>
+            </w:r>
+            <w:r>
+              <w:rPr>
+                <w:szCs w:val="24"/>
+                <w:lang w:val="en-GB"/>
+              </w:rPr>
+              <w:t xml:space="preserve"> 1988 – Jul</w:t>
+            </w:r>
+            <w:r>
+              <w:rPr>
+                <w:szCs w:val="24"/>
+                <w:lang w:val="en-GB"/>
+              </w:rPr>
+              <w:t>y</w:t>
+            </w:r>
+            <w:r>
+              <w:rPr>
+                <w:szCs w:val="24"/>
+                <w:lang w:val="en-GB"/>
+              </w:rPr>
+              <w:t xml:space="preserve"> 1997</w:t>
             </w:r>
           </w:p>
         </w:tc>
@@ -5614,6 +6132,7 @@
               </w:rPr>
               <w:t xml:space="preserve"> and </w:t>
             </w:r>
+            <w:proofErr w:type="spellStart"/>
             <w:r>
               <w:rPr>
                 <w:b/>
@@ -5622,6 +6141,7 @@
               </w:rPr>
               <w:t>Booch</w:t>
             </w:r>
+            <w:proofErr w:type="spellEnd"/>
             <w:r>
               <w:rPr>
                 <w:sz w:val="24"/>
@@ -5789,7 +6309,23 @@
                 <w:sz w:val="24"/>
                 <w:szCs w:val="24"/>
               </w:rPr>
-              <w:t>Developed from scratch for sister company in Denmark, using iRMX for Windows Operating System.</w:t>
+              <w:t xml:space="preserve">Developed from scratch for sister company in Denmark, using </w:t>
+            </w:r>
+            <w:proofErr w:type="spellStart"/>
+            <w:r>
+              <w:rPr>
+                <w:sz w:val="24"/>
+                <w:szCs w:val="24"/>
+              </w:rPr>
+              <w:t>iRMX</w:t>
+            </w:r>
+            <w:proofErr w:type="spellEnd"/>
+            <w:r>
+              <w:rPr>
+                <w:sz w:val="24"/>
+                <w:szCs w:val="24"/>
+              </w:rPr>
+              <w:t xml:space="preserve"> for Windows Operating System.</w:t>
             </w:r>
           </w:p>
           <w:p>
@@ -5830,20 +6366,46 @@
               </w:rPr>
               <w:t xml:space="preserve">, </w:t>
             </w:r>
-            <w:r>
-              <w:rPr>
-                <w:b/>
-                <w:sz w:val="24"/>
-                <w:szCs w:val="24"/>
-              </w:rPr>
-              <w:t>iRMX for Windows</w:t>
-            </w:r>
-            <w:r>
-              <w:rPr>
-                <w:sz w:val="24"/>
-                <w:szCs w:val="24"/>
-              </w:rPr>
-              <w:t>) and all of the real-time display software for the custom graphics card (</w:t>
+            <w:proofErr w:type="spellStart"/>
+            <w:r>
+              <w:rPr>
+                <w:b/>
+                <w:sz w:val="24"/>
+                <w:szCs w:val="24"/>
+              </w:rPr>
+              <w:t>iRMX</w:t>
+            </w:r>
+            <w:proofErr w:type="spellEnd"/>
+            <w:r>
+              <w:rPr>
+                <w:b/>
+                <w:sz w:val="24"/>
+                <w:szCs w:val="24"/>
+              </w:rPr>
+              <w:t xml:space="preserve"> for Windows</w:t>
+            </w:r>
+            <w:r>
+              <w:rPr>
+                <w:sz w:val="24"/>
+                <w:szCs w:val="24"/>
+              </w:rPr>
+              <w:t xml:space="preserve">) and </w:t>
+            </w:r>
+            <w:proofErr w:type="gramStart"/>
+            <w:r>
+              <w:rPr>
+                <w:sz w:val="24"/>
+                <w:szCs w:val="24"/>
+              </w:rPr>
+              <w:t>all of</w:t>
+            </w:r>
+            <w:proofErr w:type="gramEnd"/>
+            <w:r>
+              <w:rPr>
+                <w:sz w:val="24"/>
+                <w:szCs w:val="24"/>
+              </w:rPr>
+              <w:t xml:space="preserve"> the real-time display software for the custom graphics card (</w:t>
             </w:r>
             <w:r>
               <w:rPr>
@@ -5943,7 +6505,23 @@
                 <w:sz w:val="24"/>
                 <w:szCs w:val="24"/>
               </w:rPr>
-              <w:t xml:space="preserve"> Developed text-display, interrupt handler and startup software (</w:t>
+              <w:t xml:space="preserve"> Developed text-display, interrupt handler and </w:t>
+            </w:r>
+            <w:proofErr w:type="spellStart"/>
+            <w:r>
+              <w:rPr>
+                <w:sz w:val="24"/>
+                <w:szCs w:val="24"/>
+              </w:rPr>
+              <w:t>startup</w:t>
+            </w:r>
+            <w:proofErr w:type="spellEnd"/>
+            <w:r>
+              <w:rPr>
+                <w:sz w:val="24"/>
+                <w:szCs w:val="24"/>
+              </w:rPr>
+              <w:t xml:space="preserve"> software (</w:t>
             </w:r>
             <w:r>
               <w:rPr>
@@ -6222,7 +6800,21 @@
         <w:sz w:val="19"/>
         <w:lang w:val="en-GB"/>
       </w:rPr>
-      <w:instrText xml:space="preserve"> DATE \@"d-MMM-yyyy" </w:instrText>
+      <w:instrText xml:space="preserve"> DATE \@"d-MMM</w:instrText>
+    </w:r>
+    <w:r>
+      <w:rPr>
+        <w:sz w:val="19"/>
+        <w:lang w:val="en-GB"/>
+      </w:rPr>
+      <w:instrText>M</w:instrText>
+    </w:r>
+    <w:r>
+      <w:rPr>
+        <w:sz w:val="19"/>
+        <w:lang w:val="en-GB"/>
+      </w:rPr>
+      <w:instrText xml:space="preserve">-yyyy" </w:instrText>
     </w:r>
     <w:r>
       <w:rPr>
@@ -6237,7 +6829,7 @@
         <w:sz w:val="19"/>
         <w:lang w:val="en-GB"/>
       </w:rPr>
-      <w:t>28-Apr-2021</w:t>
+      <w:t>29-April-2021</w:t>
     </w:r>
     <w:r>
       <w:rPr>

</xml_diff>

<commit_message>
chore: Added more Eadent information.
https://www.Eadent.com/
</commit_message>
<xml_diff>
--- a/EamonnDuffyCV-Long.docx
+++ b/EamonnDuffyCV-Long.docx
@@ -127,21 +127,7 @@
         <w:rPr>
           <w:sz w:val="28"/>
         </w:rPr>
-        <w:t xml:space="preserve">Areas </w:t>
-      </w:r>
-      <w:proofErr w:type="gramStart"/>
-      <w:r>
-        <w:rPr>
-          <w:sz w:val="28"/>
-        </w:rPr>
-        <w:t>Of</w:t>
-      </w:r>
-      <w:proofErr w:type="gramEnd"/>
-      <w:r>
-        <w:rPr>
-          <w:sz w:val="28"/>
-        </w:rPr>
-        <w:t xml:space="preserve"> Expertise</w:t>
+        <w:t>Areas Of Expertise</w:t>
       </w:r>
     </w:p>
     <w:tbl>
@@ -589,7 +575,6 @@
               </w:rPr>
             </w:pPr>
             <w:hyperlink r:id="rId8" w:history="1">
-              <w:proofErr w:type="spellStart"/>
               <w:r>
                 <w:rPr>
                   <w:rStyle w:val="Hyperlink"/>
@@ -597,7 +582,6 @@
                 </w:rPr>
                 <w:t>Payzone</w:t>
               </w:r>
-              <w:proofErr w:type="spellEnd"/>
               <w:r>
                 <w:rPr>
                   <w:rStyle w:val="Hyperlink"/>
@@ -682,23 +666,13 @@
                 <w:lang w:val="en-GB"/>
               </w:rPr>
             </w:pPr>
-            <w:proofErr w:type="spellStart"/>
-            <w:r>
-              <w:rPr>
-                <w:sz w:val="24"/>
-                <w:szCs w:val="24"/>
-                <w:lang w:val="en-GB"/>
-              </w:rPr>
-              <w:t>Payzone</w:t>
-            </w:r>
-            <w:proofErr w:type="spellEnd"/>
-            <w:r>
-              <w:rPr>
-                <w:sz w:val="24"/>
-                <w:szCs w:val="24"/>
-                <w:lang w:val="en-GB"/>
-              </w:rPr>
-              <w:t xml:space="preserve"> provide </w:t>
+            <w:r>
+              <w:rPr>
+                <w:sz w:val="24"/>
+                <w:szCs w:val="24"/>
+                <w:lang w:val="en-GB"/>
+              </w:rPr>
+              <w:t xml:space="preserve">Payzone provide </w:t>
             </w:r>
             <w:r>
               <w:rPr>
@@ -2428,25 +2402,7 @@
                 <w:szCs w:val="24"/>
                 <w:lang w:val="en-GB"/>
               </w:rPr>
-              <w:t xml:space="preserve">Work was carried out using Visual Studio 6, Visual Studio .NET </w:t>
-            </w:r>
-            <w:proofErr w:type="gramStart"/>
-            <w:r>
-              <w:rPr>
-                <w:sz w:val="24"/>
-                <w:szCs w:val="24"/>
-                <w:lang w:val="en-GB"/>
-              </w:rPr>
-              <w:t>2003</w:t>
-            </w:r>
-            <w:proofErr w:type="gramEnd"/>
-            <w:r>
-              <w:rPr>
-                <w:sz w:val="24"/>
-                <w:szCs w:val="24"/>
-                <w:lang w:val="en-GB"/>
-              </w:rPr>
-              <w:t xml:space="preserve"> and Visual Studio 2005.</w:t>
+              <w:t>Work was carried out using Visual Studio 6, Visual Studio .NET 2003 and Visual Studio 2005.</w:t>
             </w:r>
           </w:p>
           <w:p>
@@ -2929,7 +2885,6 @@
               <w:t xml:space="preserve">Client: </w:t>
             </w:r>
             <w:hyperlink r:id="rId14" w:history="1">
-              <w:proofErr w:type="spellStart"/>
               <w:r>
                 <w:rPr>
                   <w:rStyle w:val="Hyperlink"/>
@@ -2938,7 +2893,6 @@
                 </w:rPr>
                 <w:t>Axxia</w:t>
               </w:r>
-              <w:proofErr w:type="spellEnd"/>
             </w:hyperlink>
           </w:p>
         </w:tc>
@@ -3002,23 +2956,13 @@
                 <w:lang w:val="en-GB"/>
               </w:rPr>
             </w:pPr>
-            <w:proofErr w:type="spellStart"/>
-            <w:r>
-              <w:rPr>
-                <w:sz w:val="24"/>
-                <w:szCs w:val="24"/>
-                <w:lang w:val="en-GB"/>
-              </w:rPr>
-              <w:t>Axxia</w:t>
-            </w:r>
-            <w:proofErr w:type="spellEnd"/>
-            <w:r>
-              <w:rPr>
-                <w:sz w:val="24"/>
-                <w:szCs w:val="24"/>
-                <w:lang w:val="en-GB"/>
-              </w:rPr>
-              <w:t xml:space="preserve"> produce case and document management software for the legal profession.</w:t>
+            <w:r>
+              <w:rPr>
+                <w:sz w:val="24"/>
+                <w:szCs w:val="24"/>
+                <w:lang w:val="en-GB"/>
+              </w:rPr>
+              <w:t>Axxia produce case and document management software for the legal profession.</w:t>
             </w:r>
           </w:p>
           <w:p>
@@ -3413,19 +3357,8 @@
                 <w:szCs w:val="24"/>
                 <w:lang w:val="en-GB"/>
               </w:rPr>
-              <w:t xml:space="preserve">Managed </w:t>
-            </w:r>
-            <w:proofErr w:type="gramStart"/>
-            <w:r>
-              <w:rPr>
-                <w:b/>
-                <w:sz w:val="24"/>
-                <w:szCs w:val="24"/>
-                <w:lang w:val="en-GB"/>
-              </w:rPr>
-              <w:t>C++</w:t>
-            </w:r>
-            <w:proofErr w:type="gramEnd"/>
+              <w:t>Managed C++</w:t>
+            </w:r>
             <w:r>
               <w:rPr>
                 <w:sz w:val="24"/>
@@ -3590,25 +3523,7 @@
                 <w:szCs w:val="24"/>
                 <w:lang w:val="en-GB"/>
               </w:rPr>
-              <w:t xml:space="preserve">Originally called </w:t>
-            </w:r>
-            <w:proofErr w:type="spellStart"/>
-            <w:r>
-              <w:rPr>
-                <w:sz w:val="24"/>
-                <w:szCs w:val="24"/>
-                <w:lang w:val="en-GB"/>
-              </w:rPr>
-              <w:t>Medelec</w:t>
-            </w:r>
-            <w:proofErr w:type="spellEnd"/>
-            <w:r>
-              <w:rPr>
-                <w:sz w:val="24"/>
-                <w:szCs w:val="24"/>
-                <w:lang w:val="en-GB"/>
-              </w:rPr>
-              <w:t xml:space="preserve"> (see later). </w:t>
+              <w:t xml:space="preserve">Originally called Medelec (see later). </w:t>
             </w:r>
           </w:p>
           <w:p>
@@ -3741,6 +3656,576 @@
                 <w:lang w:val="en-GB"/>
               </w:rPr>
               <w:t>, with some multi-threading.</w:t>
+            </w:r>
+          </w:p>
+        </w:tc>
+      </w:tr>
+    </w:tbl>
+    <w:p>
+      <w:pPr>
+        <w:rPr>
+          <w:lang w:val="en-GB"/>
+        </w:rPr>
+      </w:pPr>
+    </w:p>
+    <w:tbl>
+      <w:tblPr>
+        <w:tblW w:w="0" w:type="auto"/>
+        <w:tblLook w:val="04A0" w:firstRow="1" w:lastRow="0" w:firstColumn="1" w:lastColumn="0" w:noHBand="0" w:noVBand="1"/>
+      </w:tblPr>
+      <w:tblGrid>
+        <w:gridCol w:w="3510"/>
+        <w:gridCol w:w="6521"/>
+      </w:tblGrid>
+      <w:tr>
+        <w:tc>
+          <w:tcPr>
+            <w:tcW w:w="3510" w:type="dxa"/>
+          </w:tcPr>
+          <w:p>
+            <w:pPr>
+              <w:pStyle w:val="Heading2"/>
+              <w:rPr>
+                <w:szCs w:val="24"/>
+              </w:rPr>
+            </w:pPr>
+            <w:hyperlink r:id="rId17" w:history="1">
+              <w:r>
+                <w:rPr>
+                  <w:rStyle w:val="Hyperlink"/>
+                  <w:szCs w:val="24"/>
+                  <w:lang w:val="en-GB"/>
+                </w:rPr>
+                <w:t>Eadent</w:t>
+              </w:r>
+            </w:hyperlink>
+          </w:p>
+        </w:tc>
+        <w:tc>
+          <w:tcPr>
+            <w:tcW w:w="6521" w:type="dxa"/>
+          </w:tcPr>
+          <w:p>
+            <w:pPr>
+              <w:pStyle w:val="Heading2"/>
+              <w:tabs>
+                <w:tab w:val="clear" w:pos="0"/>
+                <w:tab w:val="num" w:pos="-104"/>
+              </w:tabs>
+              <w:ind w:left="-108"/>
+              <w:jc w:val="right"/>
+              <w:rPr>
+                <w:szCs w:val="24"/>
+              </w:rPr>
+            </w:pPr>
+            <w:r>
+              <w:rPr>
+                <w:szCs w:val="24"/>
+                <w:lang w:val="en-GB"/>
+              </w:rPr>
+              <w:t>Feb</w:t>
+            </w:r>
+            <w:r>
+              <w:rPr>
+                <w:szCs w:val="24"/>
+                <w:lang w:val="en-GB"/>
+              </w:rPr>
+              <w:t>ruary</w:t>
+            </w:r>
+            <w:r>
+              <w:rPr>
+                <w:szCs w:val="24"/>
+                <w:lang w:val="en-GB"/>
+              </w:rPr>
+              <w:t xml:space="preserve"> 2003 – </w:t>
+            </w:r>
+            <w:r>
+              <w:rPr>
+                <w:szCs w:val="24"/>
+                <w:lang w:val="en-GB"/>
+              </w:rPr>
+              <w:t>Jun</w:t>
+            </w:r>
+            <w:r>
+              <w:rPr>
+                <w:szCs w:val="24"/>
+                <w:lang w:val="en-GB"/>
+              </w:rPr>
+              <w:t>e</w:t>
+            </w:r>
+            <w:r>
+              <w:rPr>
+                <w:szCs w:val="24"/>
+                <w:lang w:val="en-GB"/>
+              </w:rPr>
+              <w:t xml:space="preserve"> 2010</w:t>
+            </w:r>
+            <w:r>
+              <w:rPr>
+                <w:szCs w:val="24"/>
+                <w:lang w:val="en-GB"/>
+              </w:rPr>
+              <w:t xml:space="preserve"> And </w:t>
+            </w:r>
+            <w:r>
+              <w:rPr>
+                <w:szCs w:val="24"/>
+                <w:lang w:val="en-GB"/>
+              </w:rPr>
+              <w:t>April 2021 – Present</w:t>
+            </w:r>
+          </w:p>
+        </w:tc>
+      </w:tr>
+      <w:tr>
+        <w:tc>
+          <w:tcPr>
+            <w:tcW w:w="10031" w:type="dxa"/>
+            <w:gridSpan w:val="2"/>
+          </w:tcPr>
+          <w:p>
+            <w:pPr>
+              <w:spacing w:after="113"/>
+              <w:rPr>
+                <w:sz w:val="24"/>
+                <w:szCs w:val="24"/>
+              </w:rPr>
+            </w:pPr>
+            <w:r>
+              <w:rPr>
+                <w:sz w:val="24"/>
+                <w:szCs w:val="24"/>
+              </w:rPr>
+              <w:t xml:space="preserve">Pursuing </w:t>
+            </w:r>
+            <w:r>
+              <w:rPr>
+                <w:sz w:val="24"/>
+                <w:szCs w:val="24"/>
+              </w:rPr>
+              <w:t>S</w:t>
+            </w:r>
+            <w:r>
+              <w:rPr>
+                <w:sz w:val="24"/>
+                <w:szCs w:val="24"/>
+              </w:rPr>
+              <w:t>oftware-</w:t>
+            </w:r>
+            <w:r>
+              <w:rPr>
+                <w:sz w:val="24"/>
+                <w:szCs w:val="24"/>
+              </w:rPr>
+              <w:t>B</w:t>
+            </w:r>
+            <w:r>
+              <w:rPr>
+                <w:sz w:val="24"/>
+                <w:szCs w:val="24"/>
+              </w:rPr>
+              <w:t xml:space="preserve">ased </w:t>
+            </w:r>
+            <w:r>
+              <w:rPr>
+                <w:sz w:val="24"/>
+                <w:szCs w:val="24"/>
+              </w:rPr>
+              <w:t>B</w:t>
+            </w:r>
+            <w:r>
+              <w:rPr>
+                <w:sz w:val="24"/>
+                <w:szCs w:val="24"/>
+              </w:rPr>
+              <w:t xml:space="preserve">usiness </w:t>
+            </w:r>
+            <w:r>
+              <w:rPr>
+                <w:sz w:val="24"/>
+                <w:szCs w:val="24"/>
+              </w:rPr>
+              <w:t>S</w:t>
+            </w:r>
+            <w:r>
+              <w:rPr>
+                <w:sz w:val="24"/>
+                <w:szCs w:val="24"/>
+              </w:rPr>
+              <w:t xml:space="preserve">tartup </w:t>
+            </w:r>
+            <w:r>
+              <w:rPr>
+                <w:sz w:val="24"/>
+                <w:szCs w:val="24"/>
+              </w:rPr>
+              <w:t>I</w:t>
+            </w:r>
+            <w:r>
+              <w:rPr>
+                <w:sz w:val="24"/>
+                <w:szCs w:val="24"/>
+              </w:rPr>
+              <w:t>deas</w:t>
+            </w:r>
+            <w:r>
+              <w:rPr>
+                <w:sz w:val="24"/>
+                <w:szCs w:val="24"/>
+              </w:rPr>
+              <w:t xml:space="preserve">, including </w:t>
+            </w:r>
+            <w:r>
+              <w:rPr>
+                <w:sz w:val="24"/>
+                <w:szCs w:val="24"/>
+              </w:rPr>
+              <w:t xml:space="preserve">with colleagues, and </w:t>
+            </w:r>
+            <w:r>
+              <w:rPr>
+                <w:sz w:val="24"/>
+                <w:szCs w:val="24"/>
+              </w:rPr>
+              <w:t xml:space="preserve">additionally </w:t>
+            </w:r>
+            <w:r>
+              <w:rPr>
+                <w:sz w:val="24"/>
+                <w:szCs w:val="24"/>
+              </w:rPr>
+              <w:t xml:space="preserve">with some </w:t>
+            </w:r>
+            <w:r>
+              <w:rPr>
+                <w:sz w:val="24"/>
+                <w:szCs w:val="24"/>
+              </w:rPr>
+              <w:t>C</w:t>
+            </w:r>
+            <w:r>
+              <w:rPr>
+                <w:sz w:val="24"/>
+                <w:szCs w:val="24"/>
+              </w:rPr>
+              <w:t>ontracting/</w:t>
+            </w:r>
+            <w:r>
+              <w:rPr>
+                <w:sz w:val="24"/>
+                <w:szCs w:val="24"/>
+              </w:rPr>
+              <w:t>C</w:t>
+            </w:r>
+            <w:r>
+              <w:rPr>
+                <w:sz w:val="24"/>
+                <w:szCs w:val="24"/>
+              </w:rPr>
+              <w:t>onsultancy.</w:t>
+            </w:r>
+          </w:p>
+          <w:p>
+            <w:pPr>
+              <w:numPr>
+                <w:ilvl w:val="0"/>
+                <w:numId w:val="7"/>
+              </w:numPr>
+              <w:tabs>
+                <w:tab w:val="clear" w:pos="720"/>
+                <w:tab w:val="num" w:pos="426"/>
+                <w:tab w:val="left" w:pos="786"/>
+              </w:tabs>
+              <w:ind w:left="426"/>
+              <w:rPr>
+                <w:sz w:val="24"/>
+                <w:szCs w:val="24"/>
+                <w:lang w:val="en-GB"/>
+              </w:rPr>
+            </w:pPr>
+            <w:r>
+              <w:rPr>
+                <w:sz w:val="24"/>
+                <w:szCs w:val="24"/>
+                <w:lang w:val="en-GB"/>
+              </w:rPr>
+              <w:t>Developing a Media Archive (and Access) Service (</w:t>
+            </w:r>
+            <w:hyperlink r:id="rId18" w:history="1">
+              <w:r>
+                <w:rPr>
+                  <w:rStyle w:val="Hyperlink"/>
+                  <w:sz w:val="24"/>
+                  <w:szCs w:val="24"/>
+                  <w:lang w:val="en-GB"/>
+                </w:rPr>
+                <w:t>https://www.Rapture.global/</w:t>
+              </w:r>
+            </w:hyperlink>
+            <w:r>
+              <w:rPr>
+                <w:sz w:val="24"/>
+                <w:szCs w:val="24"/>
+                <w:lang w:val="en-GB"/>
+              </w:rPr>
+              <w:t xml:space="preserve">) and </w:t>
+            </w:r>
+            <w:r>
+              <w:rPr>
+                <w:sz w:val="24"/>
+                <w:szCs w:val="24"/>
+                <w:lang w:val="en-GB"/>
+              </w:rPr>
+              <w:t>a</w:t>
+            </w:r>
+            <w:r>
+              <w:rPr>
+                <w:sz w:val="24"/>
+                <w:szCs w:val="24"/>
+                <w:lang w:val="en-GB"/>
+              </w:rPr>
+              <w:t xml:space="preserve"> Sel</w:t>
+            </w:r>
+            <w:r>
+              <w:rPr>
+                <w:sz w:val="24"/>
+                <w:szCs w:val="24"/>
+                <w:lang w:val="en-GB"/>
+              </w:rPr>
+              <w:t>f</w:t>
+            </w:r>
+            <w:r>
+              <w:rPr>
+                <w:sz w:val="24"/>
+                <w:szCs w:val="24"/>
+                <w:lang w:val="en-GB"/>
+              </w:rPr>
+              <w:t>-Help Therapy Resources Service (</w:t>
+            </w:r>
+            <w:hyperlink r:id="rId19" w:history="1">
+              <w:r>
+                <w:rPr>
+                  <w:rStyle w:val="Hyperlink"/>
+                  <w:sz w:val="24"/>
+                  <w:szCs w:val="24"/>
+                  <w:lang w:val="en-GB"/>
+                </w:rPr>
+                <w:t>https://Therapy.Rapture.global/</w:t>
+              </w:r>
+            </w:hyperlink>
+            <w:r>
+              <w:rPr>
+                <w:sz w:val="24"/>
+                <w:szCs w:val="24"/>
+                <w:lang w:val="en-GB"/>
+              </w:rPr>
+              <w:t>)</w:t>
+            </w:r>
+            <w:r>
+              <w:rPr>
+                <w:sz w:val="24"/>
+                <w:szCs w:val="24"/>
+                <w:lang w:val="en-GB"/>
+              </w:rPr>
+              <w:t>.</w:t>
+            </w:r>
+          </w:p>
+          <w:p>
+            <w:pPr>
+              <w:numPr>
+                <w:ilvl w:val="0"/>
+                <w:numId w:val="7"/>
+              </w:numPr>
+              <w:tabs>
+                <w:tab w:val="clear" w:pos="720"/>
+                <w:tab w:val="num" w:pos="426"/>
+                <w:tab w:val="left" w:pos="786"/>
+              </w:tabs>
+              <w:ind w:left="426"/>
+              <w:rPr>
+                <w:sz w:val="24"/>
+                <w:szCs w:val="24"/>
+                <w:lang w:val="en-GB"/>
+              </w:rPr>
+            </w:pPr>
+            <w:r>
+              <w:rPr>
+                <w:sz w:val="24"/>
+                <w:szCs w:val="24"/>
+                <w:lang w:val="en-GB"/>
+              </w:rPr>
+              <w:t>Developed a location-based tracker (using GPS) with map display (</w:t>
+            </w:r>
+            <w:r>
+              <w:rPr>
+                <w:b/>
+                <w:bCs/>
+                <w:sz w:val="24"/>
+                <w:szCs w:val="24"/>
+                <w:lang w:val="en-GB"/>
+              </w:rPr>
+              <w:t>C++</w:t>
+            </w:r>
+            <w:r>
+              <w:rPr>
+                <w:sz w:val="24"/>
+                <w:szCs w:val="24"/>
+                <w:lang w:val="en-GB"/>
+              </w:rPr>
+              <w:t xml:space="preserve">, </w:t>
+            </w:r>
+            <w:r>
+              <w:rPr>
+                <w:b/>
+                <w:bCs/>
+                <w:sz w:val="24"/>
+                <w:szCs w:val="24"/>
+                <w:lang w:val="en-GB"/>
+              </w:rPr>
+              <w:t>MFC</w:t>
+            </w:r>
+            <w:r>
+              <w:rPr>
+                <w:sz w:val="24"/>
+                <w:szCs w:val="24"/>
+                <w:lang w:val="en-GB"/>
+              </w:rPr>
+              <w:t xml:space="preserve">, </w:t>
+            </w:r>
+            <w:r>
+              <w:rPr>
+                <w:b/>
+                <w:bCs/>
+                <w:sz w:val="24"/>
+                <w:szCs w:val="24"/>
+                <w:lang w:val="en-GB"/>
+              </w:rPr>
+              <w:t>Map Pro</w:t>
+            </w:r>
+            <w:r>
+              <w:rPr>
+                <w:sz w:val="24"/>
+                <w:szCs w:val="24"/>
+                <w:lang w:val="en-GB"/>
+              </w:rPr>
+              <w:t xml:space="preserve">, </w:t>
+            </w:r>
+            <w:r>
+              <w:rPr>
+                <w:b/>
+                <w:bCs/>
+                <w:sz w:val="24"/>
+                <w:szCs w:val="24"/>
+                <w:lang w:val="en-GB"/>
+              </w:rPr>
+              <w:t>SMS Gateway</w:t>
+            </w:r>
+            <w:r>
+              <w:rPr>
+                <w:sz w:val="24"/>
+                <w:szCs w:val="24"/>
+                <w:lang w:val="en-GB"/>
+              </w:rPr>
+              <w:t>).</w:t>
+            </w:r>
+          </w:p>
+          <w:p>
+            <w:pPr>
+              <w:numPr>
+                <w:ilvl w:val="0"/>
+                <w:numId w:val="7"/>
+              </w:numPr>
+              <w:tabs>
+                <w:tab w:val="clear" w:pos="720"/>
+                <w:tab w:val="num" w:pos="426"/>
+                <w:tab w:val="left" w:pos="786"/>
+              </w:tabs>
+              <w:ind w:left="426"/>
+              <w:rPr>
+                <w:sz w:val="24"/>
+                <w:szCs w:val="24"/>
+                <w:lang w:val="en-GB"/>
+              </w:rPr>
+            </w:pPr>
+            <w:r>
+              <w:rPr>
+                <w:sz w:val="24"/>
+                <w:szCs w:val="24"/>
+                <w:lang w:val="en-GB"/>
+              </w:rPr>
+              <w:t>Developed a multi-tier knowledge management system, using a unit test driven approach, with a location-based prototype web site application (</w:t>
+            </w:r>
+            <w:r>
+              <w:rPr>
+                <w:b/>
+                <w:bCs/>
+                <w:sz w:val="24"/>
+                <w:szCs w:val="24"/>
+                <w:lang w:val="en-GB"/>
+              </w:rPr>
+              <w:t>C#</w:t>
+            </w:r>
+            <w:r>
+              <w:rPr>
+                <w:sz w:val="24"/>
+                <w:szCs w:val="24"/>
+                <w:lang w:val="en-GB"/>
+              </w:rPr>
+              <w:t xml:space="preserve">, </w:t>
+            </w:r>
+            <w:r>
+              <w:rPr>
+                <w:b/>
+                <w:bCs/>
+                <w:sz w:val="24"/>
+                <w:szCs w:val="24"/>
+                <w:lang w:val="en-GB"/>
+              </w:rPr>
+              <w:t>ADO.NET</w:t>
+            </w:r>
+            <w:r>
+              <w:rPr>
+                <w:sz w:val="24"/>
+                <w:szCs w:val="24"/>
+                <w:lang w:val="en-GB"/>
+              </w:rPr>
+              <w:t xml:space="preserve">, </w:t>
+            </w:r>
+            <w:r>
+              <w:rPr>
+                <w:b/>
+                <w:bCs/>
+                <w:sz w:val="24"/>
+                <w:szCs w:val="24"/>
+                <w:lang w:val="en-GB"/>
+              </w:rPr>
+              <w:t>SQL Server</w:t>
+            </w:r>
+            <w:r>
+              <w:rPr>
+                <w:sz w:val="24"/>
+                <w:szCs w:val="24"/>
+                <w:lang w:val="en-GB"/>
+              </w:rPr>
+              <w:t xml:space="preserve">, </w:t>
+            </w:r>
+            <w:r>
+              <w:rPr>
+                <w:b/>
+                <w:bCs/>
+                <w:sz w:val="24"/>
+                <w:szCs w:val="24"/>
+                <w:lang w:val="en-GB"/>
+              </w:rPr>
+              <w:t>csUnit</w:t>
+            </w:r>
+            <w:r>
+              <w:rPr>
+                <w:sz w:val="24"/>
+                <w:szCs w:val="24"/>
+                <w:lang w:val="en-GB"/>
+              </w:rPr>
+              <w:t>).</w:t>
             </w:r>
           </w:p>
         </w:tc>
@@ -3774,18 +4259,13 @@
                 <w:szCs w:val="24"/>
               </w:rPr>
             </w:pPr>
-            <w:hyperlink r:id="rId17" w:history="1">
-              <w:proofErr w:type="spellStart"/>
-              <w:r>
-                <w:rPr>
-                  <w:rStyle w:val="Hyperlink"/>
-                  <w:szCs w:val="24"/>
-                  <w:lang w:val="en-GB"/>
-                </w:rPr>
-                <w:t>Eadent</w:t>
-              </w:r>
-              <w:proofErr w:type="spellEnd"/>
-            </w:hyperlink>
+            <w:r>
+              <w:rPr>
+                <w:szCs w:val="24"/>
+                <w:lang w:val="en-GB"/>
+              </w:rPr>
+              <w:t>Travelling and visiting family and friends</w:t>
+            </w:r>
           </w:p>
         </w:tc>
         <w:tc>
@@ -3805,27 +4285,6 @@
                 <w:szCs w:val="24"/>
                 <w:lang w:val="en-GB"/>
               </w:rPr>
-              <w:t>Feb</w:t>
-            </w:r>
-            <w:r>
-              <w:rPr>
-                <w:szCs w:val="24"/>
-                <w:lang w:val="en-GB"/>
-              </w:rPr>
-              <w:t>ruary</w:t>
-            </w:r>
-            <w:r>
-              <w:rPr>
-                <w:szCs w:val="24"/>
-                <w:lang w:val="en-GB"/>
-              </w:rPr>
-              <w:t xml:space="preserve"> 2003 – </w:t>
-            </w:r>
-            <w:r>
-              <w:rPr>
-                <w:szCs w:val="24"/>
-                <w:lang w:val="en-GB"/>
-              </w:rPr>
               <w:t>Jun</w:t>
             </w:r>
             <w:r>
@@ -3840,7 +4299,21 @@
                 <w:szCs w:val="24"/>
                 <w:lang w:val="en-GB"/>
               </w:rPr>
-              <w:t xml:space="preserve"> 2010</w:t>
+              <w:t xml:space="preserve"> 2002 – Jan</w:t>
+            </w:r>
+            <w:r>
+              <w:rPr>
+                <w:szCs w:val="24"/>
+                <w:lang w:val="en-GB"/>
+              </w:rPr>
+              <w:t>uary</w:t>
+            </w:r>
+            <w:r>
+              <w:rPr>
+                <w:szCs w:val="24"/>
+                <w:lang w:val="en-GB"/>
+              </w:rPr>
+              <w:t xml:space="preserve"> 2003</w:t>
             </w:r>
           </w:p>
         </w:tc>
@@ -3853,39 +4326,140 @@
           </w:tcPr>
           <w:p>
             <w:pPr>
+              <w:rPr>
+                <w:sz w:val="24"/>
+                <w:szCs w:val="24"/>
+                <w:lang w:val="en-GB"/>
+              </w:rPr>
+            </w:pPr>
+            <w:r>
+              <w:rPr>
+                <w:sz w:val="24"/>
+                <w:szCs w:val="24"/>
+                <w:lang w:val="en-GB"/>
+              </w:rPr>
+              <w:t>Florida, New York, Singapore, Australia, New Zealand and Hong Kong.</w:t>
+            </w:r>
+          </w:p>
+        </w:tc>
+      </w:tr>
+    </w:tbl>
+    <w:p>
+      <w:pPr>
+        <w:tabs>
+          <w:tab w:val="right" w:pos="9923"/>
+        </w:tabs>
+      </w:pPr>
+    </w:p>
+    <w:tbl>
+      <w:tblPr>
+        <w:tblW w:w="0" w:type="auto"/>
+        <w:tblLook w:val="04A0" w:firstRow="1" w:lastRow="0" w:firstColumn="1" w:lastColumn="0" w:noHBand="0" w:noVBand="1"/>
+      </w:tblPr>
+      <w:tblGrid>
+        <w:gridCol w:w="5060"/>
+        <w:gridCol w:w="5060"/>
+      </w:tblGrid>
+      <w:tr>
+        <w:tc>
+          <w:tcPr>
+            <w:tcW w:w="5060" w:type="dxa"/>
+          </w:tcPr>
+          <w:p>
+            <w:pPr>
+              <w:pStyle w:val="Heading2"/>
+              <w:rPr>
+                <w:szCs w:val="24"/>
+              </w:rPr>
+            </w:pPr>
+            <w:r>
+              <w:rPr>
+                <w:szCs w:val="24"/>
+                <w:lang w:val="en-GB"/>
+              </w:rPr>
+              <w:t>Muse Gaming/GoldPlay UK/Kismet Studios</w:t>
+            </w:r>
+          </w:p>
+        </w:tc>
+        <w:tc>
+          <w:tcPr>
+            <w:tcW w:w="5060" w:type="dxa"/>
+          </w:tcPr>
+          <w:p>
+            <w:pPr>
+              <w:pStyle w:val="Heading2"/>
+              <w:jc w:val="right"/>
+              <w:rPr>
+                <w:szCs w:val="24"/>
+              </w:rPr>
+            </w:pPr>
+            <w:r>
+              <w:rPr>
+                <w:szCs w:val="24"/>
+                <w:lang w:val="en-GB"/>
+              </w:rPr>
+              <w:t>Apr</w:t>
+            </w:r>
+            <w:r>
+              <w:rPr>
+                <w:szCs w:val="24"/>
+                <w:lang w:val="en-GB"/>
+              </w:rPr>
+              <w:t>il</w:t>
+            </w:r>
+            <w:r>
+              <w:rPr>
+                <w:szCs w:val="24"/>
+                <w:lang w:val="en-GB"/>
+              </w:rPr>
+              <w:t xml:space="preserve"> 2000 – Apr</w:t>
+            </w:r>
+            <w:r>
+              <w:rPr>
+                <w:szCs w:val="24"/>
+                <w:lang w:val="en-GB"/>
+              </w:rPr>
+              <w:t>il</w:t>
+            </w:r>
+            <w:r>
+              <w:rPr>
+                <w:szCs w:val="24"/>
+                <w:lang w:val="en-GB"/>
+              </w:rPr>
+              <w:t xml:space="preserve"> 2002</w:t>
+            </w:r>
+          </w:p>
+        </w:tc>
+      </w:tr>
+      <w:tr>
+        <w:tc>
+          <w:tcPr>
+            <w:tcW w:w="10120" w:type="dxa"/>
+            <w:gridSpan w:val="2"/>
+          </w:tcPr>
+          <w:p>
+            <w:pPr>
               <w:spacing w:after="113"/>
               <w:rPr>
                 <w:sz w:val="24"/>
                 <w:szCs w:val="24"/>
-              </w:rPr>
-            </w:pPr>
-            <w:r>
-              <w:rPr>
-                <w:sz w:val="24"/>
-                <w:szCs w:val="24"/>
-              </w:rPr>
-              <w:t xml:space="preserve">Pursuing software-based business startup ideas with colleagues, and </w:t>
-            </w:r>
-            <w:r>
-              <w:rPr>
-                <w:sz w:val="24"/>
-                <w:szCs w:val="24"/>
-              </w:rPr>
-              <w:t>later</w:t>
-            </w:r>
-            <w:r>
-              <w:rPr>
-                <w:sz w:val="24"/>
-                <w:szCs w:val="24"/>
-              </w:rPr>
-              <w:t xml:space="preserve"> contracting/consultancy.</w:t>
+                <w:lang w:val="en-GB"/>
+              </w:rPr>
+            </w:pPr>
+            <w:r>
+              <w:rPr>
+                <w:sz w:val="24"/>
+                <w:szCs w:val="24"/>
+                <w:lang w:val="en-GB"/>
+              </w:rPr>
+              <w:t>Developing a gaming system accessible over the Internet.</w:t>
             </w:r>
           </w:p>
           <w:p>
             <w:pPr>
               <w:numPr>
                 <w:ilvl w:val="0"/>
-                <w:numId w:val="7"/>
+                <w:numId w:val="1"/>
               </w:numPr>
               <w:tabs>
                 <w:tab w:val="clear" w:pos="720"/>
@@ -3905,86 +4479,14 @@
                 <w:szCs w:val="24"/>
                 <w:lang w:val="en-GB"/>
               </w:rPr>
-              <w:t>Developed a location-based tracker (using GPS) with map display (</w:t>
-            </w:r>
-            <w:r>
-              <w:rPr>
-                <w:b/>
-                <w:bCs/>
-                <w:sz w:val="24"/>
-                <w:szCs w:val="24"/>
-                <w:lang w:val="en-GB"/>
-              </w:rPr>
-              <w:t>C++</w:t>
-            </w:r>
-            <w:r>
-              <w:rPr>
-                <w:sz w:val="24"/>
-                <w:szCs w:val="24"/>
-                <w:lang w:val="en-GB"/>
-              </w:rPr>
-              <w:t xml:space="preserve">, </w:t>
-            </w:r>
-            <w:r>
-              <w:rPr>
-                <w:b/>
-                <w:bCs/>
-                <w:sz w:val="24"/>
-                <w:szCs w:val="24"/>
-                <w:lang w:val="en-GB"/>
-              </w:rPr>
-              <w:t>MFC</w:t>
-            </w:r>
-            <w:r>
-              <w:rPr>
-                <w:sz w:val="24"/>
-                <w:szCs w:val="24"/>
-                <w:lang w:val="en-GB"/>
-              </w:rPr>
-              <w:t xml:space="preserve">, </w:t>
-            </w:r>
-            <w:r>
-              <w:rPr>
-                <w:b/>
-                <w:bCs/>
-                <w:sz w:val="24"/>
-                <w:szCs w:val="24"/>
-                <w:lang w:val="en-GB"/>
-              </w:rPr>
-              <w:t>Map Pro</w:t>
-            </w:r>
-            <w:r>
-              <w:rPr>
-                <w:sz w:val="24"/>
-                <w:szCs w:val="24"/>
-                <w:lang w:val="en-GB"/>
-              </w:rPr>
-              <w:t xml:space="preserve">, </w:t>
-            </w:r>
-            <w:r>
-              <w:rPr>
-                <w:b/>
-                <w:bCs/>
-                <w:sz w:val="24"/>
-                <w:szCs w:val="24"/>
-                <w:lang w:val="en-GB"/>
-              </w:rPr>
-              <w:t>SMS Gateway</w:t>
-            </w:r>
-            <w:r>
-              <w:rPr>
-                <w:sz w:val="24"/>
-                <w:szCs w:val="24"/>
-                <w:lang w:val="en-GB"/>
-              </w:rPr>
-              <w:t>).</w:t>
+              <w:t>The gaming system consisted of: ATL client-server framework; SQL Server; IIS; chat server; web-based administration. Each game had client and server components running on this framework.</w:t>
             </w:r>
           </w:p>
           <w:p>
             <w:pPr>
               <w:numPr>
                 <w:ilvl w:val="0"/>
-                <w:numId w:val="7"/>
+                <w:numId w:val="1"/>
               </w:numPr>
               <w:tabs>
                 <w:tab w:val="clear" w:pos="720"/>
@@ -4004,17 +4506,70 @@
                 <w:szCs w:val="24"/>
                 <w:lang w:val="en-GB"/>
               </w:rPr>
-              <w:t>Developed a multi-tier knowledge management system, using a unit test driven approach, with a location-based prototype web site application (</w:t>
-            </w:r>
-            <w:r>
-              <w:rPr>
-                <w:b/>
-                <w:bCs/>
-                <w:sz w:val="24"/>
-                <w:szCs w:val="24"/>
-                <w:lang w:val="en-GB"/>
-              </w:rPr>
-              <w:t>C#</w:t>
+              <w:t>Team-based environment.</w:t>
+            </w:r>
+          </w:p>
+          <w:p>
+            <w:pPr>
+              <w:numPr>
+                <w:ilvl w:val="0"/>
+                <w:numId w:val="1"/>
+              </w:numPr>
+              <w:tabs>
+                <w:tab w:val="clear" w:pos="720"/>
+                <w:tab w:val="num" w:pos="426"/>
+                <w:tab w:val="left" w:pos="786"/>
+              </w:tabs>
+              <w:ind w:left="426"/>
+              <w:rPr>
+                <w:sz w:val="24"/>
+                <w:szCs w:val="24"/>
+                <w:lang w:val="en-GB"/>
+              </w:rPr>
+            </w:pPr>
+            <w:r>
+              <w:rPr>
+                <w:sz w:val="24"/>
+                <w:szCs w:val="24"/>
+                <w:lang w:val="en-GB"/>
+              </w:rPr>
+              <w:t>Defined the system architecture for the addition of chat and auto-update functionality.</w:t>
+            </w:r>
+          </w:p>
+          <w:p>
+            <w:pPr>
+              <w:numPr>
+                <w:ilvl w:val="0"/>
+                <w:numId w:val="1"/>
+              </w:numPr>
+              <w:tabs>
+                <w:tab w:val="clear" w:pos="720"/>
+                <w:tab w:val="num" w:pos="426"/>
+                <w:tab w:val="left" w:pos="786"/>
+              </w:tabs>
+              <w:ind w:left="426"/>
+              <w:rPr>
+                <w:sz w:val="24"/>
+                <w:szCs w:val="24"/>
+                <w:lang w:val="en-GB"/>
+              </w:rPr>
+            </w:pPr>
+            <w:r>
+              <w:rPr>
+                <w:sz w:val="24"/>
+                <w:szCs w:val="24"/>
+                <w:lang w:val="en-GB"/>
+              </w:rPr>
+              <w:t>Developed the multi-threaded chat server (</w:t>
+            </w:r>
+            <w:r>
+              <w:rPr>
+                <w:b/>
+                <w:sz w:val="24"/>
+                <w:szCs w:val="24"/>
+                <w:lang w:val="en-GB"/>
+              </w:rPr>
+              <w:t>TCP/IP sockets</w:t>
             </w:r>
             <w:r>
               <w:rPr>
@@ -4027,12 +4582,11 @@
             <w:r>
               <w:rPr>
                 <w:b/>
-                <w:bCs/>
-                <w:sz w:val="24"/>
-                <w:szCs w:val="24"/>
-                <w:lang w:val="en-GB"/>
-              </w:rPr>
-              <w:t>ADO.NET</w:t>
+                <w:sz w:val="24"/>
+                <w:szCs w:val="24"/>
+                <w:lang w:val="en-GB"/>
+              </w:rPr>
+              <w:t>I/O completion ports</w:t>
             </w:r>
             <w:r>
               <w:rPr>
@@ -4045,12 +4599,11 @@
             <w:r>
               <w:rPr>
                 <w:b/>
-                <w:bCs/>
-                <w:sz w:val="24"/>
-                <w:szCs w:val="24"/>
-                <w:lang w:val="en-GB"/>
-              </w:rPr>
-              <w:t>SQL Server</w:t>
+                <w:sz w:val="24"/>
+                <w:szCs w:val="24"/>
+                <w:lang w:val="en-GB"/>
+              </w:rPr>
+              <w:t>C++</w:t>
             </w:r>
             <w:r>
               <w:rPr>
@@ -4060,18 +4613,15 @@
               </w:rPr>
               <w:t xml:space="preserve">, </w:t>
             </w:r>
-            <w:proofErr w:type="spellStart"/>
-            <w:r>
-              <w:rPr>
-                <w:b/>
-                <w:bCs/>
-                <w:sz w:val="24"/>
-                <w:szCs w:val="24"/>
-                <w:lang w:val="en-GB"/>
-              </w:rPr>
-              <w:t>csUnit</w:t>
-            </w:r>
-            <w:proofErr w:type="spellEnd"/>
+            <w:r>
+              <w:rPr>
+                <w:b/>
+                <w:sz w:val="24"/>
+                <w:szCs w:val="24"/>
+                <w:lang w:val="en-GB"/>
+              </w:rPr>
+              <w:t>ATL</w:t>
+            </w:r>
             <w:r>
               <w:rPr>
                 <w:sz w:val="24"/>
@@ -4079,6 +4629,111 @@
                 <w:lang w:val="en-GB"/>
               </w:rPr>
               <w:t>).</w:t>
+            </w:r>
+          </w:p>
+          <w:p>
+            <w:pPr>
+              <w:numPr>
+                <w:ilvl w:val="0"/>
+                <w:numId w:val="1"/>
+              </w:numPr>
+              <w:tabs>
+                <w:tab w:val="clear" w:pos="720"/>
+                <w:tab w:val="num" w:pos="426"/>
+                <w:tab w:val="left" w:pos="786"/>
+              </w:tabs>
+              <w:ind w:left="426"/>
+              <w:rPr>
+                <w:sz w:val="24"/>
+                <w:szCs w:val="24"/>
+                <w:lang w:val="en-GB"/>
+              </w:rPr>
+            </w:pPr>
+            <w:r>
+              <w:rPr>
+                <w:sz w:val="24"/>
+                <w:szCs w:val="24"/>
+                <w:lang w:val="en-GB"/>
+              </w:rPr>
+              <w:t>Developed the client side of the auto-update facility (</w:t>
+            </w:r>
+            <w:r>
+              <w:rPr>
+                <w:b/>
+                <w:sz w:val="24"/>
+                <w:szCs w:val="24"/>
+                <w:lang w:val="en-GB"/>
+              </w:rPr>
+              <w:t>TCP/IP sockets</w:t>
+            </w:r>
+            <w:r>
+              <w:rPr>
+                <w:sz w:val="24"/>
+                <w:szCs w:val="24"/>
+                <w:lang w:val="en-GB"/>
+              </w:rPr>
+              <w:t xml:space="preserve">, </w:t>
+            </w:r>
+            <w:r>
+              <w:rPr>
+                <w:b/>
+                <w:sz w:val="24"/>
+                <w:szCs w:val="24"/>
+                <w:lang w:val="en-GB"/>
+              </w:rPr>
+              <w:t>C++</w:t>
+            </w:r>
+            <w:r>
+              <w:rPr>
+                <w:sz w:val="24"/>
+                <w:szCs w:val="24"/>
+                <w:lang w:val="en-GB"/>
+              </w:rPr>
+              <w:t xml:space="preserve">, </w:t>
+            </w:r>
+            <w:r>
+              <w:rPr>
+                <w:b/>
+                <w:sz w:val="24"/>
+                <w:szCs w:val="24"/>
+                <w:lang w:val="en-GB"/>
+              </w:rPr>
+              <w:t>ATL</w:t>
+            </w:r>
+            <w:r>
+              <w:rPr>
+                <w:sz w:val="24"/>
+                <w:szCs w:val="24"/>
+                <w:lang w:val="en-GB"/>
+              </w:rPr>
+              <w:t>).</w:t>
+            </w:r>
+          </w:p>
+          <w:p>
+            <w:pPr>
+              <w:numPr>
+                <w:ilvl w:val="0"/>
+                <w:numId w:val="1"/>
+              </w:numPr>
+              <w:tabs>
+                <w:tab w:val="clear" w:pos="720"/>
+                <w:tab w:val="num" w:pos="426"/>
+                <w:tab w:val="left" w:pos="786"/>
+              </w:tabs>
+              <w:ind w:left="426"/>
+              <w:rPr>
+                <w:sz w:val="24"/>
+                <w:szCs w:val="24"/>
+                <w:lang w:val="en-GB"/>
+              </w:rPr>
+            </w:pPr>
+            <w:r>
+              <w:rPr>
+                <w:sz w:val="24"/>
+                <w:szCs w:val="24"/>
+                <w:lang w:val="en-GB"/>
+              </w:rPr>
+              <w:t>Worked with team involved in defining the architecture for adding multi-player functionality.</w:t>
             </w:r>
           </w:p>
         </w:tc>
@@ -4112,13 +4767,16 @@
                 <w:szCs w:val="24"/>
               </w:rPr>
             </w:pPr>
-            <w:r>
-              <w:rPr>
-                <w:szCs w:val="24"/>
-                <w:lang w:val="en-GB"/>
-              </w:rPr>
-              <w:t>Travelling and visiting family and friends</w:t>
-            </w:r>
+            <w:hyperlink r:id="rId20" w:history="1">
+              <w:r>
+                <w:rPr>
+                  <w:rStyle w:val="Hyperlink"/>
+                  <w:szCs w:val="24"/>
+                  <w:lang w:val="en-GB"/>
+                </w:rPr>
+                <w:t>Sony Broadcast &amp; Professional (Europe)</w:t>
+              </w:r>
+            </w:hyperlink>
           </w:p>
         </w:tc>
         <w:tc>
@@ -4138,35 +4796,35 @@
                 <w:szCs w:val="24"/>
                 <w:lang w:val="en-GB"/>
               </w:rPr>
-              <w:t>Jun</w:t>
-            </w:r>
-            <w:r>
-              <w:rPr>
-                <w:szCs w:val="24"/>
-                <w:lang w:val="en-GB"/>
-              </w:rPr>
-              <w:t>e</w:t>
-            </w:r>
-            <w:r>
-              <w:rPr>
-                <w:szCs w:val="24"/>
-                <w:lang w:val="en-GB"/>
-              </w:rPr>
-              <w:t xml:space="preserve"> 2002 – Jan</w:t>
-            </w:r>
-            <w:r>
-              <w:rPr>
-                <w:szCs w:val="24"/>
-                <w:lang w:val="en-GB"/>
-              </w:rPr>
-              <w:t>uary</w:t>
-            </w:r>
-            <w:r>
-              <w:rPr>
-                <w:szCs w:val="24"/>
-                <w:lang w:val="en-GB"/>
-              </w:rPr>
-              <w:t xml:space="preserve"> 2003</w:t>
+              <w:t>Aug</w:t>
+            </w:r>
+            <w:r>
+              <w:rPr>
+                <w:szCs w:val="24"/>
+                <w:lang w:val="en-GB"/>
+              </w:rPr>
+              <w:t>ust</w:t>
+            </w:r>
+            <w:r>
+              <w:rPr>
+                <w:szCs w:val="24"/>
+                <w:lang w:val="en-GB"/>
+              </w:rPr>
+              <w:t xml:space="preserve"> 1997 – Mar</w:t>
+            </w:r>
+            <w:r>
+              <w:rPr>
+                <w:szCs w:val="24"/>
+                <w:lang w:val="en-GB"/>
+              </w:rPr>
+              <w:t>ch</w:t>
+            </w:r>
+            <w:r>
+              <w:rPr>
+                <w:szCs w:val="24"/>
+                <w:lang w:val="en-GB"/>
+              </w:rPr>
+              <w:t xml:space="preserve"> 2000</w:t>
             </w:r>
           </w:p>
         </w:tc>
@@ -4179,153 +4837,6 @@
           </w:tcPr>
           <w:p>
             <w:pPr>
-              <w:rPr>
-                <w:sz w:val="24"/>
-                <w:szCs w:val="24"/>
-                <w:lang w:val="en-GB"/>
-              </w:rPr>
-            </w:pPr>
-            <w:r>
-              <w:rPr>
-                <w:sz w:val="24"/>
-                <w:szCs w:val="24"/>
-                <w:lang w:val="en-GB"/>
-              </w:rPr>
-              <w:t xml:space="preserve">Florida, New York, Singapore, Australia, New </w:t>
-            </w:r>
-            <w:proofErr w:type="gramStart"/>
-            <w:r>
-              <w:rPr>
-                <w:sz w:val="24"/>
-                <w:szCs w:val="24"/>
-                <w:lang w:val="en-GB"/>
-              </w:rPr>
-              <w:t>Zealand</w:t>
-            </w:r>
-            <w:proofErr w:type="gramEnd"/>
-            <w:r>
-              <w:rPr>
-                <w:sz w:val="24"/>
-                <w:szCs w:val="24"/>
-                <w:lang w:val="en-GB"/>
-              </w:rPr>
-              <w:t xml:space="preserve"> and Hong Kong.</w:t>
-            </w:r>
-          </w:p>
-        </w:tc>
-      </w:tr>
-    </w:tbl>
-    <w:p>
-      <w:pPr>
-        <w:tabs>
-          <w:tab w:val="right" w:pos="9923"/>
-        </w:tabs>
-      </w:pPr>
-    </w:p>
-    <w:tbl>
-      <w:tblPr>
-        <w:tblW w:w="0" w:type="auto"/>
-        <w:tblLook w:val="04A0" w:firstRow="1" w:lastRow="0" w:firstColumn="1" w:lastColumn="0" w:noHBand="0" w:noVBand="1"/>
-      </w:tblPr>
-      <w:tblGrid>
-        <w:gridCol w:w="5060"/>
-        <w:gridCol w:w="5060"/>
-      </w:tblGrid>
-      <w:tr>
-        <w:tc>
-          <w:tcPr>
-            <w:tcW w:w="5060" w:type="dxa"/>
-          </w:tcPr>
-          <w:p>
-            <w:pPr>
-              <w:pStyle w:val="Heading2"/>
-              <w:rPr>
-                <w:szCs w:val="24"/>
-              </w:rPr>
-            </w:pPr>
-            <w:r>
-              <w:rPr>
-                <w:szCs w:val="24"/>
-                <w:lang w:val="en-GB"/>
-              </w:rPr>
-              <w:t>Muse Gaming/</w:t>
-            </w:r>
-            <w:proofErr w:type="spellStart"/>
-            <w:r>
-              <w:rPr>
-                <w:szCs w:val="24"/>
-                <w:lang w:val="en-GB"/>
-              </w:rPr>
-              <w:t>GoldPlay</w:t>
-            </w:r>
-            <w:proofErr w:type="spellEnd"/>
-            <w:r>
-              <w:rPr>
-                <w:szCs w:val="24"/>
-                <w:lang w:val="en-GB"/>
-              </w:rPr>
-              <w:t xml:space="preserve"> UK/Kismet Studios</w:t>
-            </w:r>
-          </w:p>
-        </w:tc>
-        <w:tc>
-          <w:tcPr>
-            <w:tcW w:w="5060" w:type="dxa"/>
-          </w:tcPr>
-          <w:p>
-            <w:pPr>
-              <w:pStyle w:val="Heading2"/>
-              <w:jc w:val="right"/>
-              <w:rPr>
-                <w:szCs w:val="24"/>
-              </w:rPr>
-            </w:pPr>
-            <w:r>
-              <w:rPr>
-                <w:szCs w:val="24"/>
-                <w:lang w:val="en-GB"/>
-              </w:rPr>
-              <w:t>Apr</w:t>
-            </w:r>
-            <w:r>
-              <w:rPr>
-                <w:szCs w:val="24"/>
-                <w:lang w:val="en-GB"/>
-              </w:rPr>
-              <w:t>il</w:t>
-            </w:r>
-            <w:r>
-              <w:rPr>
-                <w:szCs w:val="24"/>
-                <w:lang w:val="en-GB"/>
-              </w:rPr>
-              <w:t xml:space="preserve"> 2000 – Apr</w:t>
-            </w:r>
-            <w:r>
-              <w:rPr>
-                <w:szCs w:val="24"/>
-                <w:lang w:val="en-GB"/>
-              </w:rPr>
-              <w:t>il</w:t>
-            </w:r>
-            <w:r>
-              <w:rPr>
-                <w:szCs w:val="24"/>
-                <w:lang w:val="en-GB"/>
-              </w:rPr>
-              <w:t xml:space="preserve"> 2002</w:t>
-            </w:r>
-          </w:p>
-        </w:tc>
-      </w:tr>
-      <w:tr>
-        <w:tc>
-          <w:tcPr>
-            <w:tcW w:w="10120" w:type="dxa"/>
-            <w:gridSpan w:val="2"/>
-          </w:tcPr>
-          <w:p>
-            <w:pPr>
               <w:spacing w:after="113"/>
               <w:rPr>
                 <w:sz w:val="24"/>
@@ -4339,14 +4850,62 @@
                 <w:szCs w:val="24"/>
                 <w:lang w:val="en-GB"/>
               </w:rPr>
-              <w:t>Developing a gaming system accessible over the Internet.</w:t>
+              <w:t>Developing products and providing services for the broadcast industry.</w:t>
+            </w:r>
+          </w:p>
+          <w:p>
+            <w:pPr>
+              <w:rPr>
+                <w:sz w:val="24"/>
+                <w:szCs w:val="24"/>
+                <w:lang w:val="en-GB"/>
+              </w:rPr>
+            </w:pPr>
+            <w:r>
+              <w:rPr>
+                <w:sz w:val="24"/>
+                <w:szCs w:val="24"/>
+                <w:lang w:val="en-GB"/>
+              </w:rPr>
+              <w:t>Systems Product Development was a Consultancy department within Systems Integration division, developing project-based custom software solutions, for local and international clients. Example projects:</w:t>
+            </w:r>
+          </w:p>
+          <w:p>
+            <w:pPr>
+              <w:rPr>
+                <w:sz w:val="24"/>
+                <w:szCs w:val="24"/>
+                <w:lang w:val="en-GB"/>
+              </w:rPr>
+            </w:pPr>
+          </w:p>
+          <w:p>
+            <w:pPr>
+              <w:spacing w:after="113"/>
+              <w:rPr>
+                <w:i/>
+                <w:iCs/>
+                <w:sz w:val="24"/>
+                <w:szCs w:val="24"/>
+                <w:lang w:val="en-GB"/>
+              </w:rPr>
+            </w:pPr>
+            <w:r>
+              <w:rPr>
+                <w:i/>
+                <w:iCs/>
+                <w:sz w:val="24"/>
+                <w:szCs w:val="24"/>
+                <w:lang w:val="en-GB"/>
+              </w:rPr>
+              <w:t>Big Brother (Dutch [1999] &amp; German [2000])</w:t>
             </w:r>
           </w:p>
           <w:p>
             <w:pPr>
               <w:numPr>
                 <w:ilvl w:val="0"/>
-                <w:numId w:val="1"/>
+                <w:numId w:val="5"/>
               </w:numPr>
               <w:tabs>
                 <w:tab w:val="clear" w:pos="720"/>
@@ -4366,14 +4925,14 @@
                 <w:szCs w:val="24"/>
                 <w:lang w:val="en-GB"/>
               </w:rPr>
-              <w:t>The gaming system consisted of: ATL client-server framework; SQL Server; IIS; chat server; web-based administration. Each game had client and server components running on this framework.</w:t>
+              <w:t>Developed software for part of the initial Big Brother TV shows.</w:t>
             </w:r>
           </w:p>
           <w:p>
             <w:pPr>
               <w:numPr>
                 <w:ilvl w:val="0"/>
-                <w:numId w:val="1"/>
+                <w:numId w:val="5"/>
               </w:numPr>
               <w:tabs>
                 <w:tab w:val="clear" w:pos="720"/>
@@ -4393,14 +4952,82 @@
                 <w:szCs w:val="24"/>
                 <w:lang w:val="en-GB"/>
               </w:rPr>
-              <w:t>Team-based environment.</w:t>
+              <w:t xml:space="preserve">Wrote a multi-threaded in-process </w:t>
+            </w:r>
+            <w:r>
+              <w:rPr>
+                <w:b/>
+                <w:sz w:val="24"/>
+                <w:szCs w:val="24"/>
+                <w:lang w:val="en-GB"/>
+              </w:rPr>
+              <w:t>COM</w:t>
+            </w:r>
+            <w:r>
+              <w:rPr>
+                <w:sz w:val="24"/>
+                <w:szCs w:val="24"/>
+                <w:lang w:val="en-GB"/>
+              </w:rPr>
+              <w:t xml:space="preserve"> server (</w:t>
+            </w:r>
+            <w:r>
+              <w:rPr>
+                <w:b/>
+                <w:sz w:val="24"/>
+                <w:szCs w:val="24"/>
+                <w:lang w:val="en-GB"/>
+              </w:rPr>
+              <w:t>C++</w:t>
+            </w:r>
+            <w:r>
+              <w:rPr>
+                <w:sz w:val="24"/>
+                <w:szCs w:val="24"/>
+                <w:lang w:val="en-GB"/>
+              </w:rPr>
+              <w:t xml:space="preserve">, </w:t>
+            </w:r>
+            <w:r>
+              <w:rPr>
+                <w:b/>
+                <w:sz w:val="24"/>
+                <w:szCs w:val="24"/>
+                <w:lang w:val="en-GB"/>
+              </w:rPr>
+              <w:t>ATL</w:t>
+            </w:r>
+            <w:r>
+              <w:rPr>
+                <w:sz w:val="24"/>
+                <w:szCs w:val="24"/>
+                <w:lang w:val="en-GB"/>
+              </w:rPr>
+              <w:t xml:space="preserve">, </w:t>
+            </w:r>
+            <w:r>
+              <w:rPr>
+                <w:b/>
+                <w:sz w:val="24"/>
+                <w:szCs w:val="24"/>
+                <w:lang w:val="en-GB"/>
+              </w:rPr>
+              <w:t>OLE DB</w:t>
+            </w:r>
+            <w:r>
+              <w:rPr>
+                <w:sz w:val="24"/>
+                <w:szCs w:val="24"/>
+                <w:lang w:val="en-GB"/>
+              </w:rPr>
+              <w:t>) to interact with an Oracle database.</w:t>
             </w:r>
           </w:p>
           <w:p>
             <w:pPr>
               <w:numPr>
                 <w:ilvl w:val="0"/>
-                <w:numId w:val="1"/>
+                <w:numId w:val="5"/>
               </w:numPr>
               <w:tabs>
                 <w:tab w:val="clear" w:pos="720"/>
@@ -4420,14 +5047,14 @@
                 <w:szCs w:val="24"/>
                 <w:lang w:val="en-GB"/>
               </w:rPr>
-              <w:t>Defined the system architecture for the addition of chat and auto-update functionality.</w:t>
+              <w:t>Successfully established good channels of communication with colleagues in Holland, who were responsible for developing the applications that used the server.</w:t>
             </w:r>
           </w:p>
           <w:p>
             <w:pPr>
               <w:numPr>
                 <w:ilvl w:val="0"/>
-                <w:numId w:val="1"/>
+                <w:numId w:val="5"/>
               </w:numPr>
               <w:tabs>
                 <w:tab w:val="clear" w:pos="720"/>
@@ -4447,82 +5074,45 @@
                 <w:szCs w:val="24"/>
                 <w:lang w:val="en-GB"/>
               </w:rPr>
-              <w:t>Developed the multi-threaded chat server (</w:t>
-            </w:r>
-            <w:r>
-              <w:rPr>
-                <w:b/>
-                <w:sz w:val="24"/>
-                <w:szCs w:val="24"/>
-                <w:lang w:val="en-GB"/>
-              </w:rPr>
-              <w:t>TCP/IP sockets</w:t>
-            </w:r>
-            <w:r>
-              <w:rPr>
-                <w:sz w:val="24"/>
-                <w:szCs w:val="24"/>
-                <w:lang w:val="en-GB"/>
-              </w:rPr>
-              <w:t xml:space="preserve">, </w:t>
-            </w:r>
-            <w:r>
-              <w:rPr>
-                <w:b/>
-                <w:sz w:val="24"/>
-                <w:szCs w:val="24"/>
-                <w:lang w:val="en-GB"/>
-              </w:rPr>
-              <w:t>I/O completion ports</w:t>
-            </w:r>
-            <w:r>
-              <w:rPr>
-                <w:sz w:val="24"/>
-                <w:szCs w:val="24"/>
-                <w:lang w:val="en-GB"/>
-              </w:rPr>
-              <w:t xml:space="preserve">, </w:t>
-            </w:r>
-            <w:r>
-              <w:rPr>
-                <w:b/>
-                <w:sz w:val="24"/>
-                <w:szCs w:val="24"/>
-                <w:lang w:val="en-GB"/>
-              </w:rPr>
-              <w:t>C++</w:t>
-            </w:r>
-            <w:r>
-              <w:rPr>
-                <w:sz w:val="24"/>
-                <w:szCs w:val="24"/>
-                <w:lang w:val="en-GB"/>
-              </w:rPr>
-              <w:t xml:space="preserve">, </w:t>
-            </w:r>
-            <w:r>
-              <w:rPr>
-                <w:b/>
-                <w:sz w:val="24"/>
-                <w:szCs w:val="24"/>
-                <w:lang w:val="en-GB"/>
-              </w:rPr>
-              <w:t>ATL</w:t>
-            </w:r>
-            <w:r>
-              <w:rPr>
-                <w:sz w:val="24"/>
-                <w:szCs w:val="24"/>
-                <w:lang w:val="en-GB"/>
-              </w:rPr>
-              <w:t>).</w:t>
+              <w:t>Commissioned systems on site with Dutch colleagues, for the first Dutch and German shows.</w:t>
+            </w:r>
+          </w:p>
+          <w:p>
+            <w:pPr>
+              <w:rPr>
+                <w:sz w:val="24"/>
+                <w:szCs w:val="24"/>
+                <w:lang w:val="en-GB"/>
+              </w:rPr>
+            </w:pPr>
+          </w:p>
+          <w:p>
+            <w:pPr>
+              <w:spacing w:after="113"/>
+              <w:rPr>
+                <w:i/>
+                <w:iCs/>
+                <w:sz w:val="24"/>
+                <w:szCs w:val="24"/>
+                <w:lang w:val="en-GB"/>
+              </w:rPr>
+            </w:pPr>
+            <w:r>
+              <w:rPr>
+                <w:i/>
+                <w:iCs/>
+                <w:sz w:val="24"/>
+                <w:szCs w:val="24"/>
+                <w:lang w:val="en-GB"/>
+              </w:rPr>
+              <w:t>Subtitle And Stream Synchroniser; Material Broker</w:t>
             </w:r>
           </w:p>
           <w:p>
             <w:pPr>
               <w:numPr>
                 <w:ilvl w:val="0"/>
-                <w:numId w:val="1"/>
+                <w:numId w:val="5"/>
               </w:numPr>
               <w:tabs>
                 <w:tab w:val="clear" w:pos="720"/>
@@ -4540,67 +5130,16 @@
               <w:rPr>
                 <w:sz w:val="24"/>
                 <w:szCs w:val="24"/>
-                <w:lang w:val="en-GB"/>
-              </w:rPr>
-              <w:t>Developed the client side of the auto-update facility (</w:t>
-            </w:r>
-            <w:r>
-              <w:rPr>
-                <w:b/>
-                <w:sz w:val="24"/>
-                <w:szCs w:val="24"/>
-                <w:lang w:val="en-GB"/>
-              </w:rPr>
-              <w:t>TCP/IP sockets</w:t>
-            </w:r>
-            <w:r>
-              <w:rPr>
-                <w:sz w:val="24"/>
-                <w:szCs w:val="24"/>
-                <w:lang w:val="en-GB"/>
-              </w:rPr>
-              <w:t xml:space="preserve">, </w:t>
-            </w:r>
-            <w:r>
-              <w:rPr>
-                <w:b/>
-                <w:sz w:val="24"/>
-                <w:szCs w:val="24"/>
-                <w:lang w:val="en-GB"/>
-              </w:rPr>
-              <w:t>C++</w:t>
-            </w:r>
-            <w:r>
-              <w:rPr>
-                <w:sz w:val="24"/>
-                <w:szCs w:val="24"/>
-                <w:lang w:val="en-GB"/>
-              </w:rPr>
-              <w:t xml:space="preserve">, </w:t>
-            </w:r>
-            <w:r>
-              <w:rPr>
-                <w:b/>
-                <w:sz w:val="24"/>
-                <w:szCs w:val="24"/>
-                <w:lang w:val="en-GB"/>
-              </w:rPr>
-              <w:t>ATL</w:t>
-            </w:r>
-            <w:r>
-              <w:rPr>
-                <w:sz w:val="24"/>
-                <w:szCs w:val="24"/>
-                <w:lang w:val="en-GB"/>
-              </w:rPr>
-              <w:t>).</w:t>
+              </w:rPr>
+              <w:lastRenderedPageBreak/>
+              <w:t>Initially developed part of a large system for a customer in Israel (Subtitle And Stream Synchroniser application).</w:t>
             </w:r>
           </w:p>
           <w:p>
             <w:pPr>
               <w:numPr>
                 <w:ilvl w:val="0"/>
-                <w:numId w:val="1"/>
+                <w:numId w:val="5"/>
               </w:numPr>
               <w:tabs>
                 <w:tab w:val="clear" w:pos="720"/>
@@ -4618,9 +5157,835 @@
               <w:rPr>
                 <w:sz w:val="24"/>
                 <w:szCs w:val="24"/>
-                <w:lang w:val="en-GB"/>
-              </w:rPr>
-              <w:t>Worked with team involved in defining the architecture for adding multi-player functionality.</w:t>
+              </w:rPr>
+              <w:t xml:space="preserve">The multi-threaded, </w:t>
+            </w:r>
+            <w:r>
+              <w:rPr>
+                <w:b/>
+                <w:sz w:val="24"/>
+                <w:szCs w:val="24"/>
+              </w:rPr>
+              <w:t>C++</w:t>
+            </w:r>
+            <w:r>
+              <w:rPr>
+                <w:sz w:val="24"/>
+                <w:szCs w:val="24"/>
+              </w:rPr>
+              <w:t xml:space="preserve"> and </w:t>
+            </w:r>
+            <w:r>
+              <w:rPr>
+                <w:b/>
+                <w:sz w:val="24"/>
+                <w:szCs w:val="24"/>
+              </w:rPr>
+              <w:t>MFC</w:t>
+            </w:r>
+            <w:r>
+              <w:rPr>
+                <w:sz w:val="24"/>
+                <w:szCs w:val="24"/>
+              </w:rPr>
+              <w:t xml:space="preserve"> application (with UI) interacted with 5 other systems (using </w:t>
+            </w:r>
+            <w:r>
+              <w:rPr>
+                <w:b/>
+                <w:sz w:val="24"/>
+                <w:szCs w:val="24"/>
+              </w:rPr>
+              <w:t>TCP/IP sockets</w:t>
+            </w:r>
+            <w:r>
+              <w:rPr>
+                <w:sz w:val="24"/>
+                <w:szCs w:val="24"/>
+              </w:rPr>
+              <w:t>) and an Oracle Database. Two of the systems were provided by external companies.</w:t>
+            </w:r>
+          </w:p>
+          <w:p>
+            <w:pPr>
+              <w:numPr>
+                <w:ilvl w:val="0"/>
+                <w:numId w:val="5"/>
+              </w:numPr>
+              <w:tabs>
+                <w:tab w:val="clear" w:pos="720"/>
+                <w:tab w:val="num" w:pos="426"/>
+                <w:tab w:val="left" w:pos="786"/>
+              </w:tabs>
+              <w:ind w:left="426"/>
+              <w:rPr>
+                <w:sz w:val="24"/>
+                <w:szCs w:val="24"/>
+                <w:lang w:val="en-GB"/>
+              </w:rPr>
+            </w:pPr>
+            <w:r>
+              <w:rPr>
+                <w:sz w:val="24"/>
+                <w:szCs w:val="24"/>
+              </w:rPr>
+              <w:t>Developed simulators for the external interfaces as the systems were not available locally.</w:t>
+            </w:r>
+          </w:p>
+          <w:p>
+            <w:pPr>
+              <w:numPr>
+                <w:ilvl w:val="0"/>
+                <w:numId w:val="5"/>
+              </w:numPr>
+              <w:tabs>
+                <w:tab w:val="clear" w:pos="720"/>
+                <w:tab w:val="num" w:pos="426"/>
+                <w:tab w:val="left" w:pos="786"/>
+              </w:tabs>
+              <w:ind w:left="426"/>
+              <w:rPr>
+                <w:sz w:val="24"/>
+                <w:szCs w:val="24"/>
+                <w:lang w:val="en-GB"/>
+              </w:rPr>
+            </w:pPr>
+            <w:r>
+              <w:rPr>
+                <w:sz w:val="24"/>
+                <w:szCs w:val="24"/>
+              </w:rPr>
+              <w:t>Later assisted a colleague develop another part of the system (Material Broker application).</w:t>
+            </w:r>
+          </w:p>
+          <w:p>
+            <w:pPr>
+              <w:numPr>
+                <w:ilvl w:val="0"/>
+                <w:numId w:val="5"/>
+              </w:numPr>
+              <w:tabs>
+                <w:tab w:val="clear" w:pos="720"/>
+                <w:tab w:val="num" w:pos="426"/>
+                <w:tab w:val="left" w:pos="786"/>
+              </w:tabs>
+              <w:ind w:left="426"/>
+              <w:rPr>
+                <w:sz w:val="24"/>
+                <w:szCs w:val="24"/>
+                <w:lang w:val="en-GB"/>
+              </w:rPr>
+            </w:pPr>
+            <w:r>
+              <w:rPr>
+                <w:sz w:val="24"/>
+                <w:szCs w:val="24"/>
+              </w:rPr>
+              <w:t xml:space="preserve">Developed an in-process </w:t>
+            </w:r>
+            <w:r>
+              <w:rPr>
+                <w:b/>
+                <w:sz w:val="24"/>
+                <w:szCs w:val="24"/>
+              </w:rPr>
+              <w:t>COM</w:t>
+            </w:r>
+            <w:r>
+              <w:rPr>
+                <w:sz w:val="24"/>
+                <w:szCs w:val="24"/>
+              </w:rPr>
+              <w:t xml:space="preserve"> server (</w:t>
+            </w:r>
+            <w:r>
+              <w:rPr>
+                <w:b/>
+                <w:sz w:val="24"/>
+                <w:szCs w:val="24"/>
+              </w:rPr>
+              <w:t>C++</w:t>
+            </w:r>
+            <w:r>
+              <w:rPr>
+                <w:sz w:val="24"/>
+                <w:szCs w:val="24"/>
+              </w:rPr>
+              <w:t xml:space="preserve">, </w:t>
+            </w:r>
+            <w:r>
+              <w:rPr>
+                <w:b/>
+                <w:sz w:val="24"/>
+                <w:szCs w:val="24"/>
+              </w:rPr>
+              <w:t>ATL</w:t>
+            </w:r>
+            <w:r>
+              <w:rPr>
+                <w:sz w:val="24"/>
+                <w:szCs w:val="24"/>
+              </w:rPr>
+              <w:t xml:space="preserve">, </w:t>
+            </w:r>
+            <w:r>
+              <w:rPr>
+                <w:b/>
+                <w:sz w:val="24"/>
+                <w:szCs w:val="24"/>
+              </w:rPr>
+              <w:t>OLE DB</w:t>
+            </w:r>
+            <w:r>
+              <w:rPr>
+                <w:sz w:val="24"/>
+                <w:szCs w:val="24"/>
+              </w:rPr>
+              <w:t>) to interact with an Oracle database, and integrated it into the application.</w:t>
+            </w:r>
+          </w:p>
+          <w:p>
+            <w:pPr>
+              <w:numPr>
+                <w:ilvl w:val="0"/>
+                <w:numId w:val="5"/>
+              </w:numPr>
+              <w:tabs>
+                <w:tab w:val="clear" w:pos="720"/>
+                <w:tab w:val="num" w:pos="426"/>
+                <w:tab w:val="left" w:pos="786"/>
+              </w:tabs>
+              <w:ind w:left="426"/>
+              <w:rPr>
+                <w:sz w:val="24"/>
+                <w:szCs w:val="24"/>
+                <w:lang w:val="en-GB"/>
+              </w:rPr>
+            </w:pPr>
+            <w:r>
+              <w:rPr>
+                <w:sz w:val="24"/>
+                <w:szCs w:val="24"/>
+              </w:rPr>
+              <w:t xml:space="preserve">Co-developed the code to parse and generate simple </w:t>
+            </w:r>
+            <w:r>
+              <w:rPr>
+                <w:b/>
+                <w:sz w:val="24"/>
+                <w:szCs w:val="24"/>
+              </w:rPr>
+              <w:t>XML</w:t>
+            </w:r>
+            <w:r>
+              <w:rPr>
+                <w:sz w:val="24"/>
+                <w:szCs w:val="24"/>
+              </w:rPr>
+              <w:t xml:space="preserve"> files (</w:t>
+            </w:r>
+            <w:r>
+              <w:rPr>
+                <w:b/>
+                <w:sz w:val="24"/>
+                <w:szCs w:val="24"/>
+              </w:rPr>
+              <w:t>C++</w:t>
+            </w:r>
+            <w:r>
+              <w:rPr>
+                <w:sz w:val="24"/>
+                <w:szCs w:val="24"/>
+              </w:rPr>
+              <w:t xml:space="preserve">, </w:t>
+            </w:r>
+            <w:r>
+              <w:rPr>
+                <w:b/>
+                <w:sz w:val="24"/>
+                <w:szCs w:val="24"/>
+              </w:rPr>
+              <w:t>MFC</w:t>
+            </w:r>
+            <w:r>
+              <w:rPr>
+                <w:sz w:val="24"/>
+                <w:szCs w:val="24"/>
+              </w:rPr>
+              <w:t>,</w:t>
+            </w:r>
+            <w:r>
+              <w:rPr>
+                <w:b/>
+                <w:sz w:val="24"/>
+                <w:szCs w:val="24"/>
+              </w:rPr>
+              <w:t xml:space="preserve"> Microsoft XML interfaces</w:t>
+            </w:r>
+            <w:r>
+              <w:rPr>
+                <w:sz w:val="24"/>
+                <w:szCs w:val="24"/>
+              </w:rPr>
+              <w:t>).</w:t>
+            </w:r>
+          </w:p>
+          <w:p>
+            <w:pPr>
+              <w:rPr>
+                <w:sz w:val="24"/>
+                <w:szCs w:val="24"/>
+                <w:lang w:val="en-GB"/>
+              </w:rPr>
+            </w:pPr>
+          </w:p>
+          <w:p>
+            <w:pPr>
+              <w:spacing w:after="113"/>
+              <w:rPr>
+                <w:iCs/>
+                <w:sz w:val="24"/>
+                <w:szCs w:val="24"/>
+                <w:lang w:val="en-GB"/>
+              </w:rPr>
+            </w:pPr>
+            <w:r>
+              <w:rPr>
+                <w:i/>
+                <w:iCs/>
+                <w:sz w:val="24"/>
+                <w:szCs w:val="24"/>
+                <w:lang w:val="en-GB"/>
+              </w:rPr>
+              <w:t>Tape Library System</w:t>
+            </w:r>
+          </w:p>
+          <w:p>
+            <w:pPr>
+              <w:numPr>
+                <w:ilvl w:val="0"/>
+                <w:numId w:val="5"/>
+              </w:numPr>
+              <w:tabs>
+                <w:tab w:val="clear" w:pos="720"/>
+                <w:tab w:val="num" w:pos="426"/>
+                <w:tab w:val="left" w:pos="786"/>
+              </w:tabs>
+              <w:ind w:left="426"/>
+              <w:rPr>
+                <w:sz w:val="24"/>
+                <w:szCs w:val="24"/>
+                <w:lang w:val="en-GB"/>
+              </w:rPr>
+            </w:pPr>
+            <w:r>
+              <w:rPr>
+                <w:sz w:val="24"/>
+                <w:szCs w:val="24"/>
+              </w:rPr>
+              <w:t>Part of a 4 strong team developing a Tape Library System for a Spanish customer.</w:t>
+            </w:r>
+          </w:p>
+          <w:p>
+            <w:pPr>
+              <w:numPr>
+                <w:ilvl w:val="0"/>
+                <w:numId w:val="5"/>
+              </w:numPr>
+              <w:tabs>
+                <w:tab w:val="clear" w:pos="720"/>
+                <w:tab w:val="num" w:pos="426"/>
+                <w:tab w:val="left" w:pos="786"/>
+              </w:tabs>
+              <w:ind w:left="426"/>
+              <w:rPr>
+                <w:sz w:val="24"/>
+                <w:szCs w:val="24"/>
+                <w:lang w:val="en-GB"/>
+              </w:rPr>
+            </w:pPr>
+            <w:r>
+              <w:rPr>
+                <w:sz w:val="24"/>
+                <w:szCs w:val="24"/>
+              </w:rPr>
+              <w:t xml:space="preserve">Co-designed the system using </w:t>
+            </w:r>
+            <w:r>
+              <w:rPr>
+                <w:b/>
+                <w:sz w:val="24"/>
+                <w:szCs w:val="24"/>
+              </w:rPr>
+              <w:t>UML</w:t>
+            </w:r>
+            <w:r>
+              <w:rPr>
+                <w:sz w:val="24"/>
+                <w:szCs w:val="24"/>
+              </w:rPr>
+              <w:t xml:space="preserve"> and </w:t>
+            </w:r>
+            <w:r>
+              <w:rPr>
+                <w:b/>
+                <w:sz w:val="24"/>
+                <w:szCs w:val="24"/>
+              </w:rPr>
+              <w:t>Rational Rose</w:t>
+            </w:r>
+            <w:r>
+              <w:rPr>
+                <w:sz w:val="24"/>
+                <w:szCs w:val="24"/>
+              </w:rPr>
+              <w:t>.</w:t>
+            </w:r>
+          </w:p>
+          <w:p>
+            <w:pPr>
+              <w:numPr>
+                <w:ilvl w:val="0"/>
+                <w:numId w:val="5"/>
+              </w:numPr>
+              <w:tabs>
+                <w:tab w:val="clear" w:pos="720"/>
+                <w:tab w:val="num" w:pos="426"/>
+                <w:tab w:val="left" w:pos="786"/>
+              </w:tabs>
+              <w:ind w:left="426"/>
+              <w:rPr>
+                <w:sz w:val="24"/>
+                <w:szCs w:val="24"/>
+                <w:lang w:val="en-GB"/>
+              </w:rPr>
+            </w:pPr>
+            <w:r>
+              <w:rPr>
+                <w:sz w:val="24"/>
+                <w:szCs w:val="24"/>
+              </w:rPr>
+              <w:t xml:space="preserve">Developed an in-process </w:t>
+            </w:r>
+            <w:r>
+              <w:rPr>
+                <w:b/>
+                <w:sz w:val="24"/>
+                <w:szCs w:val="24"/>
+              </w:rPr>
+              <w:t>COM</w:t>
+            </w:r>
+            <w:r>
+              <w:rPr>
+                <w:sz w:val="24"/>
+                <w:szCs w:val="24"/>
+              </w:rPr>
+              <w:t xml:space="preserve"> server (</w:t>
+            </w:r>
+            <w:r>
+              <w:rPr>
+                <w:b/>
+                <w:sz w:val="24"/>
+                <w:szCs w:val="24"/>
+              </w:rPr>
+              <w:t>C++</w:t>
+            </w:r>
+            <w:r>
+              <w:rPr>
+                <w:sz w:val="24"/>
+                <w:szCs w:val="24"/>
+              </w:rPr>
+              <w:t xml:space="preserve">, </w:t>
+            </w:r>
+            <w:r>
+              <w:rPr>
+                <w:b/>
+                <w:sz w:val="24"/>
+                <w:szCs w:val="24"/>
+              </w:rPr>
+              <w:t>ADO</w:t>
+            </w:r>
+            <w:r>
+              <w:rPr>
+                <w:sz w:val="24"/>
+                <w:szCs w:val="24"/>
+              </w:rPr>
+              <w:t>) to interact with an Oracle database. This was used by the other applications in the system.</w:t>
+            </w:r>
+          </w:p>
+          <w:p>
+            <w:pPr>
+              <w:numPr>
+                <w:ilvl w:val="0"/>
+                <w:numId w:val="5"/>
+              </w:numPr>
+              <w:tabs>
+                <w:tab w:val="clear" w:pos="720"/>
+                <w:tab w:val="num" w:pos="426"/>
+                <w:tab w:val="left" w:pos="786"/>
+              </w:tabs>
+              <w:ind w:left="426"/>
+              <w:rPr>
+                <w:sz w:val="24"/>
+                <w:szCs w:val="24"/>
+                <w:lang w:val="en-GB"/>
+              </w:rPr>
+            </w:pPr>
+            <w:r>
+              <w:rPr>
+                <w:sz w:val="24"/>
+                <w:szCs w:val="24"/>
+              </w:rPr>
+              <w:t>Developed the Librarian Client UI application (</w:t>
+            </w:r>
+            <w:r>
+              <w:rPr>
+                <w:b/>
+                <w:sz w:val="24"/>
+                <w:szCs w:val="24"/>
+              </w:rPr>
+              <w:t>C++</w:t>
+            </w:r>
+            <w:r>
+              <w:rPr>
+                <w:sz w:val="24"/>
+                <w:szCs w:val="24"/>
+              </w:rPr>
+              <w:t xml:space="preserve">, </w:t>
+            </w:r>
+            <w:r>
+              <w:rPr>
+                <w:b/>
+                <w:sz w:val="24"/>
+                <w:szCs w:val="24"/>
+              </w:rPr>
+              <w:t>MFC</w:t>
+            </w:r>
+            <w:r>
+              <w:rPr>
+                <w:sz w:val="24"/>
+                <w:szCs w:val="24"/>
+              </w:rPr>
+              <w:t>).</w:t>
+            </w:r>
+          </w:p>
+          <w:p>
+            <w:pPr>
+              <w:numPr>
+                <w:ilvl w:val="0"/>
+                <w:numId w:val="5"/>
+              </w:numPr>
+              <w:tabs>
+                <w:tab w:val="clear" w:pos="720"/>
+                <w:tab w:val="num" w:pos="426"/>
+                <w:tab w:val="left" w:pos="786"/>
+              </w:tabs>
+              <w:ind w:left="426"/>
+              <w:rPr>
+                <w:sz w:val="24"/>
+                <w:szCs w:val="24"/>
+                <w:lang w:val="en-GB"/>
+              </w:rPr>
+            </w:pPr>
+            <w:r>
+              <w:rPr>
+                <w:sz w:val="24"/>
+                <w:szCs w:val="24"/>
+              </w:rPr>
+              <w:t xml:space="preserve">Developed an Event Logging in-process </w:t>
+            </w:r>
+            <w:r>
+              <w:rPr>
+                <w:b/>
+                <w:sz w:val="24"/>
+                <w:szCs w:val="24"/>
+              </w:rPr>
+              <w:t>COM</w:t>
+            </w:r>
+            <w:r>
+              <w:rPr>
+                <w:sz w:val="24"/>
+                <w:szCs w:val="24"/>
+              </w:rPr>
+              <w:t xml:space="preserve"> server (</w:t>
+            </w:r>
+            <w:r>
+              <w:rPr>
+                <w:b/>
+                <w:sz w:val="24"/>
+                <w:szCs w:val="24"/>
+              </w:rPr>
+              <w:t>C++</w:t>
+            </w:r>
+            <w:r>
+              <w:rPr>
+                <w:sz w:val="24"/>
+                <w:szCs w:val="24"/>
+              </w:rPr>
+              <w:t xml:space="preserve">, </w:t>
+            </w:r>
+            <w:r>
+              <w:rPr>
+                <w:b/>
+                <w:sz w:val="24"/>
+                <w:szCs w:val="24"/>
+              </w:rPr>
+              <w:t>ATL</w:t>
+            </w:r>
+            <w:r>
+              <w:rPr>
+                <w:sz w:val="24"/>
+                <w:szCs w:val="24"/>
+              </w:rPr>
+              <w:t>), which was later re-used on other projects.</w:t>
+            </w:r>
+          </w:p>
+          <w:p>
+            <w:pPr>
+              <w:rPr>
+                <w:sz w:val="24"/>
+                <w:szCs w:val="24"/>
+              </w:rPr>
+            </w:pPr>
+          </w:p>
+          <w:p>
+            <w:pPr>
+              <w:spacing w:after="113"/>
+              <w:rPr>
+                <w:i/>
+                <w:iCs/>
+                <w:sz w:val="24"/>
+                <w:szCs w:val="24"/>
+              </w:rPr>
+            </w:pPr>
+            <w:r>
+              <w:rPr>
+                <w:i/>
+                <w:iCs/>
+                <w:sz w:val="24"/>
+                <w:szCs w:val="24"/>
+              </w:rPr>
+              <w:t>Tape Preparation System</w:t>
+            </w:r>
+          </w:p>
+          <w:p>
+            <w:pPr>
+              <w:numPr>
+                <w:ilvl w:val="0"/>
+                <w:numId w:val="5"/>
+              </w:numPr>
+              <w:tabs>
+                <w:tab w:val="clear" w:pos="720"/>
+                <w:tab w:val="num" w:pos="426"/>
+                <w:tab w:val="left" w:pos="786"/>
+              </w:tabs>
+              <w:ind w:left="426"/>
+              <w:rPr>
+                <w:sz w:val="24"/>
+                <w:szCs w:val="24"/>
+                <w:lang w:val="en-GB"/>
+              </w:rPr>
+            </w:pPr>
+            <w:r>
+              <w:rPr>
+                <w:sz w:val="24"/>
+                <w:szCs w:val="24"/>
+              </w:rPr>
+              <w:t>Part of a 6 strong team (2 Sony, 4 external) developing a Tape Transfer system for an Italian customer.</w:t>
+            </w:r>
+          </w:p>
+          <w:p>
+            <w:pPr>
+              <w:numPr>
+                <w:ilvl w:val="0"/>
+                <w:numId w:val="5"/>
+              </w:numPr>
+              <w:tabs>
+                <w:tab w:val="clear" w:pos="720"/>
+                <w:tab w:val="num" w:pos="426"/>
+                <w:tab w:val="left" w:pos="786"/>
+              </w:tabs>
+              <w:ind w:left="426"/>
+              <w:rPr>
+                <w:sz w:val="24"/>
+                <w:szCs w:val="24"/>
+                <w:lang w:val="en-GB"/>
+              </w:rPr>
+            </w:pPr>
+            <w:r>
+              <w:rPr>
+                <w:sz w:val="24"/>
+                <w:szCs w:val="24"/>
+              </w:rPr>
+              <w:t>Responsible for developing the Tape Preparation part of the system.</w:t>
+            </w:r>
+          </w:p>
+          <w:p>
+            <w:pPr>
+              <w:numPr>
+                <w:ilvl w:val="0"/>
+                <w:numId w:val="5"/>
+              </w:numPr>
+              <w:tabs>
+                <w:tab w:val="clear" w:pos="720"/>
+                <w:tab w:val="num" w:pos="426"/>
+                <w:tab w:val="left" w:pos="786"/>
+              </w:tabs>
+              <w:ind w:left="426"/>
+              <w:rPr>
+                <w:sz w:val="24"/>
+                <w:szCs w:val="24"/>
+                <w:lang w:val="en-GB"/>
+              </w:rPr>
+            </w:pPr>
+            <w:r>
+              <w:rPr>
+                <w:sz w:val="24"/>
+                <w:szCs w:val="24"/>
+              </w:rPr>
+              <w:t>Interacted extensively with Italian engineer responsible for the PLC control of the conveyor belts and robots, and co-developed a software/control architecture with them.</w:t>
+            </w:r>
+          </w:p>
+          <w:p>
+            <w:pPr>
+              <w:numPr>
+                <w:ilvl w:val="0"/>
+                <w:numId w:val="5"/>
+              </w:numPr>
+              <w:tabs>
+                <w:tab w:val="clear" w:pos="720"/>
+                <w:tab w:val="num" w:pos="426"/>
+                <w:tab w:val="left" w:pos="786"/>
+              </w:tabs>
+              <w:ind w:left="426"/>
+              <w:rPr>
+                <w:sz w:val="24"/>
+                <w:szCs w:val="24"/>
+                <w:lang w:val="en-GB"/>
+              </w:rPr>
+            </w:pPr>
+            <w:r>
+              <w:rPr>
+                <w:sz w:val="24"/>
+                <w:szCs w:val="24"/>
+              </w:rPr>
+              <w:t xml:space="preserve">Developed many multi-threaded in-process </w:t>
+            </w:r>
+            <w:r>
+              <w:rPr>
+                <w:b/>
+                <w:sz w:val="24"/>
+                <w:szCs w:val="24"/>
+              </w:rPr>
+              <w:t>COM</w:t>
+            </w:r>
+            <w:r>
+              <w:rPr>
+                <w:sz w:val="24"/>
+                <w:szCs w:val="24"/>
+              </w:rPr>
+              <w:t xml:space="preserve"> servers (</w:t>
+            </w:r>
+            <w:r>
+              <w:rPr>
+                <w:b/>
+                <w:sz w:val="24"/>
+                <w:szCs w:val="24"/>
+              </w:rPr>
+              <w:t>C++</w:t>
+            </w:r>
+            <w:r>
+              <w:rPr>
+                <w:sz w:val="24"/>
+                <w:szCs w:val="24"/>
+              </w:rPr>
+              <w:t xml:space="preserve">, </w:t>
+            </w:r>
+            <w:r>
+              <w:rPr>
+                <w:b/>
+                <w:sz w:val="24"/>
+                <w:szCs w:val="24"/>
+              </w:rPr>
+              <w:t>MFC</w:t>
+            </w:r>
+            <w:r>
+              <w:rPr>
+                <w:sz w:val="24"/>
+                <w:szCs w:val="24"/>
+              </w:rPr>
+              <w:t xml:space="preserve">, </w:t>
+            </w:r>
+            <w:r>
+              <w:rPr>
+                <w:b/>
+                <w:sz w:val="24"/>
+                <w:szCs w:val="24"/>
+              </w:rPr>
+              <w:t>Serial communications</w:t>
+            </w:r>
+            <w:r>
+              <w:rPr>
+                <w:sz w:val="24"/>
+                <w:szCs w:val="24"/>
+              </w:rPr>
+              <w:t>) for controlling Bar Code Readers, a Bar Code Printer and a Tape Cleaning Unit.</w:t>
+            </w:r>
+          </w:p>
+          <w:p>
+            <w:pPr>
+              <w:numPr>
+                <w:ilvl w:val="0"/>
+                <w:numId w:val="5"/>
+              </w:numPr>
+              <w:tabs>
+                <w:tab w:val="clear" w:pos="720"/>
+                <w:tab w:val="num" w:pos="426"/>
+                <w:tab w:val="left" w:pos="786"/>
+              </w:tabs>
+              <w:ind w:left="426"/>
+              <w:rPr>
+                <w:sz w:val="24"/>
+                <w:szCs w:val="24"/>
+                <w:lang w:val="en-GB"/>
+              </w:rPr>
+            </w:pPr>
+            <w:r>
+              <w:rPr>
+                <w:sz w:val="24"/>
+                <w:szCs w:val="24"/>
+              </w:rPr>
+              <w:t>Developed a main application, with UI, (</w:t>
+            </w:r>
+            <w:r>
+              <w:rPr>
+                <w:b/>
+                <w:sz w:val="24"/>
+                <w:szCs w:val="24"/>
+              </w:rPr>
+              <w:t>C++</w:t>
+            </w:r>
+            <w:r>
+              <w:rPr>
+                <w:sz w:val="24"/>
+                <w:szCs w:val="24"/>
+              </w:rPr>
+              <w:t xml:space="preserve">, </w:t>
+            </w:r>
+            <w:r>
+              <w:rPr>
+                <w:b/>
+                <w:sz w:val="24"/>
+                <w:szCs w:val="24"/>
+              </w:rPr>
+              <w:t>MFC</w:t>
+            </w:r>
+            <w:r>
+              <w:rPr>
+                <w:sz w:val="24"/>
+                <w:szCs w:val="24"/>
+              </w:rPr>
+              <w:t>) to sequence and control the overall Tape Preparation process, including communication/interaction with the PLCs via Digital I/O lines.</w:t>
             </w:r>
           </w:p>
         </w:tc>
@@ -4654,1330 +6019,7 @@
                 <w:szCs w:val="24"/>
               </w:rPr>
             </w:pPr>
-            <w:hyperlink r:id="rId18" w:history="1">
-              <w:r>
-                <w:rPr>
-                  <w:rStyle w:val="Hyperlink"/>
-                  <w:szCs w:val="24"/>
-                  <w:lang w:val="en-GB"/>
-                </w:rPr>
-                <w:t>Sony Broadcast &amp; Professional (Europe)</w:t>
-              </w:r>
-            </w:hyperlink>
-          </w:p>
-        </w:tc>
-        <w:tc>
-          <w:tcPr>
-            <w:tcW w:w="5060" w:type="dxa"/>
-          </w:tcPr>
-          <w:p>
-            <w:pPr>
-              <w:pStyle w:val="Heading2"/>
-              <w:jc w:val="right"/>
-              <w:rPr>
-                <w:szCs w:val="24"/>
-              </w:rPr>
-            </w:pPr>
-            <w:r>
-              <w:rPr>
-                <w:szCs w:val="24"/>
-                <w:lang w:val="en-GB"/>
-              </w:rPr>
-              <w:t>Aug</w:t>
-            </w:r>
-            <w:r>
-              <w:rPr>
-                <w:szCs w:val="24"/>
-                <w:lang w:val="en-GB"/>
-              </w:rPr>
-              <w:t>ust</w:t>
-            </w:r>
-            <w:r>
-              <w:rPr>
-                <w:szCs w:val="24"/>
-                <w:lang w:val="en-GB"/>
-              </w:rPr>
-              <w:t xml:space="preserve"> 1997 – Mar</w:t>
-            </w:r>
-            <w:r>
-              <w:rPr>
-                <w:szCs w:val="24"/>
-                <w:lang w:val="en-GB"/>
-              </w:rPr>
-              <w:t>ch</w:t>
-            </w:r>
-            <w:r>
-              <w:rPr>
-                <w:szCs w:val="24"/>
-                <w:lang w:val="en-GB"/>
-              </w:rPr>
-              <w:t xml:space="preserve"> 2000</w:t>
-            </w:r>
-          </w:p>
-        </w:tc>
-      </w:tr>
-      <w:tr>
-        <w:tc>
-          <w:tcPr>
-            <w:tcW w:w="10120" w:type="dxa"/>
-            <w:gridSpan w:val="2"/>
-          </w:tcPr>
-          <w:p>
-            <w:pPr>
-              <w:spacing w:after="113"/>
-              <w:rPr>
-                <w:sz w:val="24"/>
-                <w:szCs w:val="24"/>
-                <w:lang w:val="en-GB"/>
-              </w:rPr>
-            </w:pPr>
-            <w:r>
-              <w:rPr>
-                <w:sz w:val="24"/>
-                <w:szCs w:val="24"/>
-                <w:lang w:val="en-GB"/>
-              </w:rPr>
-              <w:t>Developing products and providing services for the broadcast industry.</w:t>
-            </w:r>
-          </w:p>
-          <w:p>
-            <w:pPr>
-              <w:rPr>
-                <w:sz w:val="24"/>
-                <w:szCs w:val="24"/>
-                <w:lang w:val="en-GB"/>
-              </w:rPr>
-            </w:pPr>
-            <w:r>
-              <w:rPr>
-                <w:sz w:val="24"/>
-                <w:szCs w:val="24"/>
-                <w:lang w:val="en-GB"/>
-              </w:rPr>
-              <w:t>Systems Product Development was a Consultancy department within Systems Integration division, developing project-based custom software solutions, for local and international clients. Example projects:</w:t>
-            </w:r>
-          </w:p>
-          <w:p>
-            <w:pPr>
-              <w:rPr>
-                <w:sz w:val="24"/>
-                <w:szCs w:val="24"/>
-                <w:lang w:val="en-GB"/>
-              </w:rPr>
-            </w:pPr>
-          </w:p>
-          <w:p>
-            <w:pPr>
-              <w:spacing w:after="113"/>
-              <w:rPr>
-                <w:i/>
-                <w:iCs/>
-                <w:sz w:val="24"/>
-                <w:szCs w:val="24"/>
-                <w:lang w:val="en-GB"/>
-              </w:rPr>
-            </w:pPr>
-            <w:r>
-              <w:rPr>
-                <w:i/>
-                <w:iCs/>
-                <w:sz w:val="24"/>
-                <w:szCs w:val="24"/>
-                <w:lang w:val="en-GB"/>
-              </w:rPr>
-              <w:t>Big Brother (Dutch [1999] &amp; German [2000])</w:t>
-            </w:r>
-          </w:p>
-          <w:p>
-            <w:pPr>
-              <w:numPr>
-                <w:ilvl w:val="0"/>
-                <w:numId w:val="5"/>
-              </w:numPr>
-              <w:tabs>
-                <w:tab w:val="clear" w:pos="720"/>
-                <w:tab w:val="num" w:pos="426"/>
-                <w:tab w:val="left" w:pos="786"/>
-              </w:tabs>
-              <w:ind w:left="426"/>
-              <w:rPr>
-                <w:sz w:val="24"/>
-                <w:szCs w:val="24"/>
-                <w:lang w:val="en-GB"/>
-              </w:rPr>
-            </w:pPr>
-            <w:r>
-              <w:rPr>
-                <w:sz w:val="24"/>
-                <w:szCs w:val="24"/>
-                <w:lang w:val="en-GB"/>
-              </w:rPr>
-              <w:t>Developed software for part of the initial Big Brother TV shows.</w:t>
-            </w:r>
-          </w:p>
-          <w:p>
-            <w:pPr>
-              <w:numPr>
-                <w:ilvl w:val="0"/>
-                <w:numId w:val="5"/>
-              </w:numPr>
-              <w:tabs>
-                <w:tab w:val="clear" w:pos="720"/>
-                <w:tab w:val="num" w:pos="426"/>
-                <w:tab w:val="left" w:pos="786"/>
-              </w:tabs>
-              <w:ind w:left="426"/>
-              <w:rPr>
-                <w:sz w:val="24"/>
-                <w:szCs w:val="24"/>
-                <w:lang w:val="en-GB"/>
-              </w:rPr>
-            </w:pPr>
-            <w:r>
-              <w:rPr>
-                <w:sz w:val="24"/>
-                <w:szCs w:val="24"/>
-                <w:lang w:val="en-GB"/>
-              </w:rPr>
-              <w:t xml:space="preserve">Wrote a multi-threaded in-process </w:t>
-            </w:r>
-            <w:r>
-              <w:rPr>
-                <w:b/>
-                <w:sz w:val="24"/>
-                <w:szCs w:val="24"/>
-                <w:lang w:val="en-GB"/>
-              </w:rPr>
-              <w:t>COM</w:t>
-            </w:r>
-            <w:r>
-              <w:rPr>
-                <w:sz w:val="24"/>
-                <w:szCs w:val="24"/>
-                <w:lang w:val="en-GB"/>
-              </w:rPr>
-              <w:t xml:space="preserve"> server (</w:t>
-            </w:r>
-            <w:r>
-              <w:rPr>
-                <w:b/>
-                <w:sz w:val="24"/>
-                <w:szCs w:val="24"/>
-                <w:lang w:val="en-GB"/>
-              </w:rPr>
-              <w:t>C++</w:t>
-            </w:r>
-            <w:r>
-              <w:rPr>
-                <w:sz w:val="24"/>
-                <w:szCs w:val="24"/>
-                <w:lang w:val="en-GB"/>
-              </w:rPr>
-              <w:t xml:space="preserve">, </w:t>
-            </w:r>
-            <w:r>
-              <w:rPr>
-                <w:b/>
-                <w:sz w:val="24"/>
-                <w:szCs w:val="24"/>
-                <w:lang w:val="en-GB"/>
-              </w:rPr>
-              <w:t>ATL</w:t>
-            </w:r>
-            <w:r>
-              <w:rPr>
-                <w:sz w:val="24"/>
-                <w:szCs w:val="24"/>
-                <w:lang w:val="en-GB"/>
-              </w:rPr>
-              <w:t xml:space="preserve">, </w:t>
-            </w:r>
-            <w:r>
-              <w:rPr>
-                <w:b/>
-                <w:sz w:val="24"/>
-                <w:szCs w:val="24"/>
-                <w:lang w:val="en-GB"/>
-              </w:rPr>
-              <w:t>OLE DB</w:t>
-            </w:r>
-            <w:r>
-              <w:rPr>
-                <w:sz w:val="24"/>
-                <w:szCs w:val="24"/>
-                <w:lang w:val="en-GB"/>
-              </w:rPr>
-              <w:t>) to interact with an Oracle database.</w:t>
-            </w:r>
-          </w:p>
-          <w:p>
-            <w:pPr>
-              <w:numPr>
-                <w:ilvl w:val="0"/>
-                <w:numId w:val="5"/>
-              </w:numPr>
-              <w:tabs>
-                <w:tab w:val="clear" w:pos="720"/>
-                <w:tab w:val="num" w:pos="426"/>
-                <w:tab w:val="left" w:pos="786"/>
-              </w:tabs>
-              <w:ind w:left="426"/>
-              <w:rPr>
-                <w:sz w:val="24"/>
-                <w:szCs w:val="24"/>
-                <w:lang w:val="en-GB"/>
-              </w:rPr>
-            </w:pPr>
-            <w:r>
-              <w:rPr>
-                <w:sz w:val="24"/>
-                <w:szCs w:val="24"/>
-                <w:lang w:val="en-GB"/>
-              </w:rPr>
-              <w:t>Successfully established good channels of communication with colleagues in Holland, who were responsible for developing the applications that used the server.</w:t>
-            </w:r>
-          </w:p>
-          <w:p>
-            <w:pPr>
-              <w:numPr>
-                <w:ilvl w:val="0"/>
-                <w:numId w:val="5"/>
-              </w:numPr>
-              <w:tabs>
-                <w:tab w:val="clear" w:pos="720"/>
-                <w:tab w:val="num" w:pos="426"/>
-                <w:tab w:val="left" w:pos="786"/>
-              </w:tabs>
-              <w:ind w:left="426"/>
-              <w:rPr>
-                <w:sz w:val="24"/>
-                <w:szCs w:val="24"/>
-                <w:lang w:val="en-GB"/>
-              </w:rPr>
-            </w:pPr>
-            <w:r>
-              <w:rPr>
-                <w:sz w:val="24"/>
-                <w:szCs w:val="24"/>
-                <w:lang w:val="en-GB"/>
-              </w:rPr>
-              <w:t>Commissioned systems on site with Dutch colleagues, for the first Dutch and German shows.</w:t>
-            </w:r>
-          </w:p>
-          <w:p>
-            <w:pPr>
-              <w:rPr>
-                <w:sz w:val="24"/>
-                <w:szCs w:val="24"/>
-                <w:lang w:val="en-GB"/>
-              </w:rPr>
-            </w:pPr>
-          </w:p>
-          <w:p>
-            <w:pPr>
-              <w:spacing w:after="113"/>
-              <w:rPr>
-                <w:i/>
-                <w:iCs/>
-                <w:sz w:val="24"/>
-                <w:szCs w:val="24"/>
-                <w:lang w:val="en-GB"/>
-              </w:rPr>
-            </w:pPr>
-            <w:r>
-              <w:rPr>
-                <w:i/>
-                <w:iCs/>
-                <w:sz w:val="24"/>
-                <w:szCs w:val="24"/>
-                <w:lang w:val="en-GB"/>
-              </w:rPr>
-              <w:t xml:space="preserve">Subtitle </w:t>
-            </w:r>
-            <w:proofErr w:type="gramStart"/>
-            <w:r>
-              <w:rPr>
-                <w:i/>
-                <w:iCs/>
-                <w:sz w:val="24"/>
-                <w:szCs w:val="24"/>
-                <w:lang w:val="en-GB"/>
-              </w:rPr>
-              <w:t>And</w:t>
-            </w:r>
-            <w:proofErr w:type="gramEnd"/>
-            <w:r>
-              <w:rPr>
-                <w:i/>
-                <w:iCs/>
-                <w:sz w:val="24"/>
-                <w:szCs w:val="24"/>
-                <w:lang w:val="en-GB"/>
-              </w:rPr>
-              <w:t xml:space="preserve"> Stream Synchroniser; Material Broker</w:t>
-            </w:r>
-          </w:p>
-          <w:p>
-            <w:pPr>
-              <w:numPr>
-                <w:ilvl w:val="0"/>
-                <w:numId w:val="5"/>
-              </w:numPr>
-              <w:tabs>
-                <w:tab w:val="clear" w:pos="720"/>
-                <w:tab w:val="num" w:pos="426"/>
-                <w:tab w:val="left" w:pos="786"/>
-              </w:tabs>
-              <w:ind w:left="426"/>
-              <w:rPr>
-                <w:sz w:val="24"/>
-                <w:szCs w:val="24"/>
-                <w:lang w:val="en-GB"/>
-              </w:rPr>
-            </w:pPr>
-            <w:r>
-              <w:rPr>
-                <w:sz w:val="24"/>
-                <w:szCs w:val="24"/>
-              </w:rPr>
-              <w:t xml:space="preserve">Initially developed part of a large system for a customer in Israel (Subtitle </w:t>
-            </w:r>
-            <w:proofErr w:type="gramStart"/>
-            <w:r>
-              <w:rPr>
-                <w:sz w:val="24"/>
-                <w:szCs w:val="24"/>
-              </w:rPr>
-              <w:t>And</w:t>
-            </w:r>
-            <w:proofErr w:type="gramEnd"/>
-            <w:r>
-              <w:rPr>
-                <w:sz w:val="24"/>
-                <w:szCs w:val="24"/>
-              </w:rPr>
-              <w:t xml:space="preserve"> Stream </w:t>
-            </w:r>
-            <w:proofErr w:type="spellStart"/>
-            <w:r>
-              <w:rPr>
-                <w:sz w:val="24"/>
-                <w:szCs w:val="24"/>
-              </w:rPr>
-              <w:t>Synchroniser</w:t>
-            </w:r>
-            <w:proofErr w:type="spellEnd"/>
-            <w:r>
-              <w:rPr>
-                <w:sz w:val="24"/>
-                <w:szCs w:val="24"/>
-              </w:rPr>
-              <w:t xml:space="preserve"> application).</w:t>
-            </w:r>
-          </w:p>
-          <w:p>
-            <w:pPr>
-              <w:numPr>
-                <w:ilvl w:val="0"/>
-                <w:numId w:val="5"/>
-              </w:numPr>
-              <w:tabs>
-                <w:tab w:val="clear" w:pos="720"/>
-                <w:tab w:val="num" w:pos="426"/>
-                <w:tab w:val="left" w:pos="786"/>
-              </w:tabs>
-              <w:ind w:left="426"/>
-              <w:rPr>
-                <w:sz w:val="24"/>
-                <w:szCs w:val="24"/>
-                <w:lang w:val="en-GB"/>
-              </w:rPr>
-            </w:pPr>
-            <w:r>
-              <w:rPr>
-                <w:sz w:val="24"/>
-                <w:szCs w:val="24"/>
-              </w:rPr>
-              <w:t xml:space="preserve">The multi-threaded, </w:t>
-            </w:r>
-            <w:r>
-              <w:rPr>
-                <w:b/>
-                <w:sz w:val="24"/>
-                <w:szCs w:val="24"/>
-              </w:rPr>
-              <w:t>C++</w:t>
-            </w:r>
-            <w:r>
-              <w:rPr>
-                <w:sz w:val="24"/>
-                <w:szCs w:val="24"/>
-              </w:rPr>
-              <w:t xml:space="preserve"> and </w:t>
-            </w:r>
-            <w:r>
-              <w:rPr>
-                <w:b/>
-                <w:sz w:val="24"/>
-                <w:szCs w:val="24"/>
-              </w:rPr>
-              <w:t>MFC</w:t>
-            </w:r>
-            <w:r>
-              <w:rPr>
-                <w:sz w:val="24"/>
-                <w:szCs w:val="24"/>
-              </w:rPr>
-              <w:t xml:space="preserve"> application (with UI) interacted with 5 other systems (using </w:t>
-            </w:r>
-            <w:r>
-              <w:rPr>
-                <w:b/>
-                <w:sz w:val="24"/>
-                <w:szCs w:val="24"/>
-              </w:rPr>
-              <w:lastRenderedPageBreak/>
-              <w:t>TCP/IP sockets</w:t>
-            </w:r>
-            <w:r>
-              <w:rPr>
-                <w:sz w:val="24"/>
-                <w:szCs w:val="24"/>
-              </w:rPr>
-              <w:t>) and an Oracle Database. Two of the systems were provided by external companies.</w:t>
-            </w:r>
-          </w:p>
-          <w:p>
-            <w:pPr>
-              <w:numPr>
-                <w:ilvl w:val="0"/>
-                <w:numId w:val="5"/>
-              </w:numPr>
-              <w:tabs>
-                <w:tab w:val="clear" w:pos="720"/>
-                <w:tab w:val="num" w:pos="426"/>
-                <w:tab w:val="left" w:pos="786"/>
-              </w:tabs>
-              <w:ind w:left="426"/>
-              <w:rPr>
-                <w:sz w:val="24"/>
-                <w:szCs w:val="24"/>
-                <w:lang w:val="en-GB"/>
-              </w:rPr>
-            </w:pPr>
-            <w:r>
-              <w:rPr>
-                <w:sz w:val="24"/>
-                <w:szCs w:val="24"/>
-              </w:rPr>
-              <w:t>Developed simulators for the external interfaces as the systems were not available locally.</w:t>
-            </w:r>
-          </w:p>
-          <w:p>
-            <w:pPr>
-              <w:numPr>
-                <w:ilvl w:val="0"/>
-                <w:numId w:val="5"/>
-              </w:numPr>
-              <w:tabs>
-                <w:tab w:val="clear" w:pos="720"/>
-                <w:tab w:val="num" w:pos="426"/>
-                <w:tab w:val="left" w:pos="786"/>
-              </w:tabs>
-              <w:ind w:left="426"/>
-              <w:rPr>
-                <w:sz w:val="24"/>
-                <w:szCs w:val="24"/>
-                <w:lang w:val="en-GB"/>
-              </w:rPr>
-            </w:pPr>
-            <w:r>
-              <w:rPr>
-                <w:sz w:val="24"/>
-                <w:szCs w:val="24"/>
-              </w:rPr>
-              <w:t>Later assisted a colleague develop another part of the system (Material Broker application).</w:t>
-            </w:r>
-          </w:p>
-          <w:p>
-            <w:pPr>
-              <w:numPr>
-                <w:ilvl w:val="0"/>
-                <w:numId w:val="5"/>
-              </w:numPr>
-              <w:tabs>
-                <w:tab w:val="clear" w:pos="720"/>
-                <w:tab w:val="num" w:pos="426"/>
-                <w:tab w:val="left" w:pos="786"/>
-              </w:tabs>
-              <w:ind w:left="426"/>
-              <w:rPr>
-                <w:sz w:val="24"/>
-                <w:szCs w:val="24"/>
-                <w:lang w:val="en-GB"/>
-              </w:rPr>
-            </w:pPr>
-            <w:r>
-              <w:rPr>
-                <w:sz w:val="24"/>
-                <w:szCs w:val="24"/>
-              </w:rPr>
-              <w:t xml:space="preserve">Developed an in-process </w:t>
-            </w:r>
-            <w:r>
-              <w:rPr>
-                <w:b/>
-                <w:sz w:val="24"/>
-                <w:szCs w:val="24"/>
-              </w:rPr>
-              <w:t>COM</w:t>
-            </w:r>
-            <w:r>
-              <w:rPr>
-                <w:sz w:val="24"/>
-                <w:szCs w:val="24"/>
-              </w:rPr>
-              <w:t xml:space="preserve"> server (</w:t>
-            </w:r>
-            <w:r>
-              <w:rPr>
-                <w:b/>
-                <w:sz w:val="24"/>
-                <w:szCs w:val="24"/>
-              </w:rPr>
-              <w:t>C++</w:t>
-            </w:r>
-            <w:r>
-              <w:rPr>
-                <w:sz w:val="24"/>
-                <w:szCs w:val="24"/>
-              </w:rPr>
-              <w:t xml:space="preserve">, </w:t>
-            </w:r>
-            <w:r>
-              <w:rPr>
-                <w:b/>
-                <w:sz w:val="24"/>
-                <w:szCs w:val="24"/>
-              </w:rPr>
-              <w:t>ATL</w:t>
-            </w:r>
-            <w:r>
-              <w:rPr>
-                <w:sz w:val="24"/>
-                <w:szCs w:val="24"/>
-              </w:rPr>
-              <w:t xml:space="preserve">, </w:t>
-            </w:r>
-            <w:r>
-              <w:rPr>
-                <w:b/>
-                <w:sz w:val="24"/>
-                <w:szCs w:val="24"/>
-              </w:rPr>
-              <w:t>OLE DB</w:t>
-            </w:r>
-            <w:r>
-              <w:rPr>
-                <w:sz w:val="24"/>
-                <w:szCs w:val="24"/>
-              </w:rPr>
-              <w:t>) to interact with an Oracle database, and integrated it into the application.</w:t>
-            </w:r>
-          </w:p>
-          <w:p>
-            <w:pPr>
-              <w:numPr>
-                <w:ilvl w:val="0"/>
-                <w:numId w:val="5"/>
-              </w:numPr>
-              <w:tabs>
-                <w:tab w:val="clear" w:pos="720"/>
-                <w:tab w:val="num" w:pos="426"/>
-                <w:tab w:val="left" w:pos="786"/>
-              </w:tabs>
-              <w:ind w:left="426"/>
-              <w:rPr>
-                <w:sz w:val="24"/>
-                <w:szCs w:val="24"/>
-                <w:lang w:val="en-GB"/>
-              </w:rPr>
-            </w:pPr>
-            <w:r>
-              <w:rPr>
-                <w:sz w:val="24"/>
-                <w:szCs w:val="24"/>
-              </w:rPr>
-              <w:t xml:space="preserve">Co-developed the code to parse and generate simple </w:t>
-            </w:r>
-            <w:r>
-              <w:rPr>
-                <w:b/>
-                <w:sz w:val="24"/>
-                <w:szCs w:val="24"/>
-              </w:rPr>
-              <w:t>XML</w:t>
-            </w:r>
-            <w:r>
-              <w:rPr>
-                <w:sz w:val="24"/>
-                <w:szCs w:val="24"/>
-              </w:rPr>
-              <w:t xml:space="preserve"> files (</w:t>
-            </w:r>
-            <w:r>
-              <w:rPr>
-                <w:b/>
-                <w:sz w:val="24"/>
-                <w:szCs w:val="24"/>
-              </w:rPr>
-              <w:t>C++</w:t>
-            </w:r>
-            <w:r>
-              <w:rPr>
-                <w:sz w:val="24"/>
-                <w:szCs w:val="24"/>
-              </w:rPr>
-              <w:t xml:space="preserve">, </w:t>
-            </w:r>
-            <w:r>
-              <w:rPr>
-                <w:b/>
-                <w:sz w:val="24"/>
-                <w:szCs w:val="24"/>
-              </w:rPr>
-              <w:t>MFC</w:t>
-            </w:r>
-            <w:r>
-              <w:rPr>
-                <w:sz w:val="24"/>
-                <w:szCs w:val="24"/>
-              </w:rPr>
-              <w:t>,</w:t>
-            </w:r>
-            <w:r>
-              <w:rPr>
-                <w:b/>
-                <w:sz w:val="24"/>
-                <w:szCs w:val="24"/>
-              </w:rPr>
-              <w:t xml:space="preserve"> Microsoft XML interfaces</w:t>
-            </w:r>
-            <w:r>
-              <w:rPr>
-                <w:sz w:val="24"/>
-                <w:szCs w:val="24"/>
-              </w:rPr>
-              <w:t>).</w:t>
-            </w:r>
-          </w:p>
-          <w:p>
-            <w:pPr>
-              <w:rPr>
-                <w:sz w:val="24"/>
-                <w:szCs w:val="24"/>
-                <w:lang w:val="en-GB"/>
-              </w:rPr>
-            </w:pPr>
-          </w:p>
-          <w:p>
-            <w:pPr>
-              <w:spacing w:after="113"/>
-              <w:rPr>
-                <w:iCs/>
-                <w:sz w:val="24"/>
-                <w:szCs w:val="24"/>
-                <w:lang w:val="en-GB"/>
-              </w:rPr>
-            </w:pPr>
-            <w:r>
-              <w:rPr>
-                <w:i/>
-                <w:iCs/>
-                <w:sz w:val="24"/>
-                <w:szCs w:val="24"/>
-                <w:lang w:val="en-GB"/>
-              </w:rPr>
-              <w:t>Tape Library System</w:t>
-            </w:r>
-          </w:p>
-          <w:p>
-            <w:pPr>
-              <w:numPr>
-                <w:ilvl w:val="0"/>
-                <w:numId w:val="5"/>
-              </w:numPr>
-              <w:tabs>
-                <w:tab w:val="clear" w:pos="720"/>
-                <w:tab w:val="num" w:pos="426"/>
-                <w:tab w:val="left" w:pos="786"/>
-              </w:tabs>
-              <w:ind w:left="426"/>
-              <w:rPr>
-                <w:sz w:val="24"/>
-                <w:szCs w:val="24"/>
-                <w:lang w:val="en-GB"/>
-              </w:rPr>
-            </w:pPr>
-            <w:r>
-              <w:rPr>
-                <w:sz w:val="24"/>
-                <w:szCs w:val="24"/>
-              </w:rPr>
-              <w:t>Part of a 4 strong team developing a Tape Library System for a Spanish customer.</w:t>
-            </w:r>
-          </w:p>
-          <w:p>
-            <w:pPr>
-              <w:numPr>
-                <w:ilvl w:val="0"/>
-                <w:numId w:val="5"/>
-              </w:numPr>
-              <w:tabs>
-                <w:tab w:val="clear" w:pos="720"/>
-                <w:tab w:val="num" w:pos="426"/>
-                <w:tab w:val="left" w:pos="786"/>
-              </w:tabs>
-              <w:ind w:left="426"/>
-              <w:rPr>
-                <w:sz w:val="24"/>
-                <w:szCs w:val="24"/>
-                <w:lang w:val="en-GB"/>
-              </w:rPr>
-            </w:pPr>
-            <w:r>
-              <w:rPr>
-                <w:sz w:val="24"/>
-                <w:szCs w:val="24"/>
-              </w:rPr>
-              <w:t xml:space="preserve">Co-designed the system using </w:t>
-            </w:r>
-            <w:r>
-              <w:rPr>
-                <w:b/>
-                <w:sz w:val="24"/>
-                <w:szCs w:val="24"/>
-              </w:rPr>
-              <w:t>UML</w:t>
-            </w:r>
-            <w:r>
-              <w:rPr>
-                <w:sz w:val="24"/>
-                <w:szCs w:val="24"/>
-              </w:rPr>
-              <w:t xml:space="preserve"> and </w:t>
-            </w:r>
-            <w:r>
-              <w:rPr>
-                <w:b/>
-                <w:sz w:val="24"/>
-                <w:szCs w:val="24"/>
-              </w:rPr>
-              <w:t>Rational Rose</w:t>
-            </w:r>
-            <w:r>
-              <w:rPr>
-                <w:sz w:val="24"/>
-                <w:szCs w:val="24"/>
-              </w:rPr>
-              <w:t>.</w:t>
-            </w:r>
-          </w:p>
-          <w:p>
-            <w:pPr>
-              <w:numPr>
-                <w:ilvl w:val="0"/>
-                <w:numId w:val="5"/>
-              </w:numPr>
-              <w:tabs>
-                <w:tab w:val="clear" w:pos="720"/>
-                <w:tab w:val="num" w:pos="426"/>
-                <w:tab w:val="left" w:pos="786"/>
-              </w:tabs>
-              <w:ind w:left="426"/>
-              <w:rPr>
-                <w:sz w:val="24"/>
-                <w:szCs w:val="24"/>
-                <w:lang w:val="en-GB"/>
-              </w:rPr>
-            </w:pPr>
-            <w:r>
-              <w:rPr>
-                <w:sz w:val="24"/>
-                <w:szCs w:val="24"/>
-              </w:rPr>
-              <w:t xml:space="preserve">Developed an in-process </w:t>
-            </w:r>
-            <w:r>
-              <w:rPr>
-                <w:b/>
-                <w:sz w:val="24"/>
-                <w:szCs w:val="24"/>
-              </w:rPr>
-              <w:t>COM</w:t>
-            </w:r>
-            <w:r>
-              <w:rPr>
-                <w:sz w:val="24"/>
-                <w:szCs w:val="24"/>
-              </w:rPr>
-              <w:t xml:space="preserve"> server (</w:t>
-            </w:r>
-            <w:r>
-              <w:rPr>
-                <w:b/>
-                <w:sz w:val="24"/>
-                <w:szCs w:val="24"/>
-              </w:rPr>
-              <w:t>C++</w:t>
-            </w:r>
-            <w:r>
-              <w:rPr>
-                <w:sz w:val="24"/>
-                <w:szCs w:val="24"/>
-              </w:rPr>
-              <w:t xml:space="preserve">, </w:t>
-            </w:r>
-            <w:r>
-              <w:rPr>
-                <w:b/>
-                <w:sz w:val="24"/>
-                <w:szCs w:val="24"/>
-              </w:rPr>
-              <w:t>ADO</w:t>
-            </w:r>
-            <w:r>
-              <w:rPr>
-                <w:sz w:val="24"/>
-                <w:szCs w:val="24"/>
-              </w:rPr>
-              <w:t>) to interact with an Oracle database. This was used by the other applications in the system.</w:t>
-            </w:r>
-          </w:p>
-          <w:p>
-            <w:pPr>
-              <w:numPr>
-                <w:ilvl w:val="0"/>
-                <w:numId w:val="5"/>
-              </w:numPr>
-              <w:tabs>
-                <w:tab w:val="clear" w:pos="720"/>
-                <w:tab w:val="num" w:pos="426"/>
-                <w:tab w:val="left" w:pos="786"/>
-              </w:tabs>
-              <w:ind w:left="426"/>
-              <w:rPr>
-                <w:sz w:val="24"/>
-                <w:szCs w:val="24"/>
-                <w:lang w:val="en-GB"/>
-              </w:rPr>
-            </w:pPr>
-            <w:r>
-              <w:rPr>
-                <w:sz w:val="24"/>
-                <w:szCs w:val="24"/>
-              </w:rPr>
-              <w:t>Developed the Librarian Client UI application (</w:t>
-            </w:r>
-            <w:r>
-              <w:rPr>
-                <w:b/>
-                <w:sz w:val="24"/>
-                <w:szCs w:val="24"/>
-              </w:rPr>
-              <w:t>C++</w:t>
-            </w:r>
-            <w:r>
-              <w:rPr>
-                <w:sz w:val="24"/>
-                <w:szCs w:val="24"/>
-              </w:rPr>
-              <w:t xml:space="preserve">, </w:t>
-            </w:r>
-            <w:r>
-              <w:rPr>
-                <w:b/>
-                <w:sz w:val="24"/>
-                <w:szCs w:val="24"/>
-              </w:rPr>
-              <w:t>MFC</w:t>
-            </w:r>
-            <w:r>
-              <w:rPr>
-                <w:sz w:val="24"/>
-                <w:szCs w:val="24"/>
-              </w:rPr>
-              <w:t>).</w:t>
-            </w:r>
-          </w:p>
-          <w:p>
-            <w:pPr>
-              <w:numPr>
-                <w:ilvl w:val="0"/>
-                <w:numId w:val="5"/>
-              </w:numPr>
-              <w:tabs>
-                <w:tab w:val="clear" w:pos="720"/>
-                <w:tab w:val="num" w:pos="426"/>
-                <w:tab w:val="left" w:pos="786"/>
-              </w:tabs>
-              <w:ind w:left="426"/>
-              <w:rPr>
-                <w:sz w:val="24"/>
-                <w:szCs w:val="24"/>
-                <w:lang w:val="en-GB"/>
-              </w:rPr>
-            </w:pPr>
-            <w:r>
-              <w:rPr>
-                <w:sz w:val="24"/>
-                <w:szCs w:val="24"/>
-              </w:rPr>
-              <w:t xml:space="preserve">Developed an Event Logging in-process </w:t>
-            </w:r>
-            <w:r>
-              <w:rPr>
-                <w:b/>
-                <w:sz w:val="24"/>
-                <w:szCs w:val="24"/>
-              </w:rPr>
-              <w:t>COM</w:t>
-            </w:r>
-            <w:r>
-              <w:rPr>
-                <w:sz w:val="24"/>
-                <w:szCs w:val="24"/>
-              </w:rPr>
-              <w:t xml:space="preserve"> server (</w:t>
-            </w:r>
-            <w:r>
-              <w:rPr>
-                <w:b/>
-                <w:sz w:val="24"/>
-                <w:szCs w:val="24"/>
-              </w:rPr>
-              <w:t>C++</w:t>
-            </w:r>
-            <w:r>
-              <w:rPr>
-                <w:sz w:val="24"/>
-                <w:szCs w:val="24"/>
-              </w:rPr>
-              <w:t xml:space="preserve">, </w:t>
-            </w:r>
-            <w:r>
-              <w:rPr>
-                <w:b/>
-                <w:sz w:val="24"/>
-                <w:szCs w:val="24"/>
-              </w:rPr>
-              <w:t>ATL</w:t>
-            </w:r>
-            <w:r>
-              <w:rPr>
-                <w:sz w:val="24"/>
-                <w:szCs w:val="24"/>
-              </w:rPr>
-              <w:t>), which was later re-used on other projects.</w:t>
-            </w:r>
-          </w:p>
-          <w:p>
-            <w:pPr>
-              <w:rPr>
-                <w:sz w:val="24"/>
-                <w:szCs w:val="24"/>
-              </w:rPr>
-            </w:pPr>
-          </w:p>
-          <w:p>
-            <w:pPr>
-              <w:spacing w:after="113"/>
-              <w:rPr>
-                <w:i/>
-                <w:iCs/>
-                <w:sz w:val="24"/>
-                <w:szCs w:val="24"/>
-              </w:rPr>
-            </w:pPr>
-            <w:r>
-              <w:rPr>
-                <w:i/>
-                <w:iCs/>
-                <w:sz w:val="24"/>
-                <w:szCs w:val="24"/>
-              </w:rPr>
-              <w:t>Tape Preparation System</w:t>
-            </w:r>
-          </w:p>
-          <w:p>
-            <w:pPr>
-              <w:numPr>
-                <w:ilvl w:val="0"/>
-                <w:numId w:val="5"/>
-              </w:numPr>
-              <w:tabs>
-                <w:tab w:val="clear" w:pos="720"/>
-                <w:tab w:val="num" w:pos="426"/>
-                <w:tab w:val="left" w:pos="786"/>
-              </w:tabs>
-              <w:ind w:left="426"/>
-              <w:rPr>
-                <w:sz w:val="24"/>
-                <w:szCs w:val="24"/>
-                <w:lang w:val="en-GB"/>
-              </w:rPr>
-            </w:pPr>
-            <w:r>
-              <w:rPr>
-                <w:sz w:val="24"/>
-                <w:szCs w:val="24"/>
-              </w:rPr>
-              <w:t>Part of a 6 strong team (2 Sony, 4 external) developing a Tape Transfer system for an Italian customer.</w:t>
-            </w:r>
-          </w:p>
-          <w:p>
-            <w:pPr>
-              <w:numPr>
-                <w:ilvl w:val="0"/>
-                <w:numId w:val="5"/>
-              </w:numPr>
-              <w:tabs>
-                <w:tab w:val="clear" w:pos="720"/>
-                <w:tab w:val="num" w:pos="426"/>
-                <w:tab w:val="left" w:pos="786"/>
-              </w:tabs>
-              <w:ind w:left="426"/>
-              <w:rPr>
-                <w:sz w:val="24"/>
-                <w:szCs w:val="24"/>
-                <w:lang w:val="en-GB"/>
-              </w:rPr>
-            </w:pPr>
-            <w:r>
-              <w:rPr>
-                <w:sz w:val="24"/>
-                <w:szCs w:val="24"/>
-              </w:rPr>
-              <w:t>Responsible for developing the Tape Preparation part of the system.</w:t>
-            </w:r>
-          </w:p>
-          <w:p>
-            <w:pPr>
-              <w:numPr>
-                <w:ilvl w:val="0"/>
-                <w:numId w:val="5"/>
-              </w:numPr>
-              <w:tabs>
-                <w:tab w:val="clear" w:pos="720"/>
-                <w:tab w:val="num" w:pos="426"/>
-                <w:tab w:val="left" w:pos="786"/>
-              </w:tabs>
-              <w:ind w:left="426"/>
-              <w:rPr>
-                <w:sz w:val="24"/>
-                <w:szCs w:val="24"/>
-                <w:lang w:val="en-GB"/>
-              </w:rPr>
-            </w:pPr>
-            <w:r>
-              <w:rPr>
-                <w:sz w:val="24"/>
-                <w:szCs w:val="24"/>
-              </w:rPr>
-              <w:t xml:space="preserve">Interacted extensively with Italian engineer responsible for the PLC control of the conveyor belts and </w:t>
-            </w:r>
-            <w:proofErr w:type="gramStart"/>
-            <w:r>
-              <w:rPr>
-                <w:sz w:val="24"/>
-                <w:szCs w:val="24"/>
-              </w:rPr>
-              <w:t>robots, and</w:t>
-            </w:r>
-            <w:proofErr w:type="gramEnd"/>
-            <w:r>
-              <w:rPr>
-                <w:sz w:val="24"/>
-                <w:szCs w:val="24"/>
-              </w:rPr>
-              <w:t xml:space="preserve"> co-developed a software/control architecture with them.</w:t>
-            </w:r>
-          </w:p>
-          <w:p>
-            <w:pPr>
-              <w:numPr>
-                <w:ilvl w:val="0"/>
-                <w:numId w:val="5"/>
-              </w:numPr>
-              <w:tabs>
-                <w:tab w:val="clear" w:pos="720"/>
-                <w:tab w:val="num" w:pos="426"/>
-                <w:tab w:val="left" w:pos="786"/>
-              </w:tabs>
-              <w:ind w:left="426"/>
-              <w:rPr>
-                <w:sz w:val="24"/>
-                <w:szCs w:val="24"/>
-                <w:lang w:val="en-GB"/>
-              </w:rPr>
-            </w:pPr>
-            <w:r>
-              <w:rPr>
-                <w:sz w:val="24"/>
-                <w:szCs w:val="24"/>
-              </w:rPr>
-              <w:t xml:space="preserve">Developed many multi-threaded in-process </w:t>
-            </w:r>
-            <w:r>
-              <w:rPr>
-                <w:b/>
-                <w:sz w:val="24"/>
-                <w:szCs w:val="24"/>
-              </w:rPr>
-              <w:t>COM</w:t>
-            </w:r>
-            <w:r>
-              <w:rPr>
-                <w:sz w:val="24"/>
-                <w:szCs w:val="24"/>
-              </w:rPr>
-              <w:t xml:space="preserve"> servers (</w:t>
-            </w:r>
-            <w:r>
-              <w:rPr>
-                <w:b/>
-                <w:sz w:val="24"/>
-                <w:szCs w:val="24"/>
-              </w:rPr>
-              <w:t>C++</w:t>
-            </w:r>
-            <w:r>
-              <w:rPr>
-                <w:sz w:val="24"/>
-                <w:szCs w:val="24"/>
-              </w:rPr>
-              <w:t xml:space="preserve">, </w:t>
-            </w:r>
-            <w:r>
-              <w:rPr>
-                <w:b/>
-                <w:sz w:val="24"/>
-                <w:szCs w:val="24"/>
-              </w:rPr>
-              <w:t>MFC</w:t>
-            </w:r>
-            <w:r>
-              <w:rPr>
-                <w:sz w:val="24"/>
-                <w:szCs w:val="24"/>
-              </w:rPr>
-              <w:t xml:space="preserve">, </w:t>
-            </w:r>
-            <w:r>
-              <w:rPr>
-                <w:b/>
-                <w:sz w:val="24"/>
-                <w:szCs w:val="24"/>
-              </w:rPr>
-              <w:t>Serial communications</w:t>
-            </w:r>
-            <w:r>
-              <w:rPr>
-                <w:sz w:val="24"/>
-                <w:szCs w:val="24"/>
-              </w:rPr>
-              <w:t>) for controlling Bar Code Readers, a Bar Code Printer and a Tape Cleaning Unit.</w:t>
-            </w:r>
-          </w:p>
-          <w:p>
-            <w:pPr>
-              <w:numPr>
-                <w:ilvl w:val="0"/>
-                <w:numId w:val="5"/>
-              </w:numPr>
-              <w:tabs>
-                <w:tab w:val="clear" w:pos="720"/>
-                <w:tab w:val="num" w:pos="426"/>
-                <w:tab w:val="left" w:pos="786"/>
-              </w:tabs>
-              <w:ind w:left="426"/>
-              <w:rPr>
-                <w:sz w:val="24"/>
-                <w:szCs w:val="24"/>
-                <w:lang w:val="en-GB"/>
-              </w:rPr>
-            </w:pPr>
-            <w:r>
-              <w:rPr>
-                <w:sz w:val="24"/>
-                <w:szCs w:val="24"/>
-              </w:rPr>
-              <w:t>Developed a main application, with UI, (</w:t>
-            </w:r>
-            <w:r>
-              <w:rPr>
-                <w:b/>
-                <w:sz w:val="24"/>
-                <w:szCs w:val="24"/>
-              </w:rPr>
-              <w:t>C++</w:t>
-            </w:r>
-            <w:r>
-              <w:rPr>
-                <w:sz w:val="24"/>
-                <w:szCs w:val="24"/>
-              </w:rPr>
-              <w:t xml:space="preserve">, </w:t>
-            </w:r>
-            <w:r>
-              <w:rPr>
-                <w:b/>
-                <w:sz w:val="24"/>
-                <w:szCs w:val="24"/>
-              </w:rPr>
-              <w:t>MFC</w:t>
-            </w:r>
-            <w:r>
-              <w:rPr>
-                <w:sz w:val="24"/>
-                <w:szCs w:val="24"/>
-              </w:rPr>
-              <w:t>) to sequence and control the overall Tape Preparation process, including communication/interaction with the PLCs via Digital I/O lines.</w:t>
-            </w:r>
-          </w:p>
-        </w:tc>
-      </w:tr>
-    </w:tbl>
-    <w:p>
-      <w:pPr>
-        <w:rPr>
-          <w:lang w:val="en-GB"/>
-        </w:rPr>
-      </w:pPr>
-    </w:p>
-    <w:tbl>
-      <w:tblPr>
-        <w:tblW w:w="0" w:type="auto"/>
-        <w:tblLook w:val="04A0" w:firstRow="1" w:lastRow="0" w:firstColumn="1" w:lastColumn="0" w:noHBand="0" w:noVBand="1"/>
-      </w:tblPr>
-      <w:tblGrid>
-        <w:gridCol w:w="5060"/>
-        <w:gridCol w:w="5060"/>
-      </w:tblGrid>
-      <w:tr>
-        <w:tc>
-          <w:tcPr>
-            <w:tcW w:w="5060" w:type="dxa"/>
-          </w:tcPr>
-          <w:p>
-            <w:pPr>
-              <w:pStyle w:val="Heading2"/>
-              <w:rPr>
-                <w:szCs w:val="24"/>
-              </w:rPr>
-            </w:pPr>
-            <w:hyperlink r:id="rId19" w:history="1">
-              <w:proofErr w:type="spellStart"/>
+            <w:hyperlink r:id="rId21" w:history="1">
               <w:r>
                 <w:rPr>
                   <w:rStyle w:val="Hyperlink"/>
@@ -5986,7 +6028,6 @@
                 </w:rPr>
                 <w:t>Medelec</w:t>
               </w:r>
-              <w:proofErr w:type="spellEnd"/>
             </w:hyperlink>
           </w:p>
         </w:tc>
@@ -6132,7 +6173,6 @@
               </w:rPr>
               <w:t xml:space="preserve"> and </w:t>
             </w:r>
-            <w:proofErr w:type="spellStart"/>
             <w:r>
               <w:rPr>
                 <w:b/>
@@ -6141,7 +6181,6 @@
               </w:rPr>
               <w:t>Booch</w:t>
             </w:r>
-            <w:proofErr w:type="spellEnd"/>
             <w:r>
               <w:rPr>
                 <w:sz w:val="24"/>
@@ -6309,23 +6348,7 @@
                 <w:sz w:val="24"/>
                 <w:szCs w:val="24"/>
               </w:rPr>
-              <w:t xml:space="preserve">Developed from scratch for sister company in Denmark, using </w:t>
-            </w:r>
-            <w:proofErr w:type="spellStart"/>
-            <w:r>
-              <w:rPr>
-                <w:sz w:val="24"/>
-                <w:szCs w:val="24"/>
-              </w:rPr>
-              <w:t>iRMX</w:t>
-            </w:r>
-            <w:proofErr w:type="spellEnd"/>
-            <w:r>
-              <w:rPr>
-                <w:sz w:val="24"/>
-                <w:szCs w:val="24"/>
-              </w:rPr>
-              <w:t xml:space="preserve"> for Windows Operating System.</w:t>
+              <w:t>Developed from scratch for sister company in Denmark, using iRMX for Windows Operating System.</w:t>
             </w:r>
           </w:p>
           <w:p>
@@ -6366,46 +6389,20 @@
               </w:rPr>
               <w:t xml:space="preserve">, </w:t>
             </w:r>
-            <w:proofErr w:type="spellStart"/>
-            <w:r>
-              <w:rPr>
-                <w:b/>
-                <w:sz w:val="24"/>
-                <w:szCs w:val="24"/>
-              </w:rPr>
-              <w:t>iRMX</w:t>
-            </w:r>
-            <w:proofErr w:type="spellEnd"/>
-            <w:r>
-              <w:rPr>
-                <w:b/>
-                <w:sz w:val="24"/>
-                <w:szCs w:val="24"/>
-              </w:rPr>
-              <w:t xml:space="preserve"> for Windows</w:t>
-            </w:r>
-            <w:r>
-              <w:rPr>
-                <w:sz w:val="24"/>
-                <w:szCs w:val="24"/>
-              </w:rPr>
-              <w:t xml:space="preserve">) and </w:t>
-            </w:r>
-            <w:proofErr w:type="gramStart"/>
-            <w:r>
-              <w:rPr>
-                <w:sz w:val="24"/>
-                <w:szCs w:val="24"/>
-              </w:rPr>
-              <w:t>all of</w:t>
-            </w:r>
-            <w:proofErr w:type="gramEnd"/>
-            <w:r>
-              <w:rPr>
-                <w:sz w:val="24"/>
-                <w:szCs w:val="24"/>
-              </w:rPr>
-              <w:t xml:space="preserve"> the real-time display software for the custom graphics card (</w:t>
+            <w:r>
+              <w:rPr>
+                <w:b/>
+                <w:sz w:val="24"/>
+                <w:szCs w:val="24"/>
+              </w:rPr>
+              <w:t>iRMX for Windows</w:t>
+            </w:r>
+            <w:r>
+              <w:rPr>
+                <w:sz w:val="24"/>
+                <w:szCs w:val="24"/>
+              </w:rPr>
+              <w:t>) and all of the real-time display software for the custom graphics card (</w:t>
             </w:r>
             <w:r>
               <w:rPr>
@@ -6505,23 +6502,7 @@
                 <w:sz w:val="24"/>
                 <w:szCs w:val="24"/>
               </w:rPr>
-              <w:t xml:space="preserve"> Developed text-display, interrupt handler and </w:t>
-            </w:r>
-            <w:proofErr w:type="spellStart"/>
-            <w:r>
-              <w:rPr>
-                <w:sz w:val="24"/>
-                <w:szCs w:val="24"/>
-              </w:rPr>
-              <w:t>startup</w:t>
-            </w:r>
-            <w:proofErr w:type="spellEnd"/>
-            <w:r>
-              <w:rPr>
-                <w:sz w:val="24"/>
-                <w:szCs w:val="24"/>
-              </w:rPr>
-              <w:t xml:space="preserve"> software (</w:t>
+              <w:t xml:space="preserve"> Developed text-display, interrupt handler and startup software (</w:t>
             </w:r>
             <w:r>
               <w:rPr>
@@ -6583,8 +6564,8 @@
     </w:tbl>
     <w:p/>
     <w:sectPr>
-      <w:headerReference w:type="default" r:id="rId20"/>
-      <w:footerReference w:type="default" r:id="rId21"/>
+      <w:headerReference w:type="default" r:id="rId22"/>
+      <w:footerReference w:type="default" r:id="rId23"/>
       <w:footnotePr>
         <w:pos w:val="beneathText"/>
       </w:footnotePr>
@@ -8059,6 +8040,17 @@
       </w:tblBorders>
     </w:tblPr>
   </w:style>
+  <w:style w:type="character" w:styleId="UnresolvedMention">
+    <w:name w:val="Unresolved Mention"/>
+    <w:uiPriority w:val="99"/>
+    <w:semiHidden/>
+    <w:unhideWhenUsed/>
+    <w:rsid w:val="003E006F"/>
+    <w:rPr>
+      <w:color w:val="605E5C"/>
+      <w:shd w:val="clear" w:color="auto" w:fill="E1DFDD"/>
+    </w:rPr>
+  </w:style>
 </w:styles>
 </file>
 

</xml_diff>

<commit_message>
Updated my CV to use https://www.EamonnDuffy.com/V1/Link/.
</commit_message>
<xml_diff>
--- a/EamonnDuffyCV-Long.docx
+++ b/EamonnDuffyCV-Long.docx
@@ -666,13 +666,23 @@
                 <w:lang w:val="en-GB"/>
               </w:rPr>
             </w:pPr>
-            <w:r>
-              <w:rPr>
-                <w:sz w:val="24"/>
-                <w:szCs w:val="24"/>
-                <w:lang w:val="en-GB"/>
-              </w:rPr>
-              <w:t xml:space="preserve">Payzone provide </w:t>
+            <w:proofErr w:type="spellStart"/>
+            <w:r>
+              <w:rPr>
+                <w:sz w:val="24"/>
+                <w:szCs w:val="24"/>
+                <w:lang w:val="en-GB"/>
+              </w:rPr>
+              <w:t>Payzone</w:t>
+            </w:r>
+            <w:proofErr w:type="spellEnd"/>
+            <w:r>
+              <w:rPr>
+                <w:sz w:val="24"/>
+                <w:szCs w:val="24"/>
+                <w:lang w:val="en-GB"/>
+              </w:rPr>
+              <w:t xml:space="preserve"> provide </w:t>
             </w:r>
             <w:r>
               <w:rPr>
@@ -2554,6 +2564,7 @@
                 <w:szCs w:val="24"/>
                 <w:lang w:val="en-GB"/>
               </w:rPr>
+              <w:lastRenderedPageBreak/>
               <w:t xml:space="preserve">Client: </w:t>
             </w:r>
             <w:hyperlink r:id="rId13" w:history="1">
@@ -2956,13 +2967,23 @@
                 <w:lang w:val="en-GB"/>
               </w:rPr>
             </w:pPr>
-            <w:r>
-              <w:rPr>
-                <w:sz w:val="24"/>
-                <w:szCs w:val="24"/>
-                <w:lang w:val="en-GB"/>
-              </w:rPr>
-              <w:t>Axxia produce case and document management software for the legal profession.</w:t>
+            <w:proofErr w:type="spellStart"/>
+            <w:r>
+              <w:rPr>
+                <w:sz w:val="24"/>
+                <w:szCs w:val="24"/>
+                <w:lang w:val="en-GB"/>
+              </w:rPr>
+              <w:t>Axxia</w:t>
+            </w:r>
+            <w:proofErr w:type="spellEnd"/>
+            <w:r>
+              <w:rPr>
+                <w:sz w:val="24"/>
+                <w:szCs w:val="24"/>
+                <w:lang w:val="en-GB"/>
+              </w:rPr>
+              <w:t xml:space="preserve"> produce case and document management software for the legal profession.</w:t>
             </w:r>
           </w:p>
           <w:p>
@@ -3148,7 +3169,6 @@
                 <w:szCs w:val="24"/>
                 <w:lang w:val="en-GB"/>
               </w:rPr>
-              <w:lastRenderedPageBreak/>
               <w:t xml:space="preserve">Client: </w:t>
             </w:r>
             <w:hyperlink r:id="rId15" w:history="1">
@@ -3523,7 +3543,25 @@
                 <w:szCs w:val="24"/>
                 <w:lang w:val="en-GB"/>
               </w:rPr>
-              <w:t xml:space="preserve">Originally called Medelec (see later). </w:t>
+              <w:t xml:space="preserve">Originally called </w:t>
+            </w:r>
+            <w:proofErr w:type="spellStart"/>
+            <w:r>
+              <w:rPr>
+                <w:sz w:val="24"/>
+                <w:szCs w:val="24"/>
+                <w:lang w:val="en-GB"/>
+              </w:rPr>
+              <w:t>Medelec</w:t>
+            </w:r>
+            <w:proofErr w:type="spellEnd"/>
+            <w:r>
+              <w:rPr>
+                <w:sz w:val="24"/>
+                <w:szCs w:val="24"/>
+                <w:lang w:val="en-GB"/>
+              </w:rPr>
+              <w:t xml:space="preserve"> (see later). </w:t>
             </w:r>
           </w:p>
           <w:p>
@@ -3765,7 +3803,23 @@
                 <w:szCs w:val="24"/>
                 <w:lang w:val="en-GB"/>
               </w:rPr>
-              <w:t xml:space="preserve"> And </w:t>
+              <w:t xml:space="preserve"> </w:t>
+            </w:r>
+            <w:proofErr w:type="gramStart"/>
+            <w:r>
+              <w:rPr>
+                <w:szCs w:val="24"/>
+                <w:lang w:val="en-GB"/>
+              </w:rPr>
+              <w:t>And</w:t>
+            </w:r>
+            <w:proofErr w:type="gramEnd"/>
+            <w:r>
+              <w:rPr>
+                <w:szCs w:val="24"/>
+                <w:lang w:val="en-GB"/>
+              </w:rPr>
+              <w:t xml:space="preserve"> </w:t>
             </w:r>
             <w:r>
               <w:rPr>
@@ -4305,6 +4359,7 @@
               </w:rPr>
               <w:t xml:space="preserve">, </w:t>
             </w:r>
+            <w:proofErr w:type="spellStart"/>
             <w:r>
               <w:rPr>
                 <w:b/>
@@ -4315,6 +4370,7 @@
               </w:rPr>
               <w:t>csUnit</w:t>
             </w:r>
+            <w:proofErr w:type="spellEnd"/>
             <w:r>
               <w:rPr>
                 <w:sz w:val="24"/>
@@ -4473,7 +4529,23 @@
                 <w:szCs w:val="24"/>
                 <w:lang w:val="en-GB"/>
               </w:rPr>
-              <w:t>Muse Gaming/GoldPlay UK/Kismet Studios</w:t>
+              <w:t>Muse Gaming/</w:t>
+            </w:r>
+            <w:proofErr w:type="spellStart"/>
+            <w:r>
+              <w:rPr>
+                <w:szCs w:val="24"/>
+                <w:lang w:val="en-GB"/>
+              </w:rPr>
+              <w:t>GoldPlay</w:t>
+            </w:r>
+            <w:proofErr w:type="spellEnd"/>
+            <w:r>
+              <w:rPr>
+                <w:szCs w:val="24"/>
+                <w:lang w:val="en-GB"/>
+              </w:rPr>
+              <w:t xml:space="preserve"> UK/Kismet Studios</w:t>
             </w:r>
           </w:p>
         </w:tc>
@@ -4602,6 +4674,7 @@
                 <w:szCs w:val="24"/>
                 <w:lang w:val="en-GB"/>
               </w:rPr>
+              <w:lastRenderedPageBreak/>
               <w:t>Team-based environment.</w:t>
             </w:r>
           </w:p>
@@ -5227,8 +5300,39 @@
                 <w:sz w:val="24"/>
                 <w:szCs w:val="24"/>
               </w:rPr>
-              <w:lastRenderedPageBreak/>
-              <w:t>Initially developed part of a large system for a customer in Israel (Subtitle And Stream Synchroniser application).</w:t>
+              <w:t xml:space="preserve">Initially developed part of a large system for a customer in Israel (Subtitle </w:t>
+            </w:r>
+            <w:proofErr w:type="gramStart"/>
+            <w:r>
+              <w:rPr>
+                <w:sz w:val="24"/>
+                <w:szCs w:val="24"/>
+              </w:rPr>
+              <w:t>And</w:t>
+            </w:r>
+            <w:proofErr w:type="gramEnd"/>
+            <w:r>
+              <w:rPr>
+                <w:sz w:val="24"/>
+                <w:szCs w:val="24"/>
+              </w:rPr>
+              <w:t xml:space="preserve"> Stream </w:t>
+            </w:r>
+            <w:proofErr w:type="spellStart"/>
+            <w:r>
+              <w:rPr>
+                <w:sz w:val="24"/>
+                <w:szCs w:val="24"/>
+              </w:rPr>
+              <w:t>Synchroniser</w:t>
+            </w:r>
+            <w:proofErr w:type="spellEnd"/>
+            <w:r>
+              <w:rPr>
+                <w:sz w:val="24"/>
+                <w:szCs w:val="24"/>
+              </w:rPr>
+              <w:t xml:space="preserve"> application).</w:t>
             </w:r>
           </w:p>
           <w:p>
@@ -5939,7 +6043,23 @@
                 <w:sz w:val="24"/>
                 <w:szCs w:val="24"/>
               </w:rPr>
-              <w:t>Interacted extensively with Italian engineer responsible for the PLC control of the conveyor belts and robots, and co-developed a software/control architecture with them.</w:t>
+              <w:t xml:space="preserve">Interacted extensively with Italian engineer responsible for the PLC control of the conveyor belts and </w:t>
+            </w:r>
+            <w:proofErr w:type="gramStart"/>
+            <w:r>
+              <w:rPr>
+                <w:sz w:val="24"/>
+                <w:szCs w:val="24"/>
+              </w:rPr>
+              <w:t>robots, and</w:t>
+            </w:r>
+            <w:proofErr w:type="gramEnd"/>
+            <w:r>
+              <w:rPr>
+                <w:sz w:val="24"/>
+                <w:szCs w:val="24"/>
+              </w:rPr>
+              <w:t xml:space="preserve"> co-developed a software/control architecture with them.</w:t>
             </w:r>
           </w:p>
           <w:p>
@@ -6051,6 +6171,7 @@
                 <w:sz w:val="24"/>
                 <w:szCs w:val="24"/>
               </w:rPr>
+              <w:lastRenderedPageBreak/>
               <w:t>Developed a main application, with UI, (</w:t>
             </w:r>
             <w:r>
@@ -6269,6 +6390,7 @@
               </w:rPr>
               <w:t xml:space="preserve"> and </w:t>
             </w:r>
+            <w:proofErr w:type="spellStart"/>
             <w:r>
               <w:rPr>
                 <w:b/>
@@ -6277,6 +6399,7 @@
               </w:rPr>
               <w:t>Booch</w:t>
             </w:r>
+            <w:proofErr w:type="spellEnd"/>
             <w:r>
               <w:rPr>
                 <w:sz w:val="24"/>
@@ -6444,7 +6567,23 @@
                 <w:sz w:val="24"/>
                 <w:szCs w:val="24"/>
               </w:rPr>
-              <w:t>Developed from scratch for sister company in Denmark, using iRMX for Windows Operating System.</w:t>
+              <w:t xml:space="preserve">Developed from scratch for sister company in Denmark, using </w:t>
+            </w:r>
+            <w:proofErr w:type="spellStart"/>
+            <w:r>
+              <w:rPr>
+                <w:sz w:val="24"/>
+                <w:szCs w:val="24"/>
+              </w:rPr>
+              <w:t>iRMX</w:t>
+            </w:r>
+            <w:proofErr w:type="spellEnd"/>
+            <w:r>
+              <w:rPr>
+                <w:sz w:val="24"/>
+                <w:szCs w:val="24"/>
+              </w:rPr>
+              <w:t xml:space="preserve"> for Windows Operating System.</w:t>
             </w:r>
           </w:p>
           <w:p>
@@ -6485,20 +6624,46 @@
               </w:rPr>
               <w:t xml:space="preserve">, </w:t>
             </w:r>
-            <w:r>
-              <w:rPr>
-                <w:b/>
-                <w:sz w:val="24"/>
-                <w:szCs w:val="24"/>
-              </w:rPr>
-              <w:t>iRMX for Windows</w:t>
-            </w:r>
-            <w:r>
-              <w:rPr>
-                <w:sz w:val="24"/>
-                <w:szCs w:val="24"/>
-              </w:rPr>
-              <w:t>) and all of the real-time display software for the custom graphics card (</w:t>
+            <w:proofErr w:type="spellStart"/>
+            <w:r>
+              <w:rPr>
+                <w:b/>
+                <w:sz w:val="24"/>
+                <w:szCs w:val="24"/>
+              </w:rPr>
+              <w:t>iRMX</w:t>
+            </w:r>
+            <w:proofErr w:type="spellEnd"/>
+            <w:r>
+              <w:rPr>
+                <w:b/>
+                <w:sz w:val="24"/>
+                <w:szCs w:val="24"/>
+              </w:rPr>
+              <w:t xml:space="preserve"> for Windows</w:t>
+            </w:r>
+            <w:r>
+              <w:rPr>
+                <w:sz w:val="24"/>
+                <w:szCs w:val="24"/>
+              </w:rPr>
+              <w:t xml:space="preserve">) and </w:t>
+            </w:r>
+            <w:proofErr w:type="gramStart"/>
+            <w:r>
+              <w:rPr>
+                <w:sz w:val="24"/>
+                <w:szCs w:val="24"/>
+              </w:rPr>
+              <w:t>all of</w:t>
+            </w:r>
+            <w:proofErr w:type="gramEnd"/>
+            <w:r>
+              <w:rPr>
+                <w:sz w:val="24"/>
+                <w:szCs w:val="24"/>
+              </w:rPr>
+              <w:t xml:space="preserve"> the real-time display software for the custom graphics card (</w:t>
             </w:r>
             <w:r>
               <w:rPr>
@@ -6598,7 +6763,23 @@
                 <w:sz w:val="24"/>
                 <w:szCs w:val="24"/>
               </w:rPr>
-              <w:t xml:space="preserve"> Developed text-display, interrupt handler and startup software (</w:t>
+              <w:t xml:space="preserve"> Developed text-display, interrupt handler and </w:t>
+            </w:r>
+            <w:proofErr w:type="spellStart"/>
+            <w:r>
+              <w:rPr>
+                <w:sz w:val="24"/>
+                <w:szCs w:val="24"/>
+              </w:rPr>
+              <w:t>startup</w:t>
+            </w:r>
+            <w:proofErr w:type="spellEnd"/>
+            <w:r>
+              <w:rPr>
+                <w:sz w:val="24"/>
+                <w:szCs w:val="24"/>
+              </w:rPr>
+              <w:t xml:space="preserve"> software (</w:t>
             </w:r>
             <w:r>
               <w:rPr>
@@ -6711,7 +6892,7 @@
           <v:stroke joinstyle="miter"/>
           <v:path gradientshapeok="t" o:connecttype="rect"/>
         </v:shapetype>
-        <v:shape id="_x0000_s2049" type="#_x0000_t202" style="position:absolute;margin-left:57.6pt;margin-top:12pt;width:505.25pt;height:11.95pt;z-index:1;mso-wrap-distance-left:9.05pt;mso-wrap-distance-right:9.05pt;mso-position-horizontal-relative:page" stroked="f">
+        <v:shape id="_x0000_s1025" type="#_x0000_t202" style="position:absolute;margin-left:57.6pt;margin-top:12pt;width:505.25pt;height:11.95pt;z-index:1;mso-wrap-distance-left:9.05pt;mso-wrap-distance-right:9.05pt;mso-position-horizontal-relative:page" stroked="f">
           <v:fill opacity="0" color2="black"/>
           <v:textbox inset="0,0,0,0">
             <w:txbxContent>
@@ -6906,7 +7087,7 @@
         <w:sz w:val="19"/>
         <w:lang w:val="en-GB"/>
       </w:rPr>
-      <w:t>29-April-2021</w:t>
+      <w:t>31-December-2021</w:t>
     </w:r>
     <w:r>
       <w:rPr>
@@ -7217,7 +7398,7 @@
     <w:rPrDefault>
       <w:rPr>
         <w:rFonts w:ascii="Times New Roman" w:eastAsia="Times New Roman" w:hAnsi="Times New Roman" w:cs="Times New Roman"/>
-        <w:lang w:val="en-IE" w:eastAsia="en-IE" w:bidi="ar-SA"/>
+        <w:lang w:val="en-IE" w:eastAsia="zh-CN" w:bidi="ar-SA"/>
       </w:rPr>
     </w:rPrDefault>
     <w:pPrDefault/>

</xml_diff>

<commit_message>
Updated CV to October 2023 and mainly new https://www.EamonnDuffy.com/V2/Links/.
</commit_message>
<xml_diff>
--- a/EamonnDuffyCV-Long.docx
+++ b/EamonnDuffyCV-Long.docx
@@ -1,6 +1,6 @@
 
 <file path=word/document.xml><?xml version="1.0" encoding="utf-8"?>
-<w:document xmlns:wpc="http://schemas.microsoft.com/office/word/2010/wordprocessingCanvas" xmlns:cx="http://schemas.microsoft.com/office/drawing/2014/chartex" xmlns:cx1="http://schemas.microsoft.com/office/drawing/2015/9/8/chartex" xmlns:cx2="http://schemas.microsoft.com/office/drawing/2015/10/21/chartex" xmlns:cx3="http://schemas.microsoft.com/office/drawing/2016/5/9/chartex" xmlns:cx4="http://schemas.microsoft.com/office/drawing/2016/5/10/chartex" xmlns:cx5="http://schemas.microsoft.com/office/drawing/2016/5/11/chartex" xmlns:cx6="http://schemas.microsoft.com/office/drawing/2016/5/12/chartex" xmlns:cx7="http://schemas.microsoft.com/office/drawing/2016/5/13/chartex" xmlns:cx8="http://schemas.microsoft.com/office/drawing/2016/5/14/chartex" xmlns:mc="http://schemas.openxmlformats.org/markup-compatibility/2006" xmlns:aink="http://schemas.microsoft.com/office/drawing/2016/ink" xmlns:am3d="http://schemas.microsoft.com/office/drawing/2017/model3d" xmlns:o="urn:schemas-microsoft-com:office:office" xmlns:r="http://schemas.openxmlformats.org/officeDocument/2006/relationships" xmlns:m="http://schemas.openxmlformats.org/officeDocument/2006/math" xmlns:v="urn:schemas-microsoft-com:vml" xmlns:wp14="http://schemas.microsoft.com/office/word/2010/wordprocessingDrawing" xmlns:wp="http://schemas.openxmlformats.org/drawingml/2006/wordprocessingDrawing" xmlns:w10="urn:schemas-microsoft-com:office:word" xmlns:w="http://schemas.openxmlformats.org/wordprocessingml/2006/main" xmlns:w14="http://schemas.microsoft.com/office/word/2010/wordml" xmlns:w15="http://schemas.microsoft.com/office/word/2012/wordml" xmlns:w16cex="http://schemas.microsoft.com/office/word/2018/wordml/cex" xmlns:w16cid="http://schemas.microsoft.com/office/word/2016/wordml/cid" xmlns:w16="http://schemas.microsoft.com/office/word/2018/wordml" xmlns:w16sdtdh="http://schemas.microsoft.com/office/word/2020/wordml/sdtdatahash" xmlns:w16se="http://schemas.microsoft.com/office/word/2015/wordml/symex" xmlns:wpg="http://schemas.microsoft.com/office/word/2010/wordprocessingGroup" xmlns:wpi="http://schemas.microsoft.com/office/word/2010/wordprocessingInk" xmlns:wne="http://schemas.microsoft.com/office/word/2006/wordml" xmlns:wps="http://schemas.microsoft.com/office/word/2010/wordprocessingShape" mc:Ignorable="w14 w15 w16se w16cid w16 w16cex w16sdtdh wp14">
+<w:document xmlns:wpc="http://schemas.microsoft.com/office/word/2010/wordprocessingCanvas" xmlns:cx="http://schemas.microsoft.com/office/drawing/2014/chartex" xmlns:cx1="http://schemas.microsoft.com/office/drawing/2015/9/8/chartex" xmlns:cx2="http://schemas.microsoft.com/office/drawing/2015/10/21/chartex" xmlns:cx3="http://schemas.microsoft.com/office/drawing/2016/5/9/chartex" xmlns:cx4="http://schemas.microsoft.com/office/drawing/2016/5/10/chartex" xmlns:cx5="http://schemas.microsoft.com/office/drawing/2016/5/11/chartex" xmlns:cx6="http://schemas.microsoft.com/office/drawing/2016/5/12/chartex" xmlns:cx7="http://schemas.microsoft.com/office/drawing/2016/5/13/chartex" xmlns:cx8="http://schemas.microsoft.com/office/drawing/2016/5/14/chartex" xmlns:mc="http://schemas.openxmlformats.org/markup-compatibility/2006" xmlns:aink="http://schemas.microsoft.com/office/drawing/2016/ink" xmlns:am3d="http://schemas.microsoft.com/office/drawing/2017/model3d" xmlns:o="urn:schemas-microsoft-com:office:office" xmlns:oel="http://schemas.microsoft.com/office/2019/extlst" xmlns:r="http://schemas.openxmlformats.org/officeDocument/2006/relationships" xmlns:m="http://schemas.openxmlformats.org/officeDocument/2006/math" xmlns:v="urn:schemas-microsoft-com:vml" xmlns:wp14="http://schemas.microsoft.com/office/word/2010/wordprocessingDrawing" xmlns:wp="http://schemas.openxmlformats.org/drawingml/2006/wordprocessingDrawing" xmlns:w10="urn:schemas-microsoft-com:office:word" xmlns:w="http://schemas.openxmlformats.org/wordprocessingml/2006/main" xmlns:w14="http://schemas.microsoft.com/office/word/2010/wordml" xmlns:w15="http://schemas.microsoft.com/office/word/2012/wordml" xmlns:w16cex="http://schemas.microsoft.com/office/word/2018/wordml/cex" xmlns:w16cid="http://schemas.microsoft.com/office/word/2016/wordml/cid" xmlns:w16="http://schemas.microsoft.com/office/word/2018/wordml" xmlns:w16sdtdh="http://schemas.microsoft.com/office/word/2020/wordml/sdtdatahash" xmlns:w16se="http://schemas.microsoft.com/office/word/2015/wordml/symex" xmlns:wpg="http://schemas.microsoft.com/office/word/2010/wordprocessingGroup" xmlns:wpi="http://schemas.microsoft.com/office/word/2010/wordprocessingInk" xmlns:wne="http://schemas.microsoft.com/office/word/2006/wordml" xmlns:wps="http://schemas.microsoft.com/office/word/2010/wordprocessingShape" mc:Ignorable="w14 w15 w16se w16cid w16 w16cex w16sdtdh wp14">
   <w:body>
     <w:p>
       <w:pPr>
@@ -589,6 +589,7 @@
               </w:rPr>
             </w:pPr>
             <w:hyperlink r:id="rId8" w:history="1">
+              <w:proofErr w:type="spellStart"/>
               <w:r>
                 <w:rPr>
                   <w:rStyle w:val="Hyperlink"/>
@@ -596,6 +597,7 @@
                 </w:rPr>
                 <w:t>Payzone</w:t>
               </w:r>
+              <w:proofErr w:type="spellEnd"/>
               <w:r>
                 <w:rPr>
                   <w:rStyle w:val="Hyperlink"/>
@@ -680,13 +682,23 @@
                 <w:lang w:val="en-GB"/>
               </w:rPr>
             </w:pPr>
-            <w:r>
-              <w:rPr>
-                <w:sz w:val="24"/>
-                <w:szCs w:val="24"/>
-                <w:lang w:val="en-GB"/>
-              </w:rPr>
-              <w:t xml:space="preserve">Payzone provide </w:t>
+            <w:proofErr w:type="spellStart"/>
+            <w:r>
+              <w:rPr>
+                <w:sz w:val="24"/>
+                <w:szCs w:val="24"/>
+                <w:lang w:val="en-GB"/>
+              </w:rPr>
+              <w:t>Payzone</w:t>
+            </w:r>
+            <w:proofErr w:type="spellEnd"/>
+            <w:r>
+              <w:rPr>
+                <w:sz w:val="24"/>
+                <w:szCs w:val="24"/>
+                <w:lang w:val="en-GB"/>
+              </w:rPr>
+              <w:t xml:space="preserve"> provide </w:t>
             </w:r>
             <w:r>
               <w:rPr>
@@ -1394,30 +1406,24 @@
               </w:rPr>
               <w:t>/</w:t>
             </w:r>
-            <w:hyperlink r:id="rId10" w:history="1">
-              <w:r>
-                <w:rPr>
-                  <w:rStyle w:val="Hyperlink"/>
-                  <w:szCs w:val="24"/>
-                </w:rPr>
-                <w:t>GHIS</w:t>
-              </w:r>
-            </w:hyperlink>
+            <w:r>
+              <w:rPr>
+                <w:szCs w:val="24"/>
+              </w:rPr>
+              <w:t>GHIS</w:t>
+            </w:r>
             <w:r>
               <w:rPr>
                 <w:szCs w:val="24"/>
               </w:rPr>
               <w:t>/</w:t>
             </w:r>
-            <w:hyperlink r:id="rId11" w:history="1">
-              <w:r>
-                <w:rPr>
-                  <w:rStyle w:val="Hyperlink"/>
-                  <w:szCs w:val="24"/>
-                </w:rPr>
-                <w:t>GHIS Student Portfolio</w:t>
-              </w:r>
-            </w:hyperlink>
+            <w:r>
+              <w:rPr>
+                <w:szCs w:val="24"/>
+              </w:rPr>
+              <w:t>GHIS Student Portfolio</w:t>
+            </w:r>
           </w:p>
         </w:tc>
         <w:tc>
@@ -2297,7 +2303,7 @@
               </w:rPr>
               <w:t xml:space="preserve">Client: </w:t>
             </w:r>
-            <w:hyperlink r:id="rId12" w:history="1">
+            <w:hyperlink r:id="rId10" w:history="1">
               <w:r>
                 <w:rPr>
                   <w:rStyle w:val="Hyperlink"/>
@@ -2570,7 +2576,7 @@
               </w:rPr>
               <w:t xml:space="preserve">Client: </w:t>
             </w:r>
-            <w:hyperlink r:id="rId13" w:history="1">
+            <w:hyperlink r:id="rId11" w:history="1">
               <w:r>
                 <w:rPr>
                   <w:rStyle w:val="Hyperlink"/>
@@ -2898,7 +2904,8 @@
               </w:rPr>
               <w:t xml:space="preserve">Client: </w:t>
             </w:r>
-            <w:hyperlink r:id="rId14" w:history="1">
+            <w:hyperlink r:id="rId12" w:history="1">
+              <w:proofErr w:type="spellStart"/>
               <w:r>
                 <w:rPr>
                   <w:rStyle w:val="Hyperlink"/>
@@ -2907,6 +2914,7 @@
                 </w:rPr>
                 <w:t>Axxia</w:t>
               </w:r>
+              <w:proofErr w:type="spellEnd"/>
             </w:hyperlink>
           </w:p>
         </w:tc>
@@ -2970,13 +2978,23 @@
                 <w:lang w:val="en-GB"/>
               </w:rPr>
             </w:pPr>
-            <w:r>
-              <w:rPr>
-                <w:sz w:val="24"/>
-                <w:szCs w:val="24"/>
-                <w:lang w:val="en-GB"/>
-              </w:rPr>
-              <w:t>Axxia produce case and document management software for the legal profession.</w:t>
+            <w:proofErr w:type="spellStart"/>
+            <w:r>
+              <w:rPr>
+                <w:sz w:val="24"/>
+                <w:szCs w:val="24"/>
+                <w:lang w:val="en-GB"/>
+              </w:rPr>
+              <w:t>Axxia</w:t>
+            </w:r>
+            <w:proofErr w:type="spellEnd"/>
+            <w:r>
+              <w:rPr>
+                <w:sz w:val="24"/>
+                <w:szCs w:val="24"/>
+                <w:lang w:val="en-GB"/>
+              </w:rPr>
+              <w:t xml:space="preserve"> produce case and document management software for the legal profession.</w:t>
             </w:r>
           </w:p>
           <w:p>
@@ -3165,7 +3183,7 @@
               <w:lastRenderedPageBreak/>
               <w:t xml:space="preserve">Client: </w:t>
             </w:r>
-            <w:hyperlink r:id="rId15" w:history="1">
+            <w:hyperlink r:id="rId13" w:history="1">
               <w:r>
                 <w:rPr>
                   <w:rStyle w:val="Hyperlink"/>
@@ -3454,7 +3472,7 @@
               </w:rPr>
               <w:t xml:space="preserve">Client: </w:t>
             </w:r>
-            <w:hyperlink r:id="rId16" w:history="1">
+            <w:hyperlink r:id="rId14" w:history="1">
               <w:r>
                 <w:rPr>
                   <w:rStyle w:val="Hyperlink"/>
@@ -3537,7 +3555,25 @@
                 <w:szCs w:val="24"/>
                 <w:lang w:val="en-GB"/>
               </w:rPr>
-              <w:t xml:space="preserve">Originally called Medelec (see later). </w:t>
+              <w:t xml:space="preserve">Originally called </w:t>
+            </w:r>
+            <w:proofErr w:type="spellStart"/>
+            <w:r>
+              <w:rPr>
+                <w:sz w:val="24"/>
+                <w:szCs w:val="24"/>
+                <w:lang w:val="en-GB"/>
+              </w:rPr>
+              <w:t>Medelec</w:t>
+            </w:r>
+            <w:proofErr w:type="spellEnd"/>
+            <w:r>
+              <w:rPr>
+                <w:sz w:val="24"/>
+                <w:szCs w:val="24"/>
+                <w:lang w:val="en-GB"/>
+              </w:rPr>
+              <w:t xml:space="preserve"> (see later). </w:t>
             </w:r>
           </w:p>
           <w:p>
@@ -3703,7 +3739,8 @@
                 <w:szCs w:val="24"/>
               </w:rPr>
             </w:pPr>
-            <w:hyperlink r:id="rId17" w:history="1">
+            <w:hyperlink r:id="rId15" w:history="1">
+              <w:proofErr w:type="spellStart"/>
               <w:r>
                 <w:rPr>
                   <w:rStyle w:val="Hyperlink"/>
@@ -3712,6 +3749,7 @@
                 </w:rPr>
                 <w:t>Eadent</w:t>
               </w:r>
+              <w:proofErr w:type="spellEnd"/>
             </w:hyperlink>
           </w:p>
         </w:tc>
@@ -4118,6 +4156,7 @@
               </w:rPr>
               <w:t xml:space="preserve">, </w:t>
             </w:r>
+            <w:proofErr w:type="spellStart"/>
             <w:r>
               <w:rPr>
                 <w:b/>
@@ -4128,6 +4167,7 @@
               </w:rPr>
               <w:t>csUnit</w:t>
             </w:r>
+            <w:proofErr w:type="spellEnd"/>
             <w:r>
               <w:rPr>
                 <w:sz w:val="24"/>
@@ -4195,7 +4235,7 @@
               </w:rPr>
               <w:t>-Help Therapy Resources Service (</w:t>
             </w:r>
-            <w:hyperlink r:id="rId18" w:history="1">
+            <w:hyperlink r:id="rId16" w:history="1">
               <w:r>
                 <w:rPr>
                   <w:rStyle w:val="Hyperlink"/>
@@ -4203,7 +4243,7 @@
                   <w:szCs w:val="24"/>
                   <w:lang w:val="en-GB"/>
                 </w:rPr>
-                <w:t>https://Therapy.Rapture.global/</w:t>
+                <w:t>https://www.RaptureTherapy.global/</w:t>
               </w:r>
             </w:hyperlink>
             <w:r>
@@ -4309,24 +4349,6 @@
                 <w:lang w:val="en-GB"/>
               </w:rPr>
               <w:t>CSS</w:t>
-            </w:r>
-            <w:r>
-              <w:rPr>
-                <w:sz w:val="24"/>
-                <w:szCs w:val="24"/>
-                <w:lang w:val="en-GB"/>
-              </w:rPr>
-              <w:t xml:space="preserve">, </w:t>
-            </w:r>
-            <w:r>
-              <w:rPr>
-                <w:b/>
-                <w:bCs/>
-                <w:sz w:val="24"/>
-                <w:szCs w:val="24"/>
-                <w:lang w:val="en-GB"/>
-              </w:rPr>
-              <w:t>Azure</w:t>
             </w:r>
             <w:r>
               <w:rPr>
@@ -4494,7 +4516,23 @@
                 <w:szCs w:val="24"/>
                 <w:lang w:val="en-GB"/>
               </w:rPr>
-              <w:t>Muse Gaming/GoldPlay UK/Kismet Studios</w:t>
+              <w:t>Muse Gaming/</w:t>
+            </w:r>
+            <w:proofErr w:type="spellStart"/>
+            <w:r>
+              <w:rPr>
+                <w:szCs w:val="24"/>
+                <w:lang w:val="en-GB"/>
+              </w:rPr>
+              <w:t>GoldPlay</w:t>
+            </w:r>
+            <w:proofErr w:type="spellEnd"/>
+            <w:r>
+              <w:rPr>
+                <w:szCs w:val="24"/>
+                <w:lang w:val="en-GB"/>
+              </w:rPr>
+              <w:t xml:space="preserve"> UK/Kismet Studios</w:t>
             </w:r>
           </w:p>
         </w:tc>
@@ -4884,7 +4922,7 @@
                 <w:szCs w:val="24"/>
               </w:rPr>
             </w:pPr>
-            <w:hyperlink r:id="rId19" w:history="1">
+            <w:hyperlink r:id="rId17" w:history="1">
               <w:r>
                 <w:rPr>
                   <w:rStyle w:val="Hyperlink"/>
@@ -5249,7 +5287,39 @@
                 <w:szCs w:val="24"/>
               </w:rPr>
               <w:lastRenderedPageBreak/>
-              <w:t>Initially developed part of a large system for a customer in Israel (Subtitle And Stream Synchroniser application).</w:t>
+              <w:t xml:space="preserve">Initially developed part of a large system for a customer in Israel (Subtitle </w:t>
+            </w:r>
+            <w:proofErr w:type="gramStart"/>
+            <w:r>
+              <w:rPr>
+                <w:sz w:val="24"/>
+                <w:szCs w:val="24"/>
+              </w:rPr>
+              <w:t>And</w:t>
+            </w:r>
+            <w:proofErr w:type="gramEnd"/>
+            <w:r>
+              <w:rPr>
+                <w:sz w:val="24"/>
+                <w:szCs w:val="24"/>
+              </w:rPr>
+              <w:t xml:space="preserve"> Stream </w:t>
+            </w:r>
+            <w:proofErr w:type="spellStart"/>
+            <w:r>
+              <w:rPr>
+                <w:sz w:val="24"/>
+                <w:szCs w:val="24"/>
+              </w:rPr>
+              <w:t>Synchroniser</w:t>
+            </w:r>
+            <w:proofErr w:type="spellEnd"/>
+            <w:r>
+              <w:rPr>
+                <w:sz w:val="24"/>
+                <w:szCs w:val="24"/>
+              </w:rPr>
+              <w:t xml:space="preserve"> application).</w:t>
             </w:r>
           </w:p>
           <w:p>
@@ -5372,7 +5442,23 @@
                 <w:sz w:val="24"/>
                 <w:szCs w:val="24"/>
               </w:rPr>
-              <w:t>Later assisted a colleague develop another part of the system (Material Broker application).</w:t>
+              <w:t xml:space="preserve">Later assisted a colleague </w:t>
+            </w:r>
+            <w:proofErr w:type="gramStart"/>
+            <w:r>
+              <w:rPr>
+                <w:sz w:val="24"/>
+                <w:szCs w:val="24"/>
+              </w:rPr>
+              <w:t>develop</w:t>
+            </w:r>
+            <w:proofErr w:type="gramEnd"/>
+            <w:r>
+              <w:rPr>
+                <w:sz w:val="24"/>
+                <w:szCs w:val="24"/>
+              </w:rPr>
+              <w:t xml:space="preserve"> another part of the system (Material Broker application).</w:t>
             </w:r>
           </w:p>
           <w:p>
@@ -5960,7 +6046,23 @@
                 <w:sz w:val="24"/>
                 <w:szCs w:val="24"/>
               </w:rPr>
-              <w:t>Interacted extensively with Italian engineer responsible for the PLC control of the conveyor belts and robots, and co-developed a software/control architecture with them.</w:t>
+              <w:t xml:space="preserve">Interacted extensively with Italian engineer responsible for the PLC control of the conveyor belts and </w:t>
+            </w:r>
+            <w:proofErr w:type="gramStart"/>
+            <w:r>
+              <w:rPr>
+                <w:sz w:val="24"/>
+                <w:szCs w:val="24"/>
+              </w:rPr>
+              <w:t>robots, and</w:t>
+            </w:r>
+            <w:proofErr w:type="gramEnd"/>
+            <w:r>
+              <w:rPr>
+                <w:sz w:val="24"/>
+                <w:szCs w:val="24"/>
+              </w:rPr>
+              <w:t xml:space="preserve"> co-developed a software/control architecture with them.</w:t>
             </w:r>
           </w:p>
           <w:p>
@@ -6136,7 +6238,8 @@
                 <w:szCs w:val="24"/>
               </w:rPr>
             </w:pPr>
-            <w:hyperlink r:id="rId20" w:history="1">
+            <w:hyperlink r:id="rId18" w:history="1">
+              <w:proofErr w:type="spellStart"/>
               <w:r>
                 <w:rPr>
                   <w:rStyle w:val="Hyperlink"/>
@@ -6145,6 +6248,7 @@
                 </w:rPr>
                 <w:t>Medelec</w:t>
               </w:r>
+              <w:proofErr w:type="spellEnd"/>
             </w:hyperlink>
           </w:p>
         </w:tc>
@@ -6465,7 +6569,23 @@
                 <w:sz w:val="24"/>
                 <w:szCs w:val="24"/>
               </w:rPr>
-              <w:t>Developed from scratch for sister company in Denmark, using iRMX for Windows Operating System.</w:t>
+              <w:t xml:space="preserve">Developed from scratch for sister company in Denmark, using </w:t>
+            </w:r>
+            <w:proofErr w:type="spellStart"/>
+            <w:r>
+              <w:rPr>
+                <w:sz w:val="24"/>
+                <w:szCs w:val="24"/>
+              </w:rPr>
+              <w:t>iRMX</w:t>
+            </w:r>
+            <w:proofErr w:type="spellEnd"/>
+            <w:r>
+              <w:rPr>
+                <w:sz w:val="24"/>
+                <w:szCs w:val="24"/>
+              </w:rPr>
+              <w:t xml:space="preserve"> for Windows Operating System.</w:t>
             </w:r>
           </w:p>
           <w:p>
@@ -6506,20 +6626,46 @@
               </w:rPr>
               <w:t xml:space="preserve">, </w:t>
             </w:r>
-            <w:r>
-              <w:rPr>
-                <w:b/>
-                <w:sz w:val="24"/>
-                <w:szCs w:val="24"/>
-              </w:rPr>
-              <w:t>iRMX for Windows</w:t>
-            </w:r>
-            <w:r>
-              <w:rPr>
-                <w:sz w:val="24"/>
-                <w:szCs w:val="24"/>
-              </w:rPr>
-              <w:t>) and all of the real-time display software for the custom graphics card (</w:t>
+            <w:proofErr w:type="spellStart"/>
+            <w:r>
+              <w:rPr>
+                <w:b/>
+                <w:sz w:val="24"/>
+                <w:szCs w:val="24"/>
+              </w:rPr>
+              <w:t>iRMX</w:t>
+            </w:r>
+            <w:proofErr w:type="spellEnd"/>
+            <w:r>
+              <w:rPr>
+                <w:b/>
+                <w:sz w:val="24"/>
+                <w:szCs w:val="24"/>
+              </w:rPr>
+              <w:t xml:space="preserve"> for Windows</w:t>
+            </w:r>
+            <w:r>
+              <w:rPr>
+                <w:sz w:val="24"/>
+                <w:szCs w:val="24"/>
+              </w:rPr>
+              <w:t xml:space="preserve">) and </w:t>
+            </w:r>
+            <w:proofErr w:type="gramStart"/>
+            <w:r>
+              <w:rPr>
+                <w:sz w:val="24"/>
+                <w:szCs w:val="24"/>
+              </w:rPr>
+              <w:t>all of</w:t>
+            </w:r>
+            <w:proofErr w:type="gramEnd"/>
+            <w:r>
+              <w:rPr>
+                <w:sz w:val="24"/>
+                <w:szCs w:val="24"/>
+              </w:rPr>
+              <w:t xml:space="preserve"> the real-time display software for the custom graphics card (</w:t>
             </w:r>
             <w:r>
               <w:rPr>
@@ -6681,8 +6827,8 @@
     </w:tbl>
     <w:p/>
     <w:sectPr>
-      <w:headerReference w:type="default" r:id="rId21"/>
-      <w:footerReference w:type="default" r:id="rId22"/>
+      <w:headerReference w:type="default" r:id="rId19"/>
+      <w:footerReference w:type="default" r:id="rId20"/>
       <w:footnotePr>
         <w:pos w:val="beneathText"/>
       </w:footnotePr>
@@ -6696,7 +6842,7 @@
 </file>
 
 <file path=word/endnotes.xml><?xml version="1.0" encoding="utf-8"?>
-<w:endnotes xmlns:wpc="http://schemas.microsoft.com/office/word/2010/wordprocessingCanvas" xmlns:cx="http://schemas.microsoft.com/office/drawing/2014/chartex" xmlns:cx1="http://schemas.microsoft.com/office/drawing/2015/9/8/chartex" xmlns:cx2="http://schemas.microsoft.com/office/drawing/2015/10/21/chartex" xmlns:cx3="http://schemas.microsoft.com/office/drawing/2016/5/9/chartex" xmlns:cx4="http://schemas.microsoft.com/office/drawing/2016/5/10/chartex" xmlns:cx5="http://schemas.microsoft.com/office/drawing/2016/5/11/chartex" xmlns:cx6="http://schemas.microsoft.com/office/drawing/2016/5/12/chartex" xmlns:cx7="http://schemas.microsoft.com/office/drawing/2016/5/13/chartex" xmlns:cx8="http://schemas.microsoft.com/office/drawing/2016/5/14/chartex" xmlns:mc="http://schemas.openxmlformats.org/markup-compatibility/2006" xmlns:aink="http://schemas.microsoft.com/office/drawing/2016/ink" xmlns:am3d="http://schemas.microsoft.com/office/drawing/2017/model3d" xmlns:o="urn:schemas-microsoft-com:office:office" xmlns:r="http://schemas.openxmlformats.org/officeDocument/2006/relationships" xmlns:m="http://schemas.openxmlformats.org/officeDocument/2006/math" xmlns:v="urn:schemas-microsoft-com:vml" xmlns:wp14="http://schemas.microsoft.com/office/word/2010/wordprocessingDrawing" xmlns:wp="http://schemas.openxmlformats.org/drawingml/2006/wordprocessingDrawing" xmlns:w10="urn:schemas-microsoft-com:office:word" xmlns:w="http://schemas.openxmlformats.org/wordprocessingml/2006/main" xmlns:w14="http://schemas.microsoft.com/office/word/2010/wordml" xmlns:w15="http://schemas.microsoft.com/office/word/2012/wordml" xmlns:w16cex="http://schemas.microsoft.com/office/word/2018/wordml/cex" xmlns:w16cid="http://schemas.microsoft.com/office/word/2016/wordml/cid" xmlns:w16="http://schemas.microsoft.com/office/word/2018/wordml" xmlns:w16sdtdh="http://schemas.microsoft.com/office/word/2020/wordml/sdtdatahash" xmlns:w16se="http://schemas.microsoft.com/office/word/2015/wordml/symex" xmlns:wpg="http://schemas.microsoft.com/office/word/2010/wordprocessingGroup" xmlns:wpi="http://schemas.microsoft.com/office/word/2010/wordprocessingInk" xmlns:wne="http://schemas.microsoft.com/office/word/2006/wordml" xmlns:wps="http://schemas.microsoft.com/office/word/2010/wordprocessingShape" mc:Ignorable="w14 w15 w16se w16cid w16 w16cex w16sdtdh wp14">
+<w:endnotes xmlns:wpc="http://schemas.microsoft.com/office/word/2010/wordprocessingCanvas" xmlns:cx="http://schemas.microsoft.com/office/drawing/2014/chartex" xmlns:cx1="http://schemas.microsoft.com/office/drawing/2015/9/8/chartex" xmlns:cx2="http://schemas.microsoft.com/office/drawing/2015/10/21/chartex" xmlns:cx3="http://schemas.microsoft.com/office/drawing/2016/5/9/chartex" xmlns:cx4="http://schemas.microsoft.com/office/drawing/2016/5/10/chartex" xmlns:cx5="http://schemas.microsoft.com/office/drawing/2016/5/11/chartex" xmlns:cx6="http://schemas.microsoft.com/office/drawing/2016/5/12/chartex" xmlns:cx7="http://schemas.microsoft.com/office/drawing/2016/5/13/chartex" xmlns:cx8="http://schemas.microsoft.com/office/drawing/2016/5/14/chartex" xmlns:mc="http://schemas.openxmlformats.org/markup-compatibility/2006" xmlns:aink="http://schemas.microsoft.com/office/drawing/2016/ink" xmlns:am3d="http://schemas.microsoft.com/office/drawing/2017/model3d" xmlns:o="urn:schemas-microsoft-com:office:office" xmlns:oel="http://schemas.microsoft.com/office/2019/extlst" xmlns:r="http://schemas.openxmlformats.org/officeDocument/2006/relationships" xmlns:m="http://schemas.openxmlformats.org/officeDocument/2006/math" xmlns:v="urn:schemas-microsoft-com:vml" xmlns:wp14="http://schemas.microsoft.com/office/word/2010/wordprocessingDrawing" xmlns:wp="http://schemas.openxmlformats.org/drawingml/2006/wordprocessingDrawing" xmlns:w10="urn:schemas-microsoft-com:office:word" xmlns:w="http://schemas.openxmlformats.org/wordprocessingml/2006/main" xmlns:w14="http://schemas.microsoft.com/office/word/2010/wordml" xmlns:w15="http://schemas.microsoft.com/office/word/2012/wordml" xmlns:w16cex="http://schemas.microsoft.com/office/word/2018/wordml/cex" xmlns:w16cid="http://schemas.microsoft.com/office/word/2016/wordml/cid" xmlns:w16="http://schemas.microsoft.com/office/word/2018/wordml" xmlns:w16sdtdh="http://schemas.microsoft.com/office/word/2020/wordml/sdtdatahash" xmlns:w16se="http://schemas.microsoft.com/office/word/2015/wordml/symex" xmlns:wpg="http://schemas.microsoft.com/office/word/2010/wordprocessingGroup" xmlns:wpi="http://schemas.microsoft.com/office/word/2010/wordprocessingInk" xmlns:wne="http://schemas.microsoft.com/office/word/2006/wordml" xmlns:wps="http://schemas.microsoft.com/office/word/2010/wordprocessingShape" mc:Ignorable="w14 w15 w16se w16cid w16 w16cex w16sdtdh wp14">
   <w:endnote w:type="separator" w:id="-1">
     <w:p>
       <w:r>
@@ -6715,7 +6861,7 @@
 </file>
 
 <file path=word/footer1.xml><?xml version="1.0" encoding="utf-8"?>
-<w:ftr xmlns:wpc="http://schemas.microsoft.com/office/word/2010/wordprocessingCanvas" xmlns:cx="http://schemas.microsoft.com/office/drawing/2014/chartex" xmlns:cx1="http://schemas.microsoft.com/office/drawing/2015/9/8/chartex" xmlns:cx2="http://schemas.microsoft.com/office/drawing/2015/10/21/chartex" xmlns:cx3="http://schemas.microsoft.com/office/drawing/2016/5/9/chartex" xmlns:cx4="http://schemas.microsoft.com/office/drawing/2016/5/10/chartex" xmlns:cx5="http://schemas.microsoft.com/office/drawing/2016/5/11/chartex" xmlns:cx6="http://schemas.microsoft.com/office/drawing/2016/5/12/chartex" xmlns:cx7="http://schemas.microsoft.com/office/drawing/2016/5/13/chartex" xmlns:cx8="http://schemas.microsoft.com/office/drawing/2016/5/14/chartex" xmlns:mc="http://schemas.openxmlformats.org/markup-compatibility/2006" xmlns:aink="http://schemas.microsoft.com/office/drawing/2016/ink" xmlns:am3d="http://schemas.microsoft.com/office/drawing/2017/model3d" xmlns:o="urn:schemas-microsoft-com:office:office" xmlns:r="http://schemas.openxmlformats.org/officeDocument/2006/relationships" xmlns:m="http://schemas.openxmlformats.org/officeDocument/2006/math" xmlns:v="urn:schemas-microsoft-com:vml" xmlns:wp14="http://schemas.microsoft.com/office/word/2010/wordprocessingDrawing" xmlns:wp="http://schemas.openxmlformats.org/drawingml/2006/wordprocessingDrawing" xmlns:w10="urn:schemas-microsoft-com:office:word" xmlns:w="http://schemas.openxmlformats.org/wordprocessingml/2006/main" xmlns:w14="http://schemas.microsoft.com/office/word/2010/wordml" xmlns:w15="http://schemas.microsoft.com/office/word/2012/wordml" xmlns:w16cex="http://schemas.microsoft.com/office/word/2018/wordml/cex" xmlns:w16cid="http://schemas.microsoft.com/office/word/2016/wordml/cid" xmlns:w16="http://schemas.microsoft.com/office/word/2018/wordml" xmlns:w16sdtdh="http://schemas.microsoft.com/office/word/2020/wordml/sdtdatahash" xmlns:w16se="http://schemas.microsoft.com/office/word/2015/wordml/symex" xmlns:wpg="http://schemas.microsoft.com/office/word/2010/wordprocessingGroup" xmlns:wpi="http://schemas.microsoft.com/office/word/2010/wordprocessingInk" xmlns:wne="http://schemas.microsoft.com/office/word/2006/wordml" xmlns:wps="http://schemas.microsoft.com/office/word/2010/wordprocessingShape" mc:Ignorable="w14 w15 w16se w16cid w16 w16cex w16sdtdh wp14">
+<w:ftr xmlns:wpc="http://schemas.microsoft.com/office/word/2010/wordprocessingCanvas" xmlns:cx="http://schemas.microsoft.com/office/drawing/2014/chartex" xmlns:cx1="http://schemas.microsoft.com/office/drawing/2015/9/8/chartex" xmlns:cx2="http://schemas.microsoft.com/office/drawing/2015/10/21/chartex" xmlns:cx3="http://schemas.microsoft.com/office/drawing/2016/5/9/chartex" xmlns:cx4="http://schemas.microsoft.com/office/drawing/2016/5/10/chartex" xmlns:cx5="http://schemas.microsoft.com/office/drawing/2016/5/11/chartex" xmlns:cx6="http://schemas.microsoft.com/office/drawing/2016/5/12/chartex" xmlns:cx7="http://schemas.microsoft.com/office/drawing/2016/5/13/chartex" xmlns:cx8="http://schemas.microsoft.com/office/drawing/2016/5/14/chartex" xmlns:mc="http://schemas.openxmlformats.org/markup-compatibility/2006" xmlns:aink="http://schemas.microsoft.com/office/drawing/2016/ink" xmlns:am3d="http://schemas.microsoft.com/office/drawing/2017/model3d" xmlns:o="urn:schemas-microsoft-com:office:office" xmlns:oel="http://schemas.microsoft.com/office/2019/extlst" xmlns:r="http://schemas.openxmlformats.org/officeDocument/2006/relationships" xmlns:m="http://schemas.openxmlformats.org/officeDocument/2006/math" xmlns:v="urn:schemas-microsoft-com:vml" xmlns:wp14="http://schemas.microsoft.com/office/word/2010/wordprocessingDrawing" xmlns:wp="http://schemas.openxmlformats.org/drawingml/2006/wordprocessingDrawing" xmlns:w10="urn:schemas-microsoft-com:office:word" xmlns:w="http://schemas.openxmlformats.org/wordprocessingml/2006/main" xmlns:w14="http://schemas.microsoft.com/office/word/2010/wordml" xmlns:w15="http://schemas.microsoft.com/office/word/2012/wordml" xmlns:w16cex="http://schemas.microsoft.com/office/word/2018/wordml/cex" xmlns:w16cid="http://schemas.microsoft.com/office/word/2016/wordml/cid" xmlns:w16="http://schemas.microsoft.com/office/word/2018/wordml" xmlns:w16sdtdh="http://schemas.microsoft.com/office/word/2020/wordml/sdtdatahash" xmlns:w16se="http://schemas.microsoft.com/office/word/2015/wordml/symex" xmlns:wpg="http://schemas.microsoft.com/office/word/2010/wordprocessingGroup" xmlns:wpi="http://schemas.microsoft.com/office/word/2010/wordprocessingInk" xmlns:wne="http://schemas.microsoft.com/office/word/2006/wordml" xmlns:wps="http://schemas.microsoft.com/office/word/2010/wordprocessingShape" mc:Ignorable="w14 w15 w16se w16cid w16 w16cex w16sdtdh wp14">
   <w:p>
     <w:pPr>
       <w:spacing w:before="140" w:line="100" w:lineRule="exact"/>
@@ -6758,7 +6904,7 @@
 </file>
 
 <file path=word/footnotes.xml><?xml version="1.0" encoding="utf-8"?>
-<w:footnotes xmlns:wpc="http://schemas.microsoft.com/office/word/2010/wordprocessingCanvas" xmlns:cx="http://schemas.microsoft.com/office/drawing/2014/chartex" xmlns:cx1="http://schemas.microsoft.com/office/drawing/2015/9/8/chartex" xmlns:cx2="http://schemas.microsoft.com/office/drawing/2015/10/21/chartex" xmlns:cx3="http://schemas.microsoft.com/office/drawing/2016/5/9/chartex" xmlns:cx4="http://schemas.microsoft.com/office/drawing/2016/5/10/chartex" xmlns:cx5="http://schemas.microsoft.com/office/drawing/2016/5/11/chartex" xmlns:cx6="http://schemas.microsoft.com/office/drawing/2016/5/12/chartex" xmlns:cx7="http://schemas.microsoft.com/office/drawing/2016/5/13/chartex" xmlns:cx8="http://schemas.microsoft.com/office/drawing/2016/5/14/chartex" xmlns:mc="http://schemas.openxmlformats.org/markup-compatibility/2006" xmlns:aink="http://schemas.microsoft.com/office/drawing/2016/ink" xmlns:am3d="http://schemas.microsoft.com/office/drawing/2017/model3d" xmlns:o="urn:schemas-microsoft-com:office:office" xmlns:r="http://schemas.openxmlformats.org/officeDocument/2006/relationships" xmlns:m="http://schemas.openxmlformats.org/officeDocument/2006/math" xmlns:v="urn:schemas-microsoft-com:vml" xmlns:wp14="http://schemas.microsoft.com/office/word/2010/wordprocessingDrawing" xmlns:wp="http://schemas.openxmlformats.org/drawingml/2006/wordprocessingDrawing" xmlns:w10="urn:schemas-microsoft-com:office:word" xmlns:w="http://schemas.openxmlformats.org/wordprocessingml/2006/main" xmlns:w14="http://schemas.microsoft.com/office/word/2010/wordml" xmlns:w15="http://schemas.microsoft.com/office/word/2012/wordml" xmlns:w16cex="http://schemas.microsoft.com/office/word/2018/wordml/cex" xmlns:w16cid="http://schemas.microsoft.com/office/word/2016/wordml/cid" xmlns:w16="http://schemas.microsoft.com/office/word/2018/wordml" xmlns:w16sdtdh="http://schemas.microsoft.com/office/word/2020/wordml/sdtdatahash" xmlns:w16se="http://schemas.microsoft.com/office/word/2015/wordml/symex" xmlns:wpg="http://schemas.microsoft.com/office/word/2010/wordprocessingGroup" xmlns:wpi="http://schemas.microsoft.com/office/word/2010/wordprocessingInk" xmlns:wne="http://schemas.microsoft.com/office/word/2006/wordml" xmlns:wps="http://schemas.microsoft.com/office/word/2010/wordprocessingShape" mc:Ignorable="w14 w15 w16se w16cid w16 w16cex w16sdtdh wp14">
+<w:footnotes xmlns:wpc="http://schemas.microsoft.com/office/word/2010/wordprocessingCanvas" xmlns:cx="http://schemas.microsoft.com/office/drawing/2014/chartex" xmlns:cx1="http://schemas.microsoft.com/office/drawing/2015/9/8/chartex" xmlns:cx2="http://schemas.microsoft.com/office/drawing/2015/10/21/chartex" xmlns:cx3="http://schemas.microsoft.com/office/drawing/2016/5/9/chartex" xmlns:cx4="http://schemas.microsoft.com/office/drawing/2016/5/10/chartex" xmlns:cx5="http://schemas.microsoft.com/office/drawing/2016/5/11/chartex" xmlns:cx6="http://schemas.microsoft.com/office/drawing/2016/5/12/chartex" xmlns:cx7="http://schemas.microsoft.com/office/drawing/2016/5/13/chartex" xmlns:cx8="http://schemas.microsoft.com/office/drawing/2016/5/14/chartex" xmlns:mc="http://schemas.openxmlformats.org/markup-compatibility/2006" xmlns:aink="http://schemas.microsoft.com/office/drawing/2016/ink" xmlns:am3d="http://schemas.microsoft.com/office/drawing/2017/model3d" xmlns:o="urn:schemas-microsoft-com:office:office" xmlns:oel="http://schemas.microsoft.com/office/2019/extlst" xmlns:r="http://schemas.openxmlformats.org/officeDocument/2006/relationships" xmlns:m="http://schemas.openxmlformats.org/officeDocument/2006/math" xmlns:v="urn:schemas-microsoft-com:vml" xmlns:wp14="http://schemas.microsoft.com/office/word/2010/wordprocessingDrawing" xmlns:wp="http://schemas.openxmlformats.org/drawingml/2006/wordprocessingDrawing" xmlns:w10="urn:schemas-microsoft-com:office:word" xmlns:w="http://schemas.openxmlformats.org/wordprocessingml/2006/main" xmlns:w14="http://schemas.microsoft.com/office/word/2010/wordml" xmlns:w15="http://schemas.microsoft.com/office/word/2012/wordml" xmlns:w16cex="http://schemas.microsoft.com/office/word/2018/wordml/cex" xmlns:w16cid="http://schemas.microsoft.com/office/word/2016/wordml/cid" xmlns:w16="http://schemas.microsoft.com/office/word/2018/wordml" xmlns:w16sdtdh="http://schemas.microsoft.com/office/word/2020/wordml/sdtdatahash" xmlns:w16se="http://schemas.microsoft.com/office/word/2015/wordml/symex" xmlns:wpg="http://schemas.microsoft.com/office/word/2010/wordprocessingGroup" xmlns:wpi="http://schemas.microsoft.com/office/word/2010/wordprocessingInk" xmlns:wne="http://schemas.microsoft.com/office/word/2006/wordml" xmlns:wps="http://schemas.microsoft.com/office/word/2010/wordprocessingShape" mc:Ignorable="w14 w15 w16se w16cid w16 w16cex w16sdtdh wp14">
   <w:footnote w:type="separator" w:id="-1">
     <w:p>
       <w:r>
@@ -6777,7 +6923,7 @@
 </file>
 
 <file path=word/header1.xml><?xml version="1.0" encoding="utf-8"?>
-<w:hdr xmlns:wpc="http://schemas.microsoft.com/office/word/2010/wordprocessingCanvas" xmlns:cx="http://schemas.microsoft.com/office/drawing/2014/chartex" xmlns:cx1="http://schemas.microsoft.com/office/drawing/2015/9/8/chartex" xmlns:cx2="http://schemas.microsoft.com/office/drawing/2015/10/21/chartex" xmlns:cx3="http://schemas.microsoft.com/office/drawing/2016/5/9/chartex" xmlns:cx4="http://schemas.microsoft.com/office/drawing/2016/5/10/chartex" xmlns:cx5="http://schemas.microsoft.com/office/drawing/2016/5/11/chartex" xmlns:cx6="http://schemas.microsoft.com/office/drawing/2016/5/12/chartex" xmlns:cx7="http://schemas.microsoft.com/office/drawing/2016/5/13/chartex" xmlns:cx8="http://schemas.microsoft.com/office/drawing/2016/5/14/chartex" xmlns:mc="http://schemas.openxmlformats.org/markup-compatibility/2006" xmlns:aink="http://schemas.microsoft.com/office/drawing/2016/ink" xmlns:am3d="http://schemas.microsoft.com/office/drawing/2017/model3d" xmlns:o="urn:schemas-microsoft-com:office:office" xmlns:r="http://schemas.openxmlformats.org/officeDocument/2006/relationships" xmlns:m="http://schemas.openxmlformats.org/officeDocument/2006/math" xmlns:v="urn:schemas-microsoft-com:vml" xmlns:wp14="http://schemas.microsoft.com/office/word/2010/wordprocessingDrawing" xmlns:wp="http://schemas.openxmlformats.org/drawingml/2006/wordprocessingDrawing" xmlns:w10="urn:schemas-microsoft-com:office:word" xmlns:w="http://schemas.openxmlformats.org/wordprocessingml/2006/main" xmlns:w14="http://schemas.microsoft.com/office/word/2010/wordml" xmlns:w15="http://schemas.microsoft.com/office/word/2012/wordml" xmlns:w16cex="http://schemas.microsoft.com/office/word/2018/wordml/cex" xmlns:w16cid="http://schemas.microsoft.com/office/word/2016/wordml/cid" xmlns:w16="http://schemas.microsoft.com/office/word/2018/wordml" xmlns:w16sdtdh="http://schemas.microsoft.com/office/word/2020/wordml/sdtdatahash" xmlns:w16se="http://schemas.microsoft.com/office/word/2015/wordml/symex" xmlns:wpg="http://schemas.microsoft.com/office/word/2010/wordprocessingGroup" xmlns:wpi="http://schemas.microsoft.com/office/word/2010/wordprocessingInk" xmlns:wne="http://schemas.microsoft.com/office/word/2006/wordml" xmlns:wps="http://schemas.microsoft.com/office/word/2010/wordprocessingShape" mc:Ignorable="w14 w15 w16se w16cid w16 w16cex w16sdtdh wp14">
+<w:hdr xmlns:wpc="http://schemas.microsoft.com/office/word/2010/wordprocessingCanvas" xmlns:cx="http://schemas.microsoft.com/office/drawing/2014/chartex" xmlns:cx1="http://schemas.microsoft.com/office/drawing/2015/9/8/chartex" xmlns:cx2="http://schemas.microsoft.com/office/drawing/2015/10/21/chartex" xmlns:cx3="http://schemas.microsoft.com/office/drawing/2016/5/9/chartex" xmlns:cx4="http://schemas.microsoft.com/office/drawing/2016/5/10/chartex" xmlns:cx5="http://schemas.microsoft.com/office/drawing/2016/5/11/chartex" xmlns:cx6="http://schemas.microsoft.com/office/drawing/2016/5/12/chartex" xmlns:cx7="http://schemas.microsoft.com/office/drawing/2016/5/13/chartex" xmlns:cx8="http://schemas.microsoft.com/office/drawing/2016/5/14/chartex" xmlns:mc="http://schemas.openxmlformats.org/markup-compatibility/2006" xmlns:aink="http://schemas.microsoft.com/office/drawing/2016/ink" xmlns:am3d="http://schemas.microsoft.com/office/drawing/2017/model3d" xmlns:o="urn:schemas-microsoft-com:office:office" xmlns:oel="http://schemas.microsoft.com/office/2019/extlst" xmlns:r="http://schemas.openxmlformats.org/officeDocument/2006/relationships" xmlns:m="http://schemas.openxmlformats.org/officeDocument/2006/math" xmlns:v="urn:schemas-microsoft-com:vml" xmlns:wp14="http://schemas.microsoft.com/office/word/2010/wordprocessingDrawing" xmlns:wp="http://schemas.openxmlformats.org/drawingml/2006/wordprocessingDrawing" xmlns:w10="urn:schemas-microsoft-com:office:word" xmlns:w="http://schemas.openxmlformats.org/wordprocessingml/2006/main" xmlns:w14="http://schemas.microsoft.com/office/word/2010/wordml" xmlns:w15="http://schemas.microsoft.com/office/word/2012/wordml" xmlns:w16cex="http://schemas.microsoft.com/office/word/2018/wordml/cex" xmlns:w16cid="http://schemas.microsoft.com/office/word/2016/wordml/cid" xmlns:w16="http://schemas.microsoft.com/office/word/2018/wordml" xmlns:w16sdtdh="http://schemas.microsoft.com/office/word/2020/wordml/sdtdatahash" xmlns:w16se="http://schemas.microsoft.com/office/word/2015/wordml/symex" xmlns:wpg="http://schemas.microsoft.com/office/word/2010/wordprocessingGroup" xmlns:wpi="http://schemas.microsoft.com/office/word/2010/wordprocessingInk" xmlns:wne="http://schemas.microsoft.com/office/word/2006/wordml" xmlns:wps="http://schemas.microsoft.com/office/word/2010/wordprocessingShape" mc:Ignorable="w14 w15 w16se w16cid w16 w16cex w16sdtdh wp14">
   <w:p>
     <w:pPr>
       <w:tabs>
@@ -6927,7 +7073,7 @@
         <w:sz w:val="19"/>
         <w:lang w:val="en-GB"/>
       </w:rPr>
-      <w:t>15-February-2022</w:t>
+      <w:t>6-October-2023</w:t>
     </w:r>
     <w:r>
       <w:rPr>
@@ -6941,7 +7087,7 @@
 </file>
 
 <file path=word/numbering.xml><?xml version="1.0" encoding="utf-8"?>
-<w:numbering xmlns:wpc="http://schemas.microsoft.com/office/word/2010/wordprocessingCanvas" xmlns:cx="http://schemas.microsoft.com/office/drawing/2014/chartex" xmlns:cx1="http://schemas.microsoft.com/office/drawing/2015/9/8/chartex" xmlns:cx2="http://schemas.microsoft.com/office/drawing/2015/10/21/chartex" xmlns:cx3="http://schemas.microsoft.com/office/drawing/2016/5/9/chartex" xmlns:cx4="http://schemas.microsoft.com/office/drawing/2016/5/10/chartex" xmlns:cx5="http://schemas.microsoft.com/office/drawing/2016/5/11/chartex" xmlns:cx6="http://schemas.microsoft.com/office/drawing/2016/5/12/chartex" xmlns:cx7="http://schemas.microsoft.com/office/drawing/2016/5/13/chartex" xmlns:cx8="http://schemas.microsoft.com/office/drawing/2016/5/14/chartex" xmlns:mc="http://schemas.openxmlformats.org/markup-compatibility/2006" xmlns:aink="http://schemas.microsoft.com/office/drawing/2016/ink" xmlns:am3d="http://schemas.microsoft.com/office/drawing/2017/model3d" xmlns:o="urn:schemas-microsoft-com:office:office" xmlns:r="http://schemas.openxmlformats.org/officeDocument/2006/relationships" xmlns:m="http://schemas.openxmlformats.org/officeDocument/2006/math" xmlns:v="urn:schemas-microsoft-com:vml" xmlns:wp14="http://schemas.microsoft.com/office/word/2010/wordprocessingDrawing" xmlns:wp="http://schemas.openxmlformats.org/drawingml/2006/wordprocessingDrawing" xmlns:w10="urn:schemas-microsoft-com:office:word" xmlns:w="http://schemas.openxmlformats.org/wordprocessingml/2006/main" xmlns:w14="http://schemas.microsoft.com/office/word/2010/wordml" xmlns:w15="http://schemas.microsoft.com/office/word/2012/wordml" xmlns:w16cex="http://schemas.microsoft.com/office/word/2018/wordml/cex" xmlns:w16cid="http://schemas.microsoft.com/office/word/2016/wordml/cid" xmlns:w16="http://schemas.microsoft.com/office/word/2018/wordml" xmlns:w16sdtdh="http://schemas.microsoft.com/office/word/2020/wordml/sdtdatahash" xmlns:w16se="http://schemas.microsoft.com/office/word/2015/wordml/symex" xmlns:wpg="http://schemas.microsoft.com/office/word/2010/wordprocessingGroup" xmlns:wpi="http://schemas.microsoft.com/office/word/2010/wordprocessingInk" xmlns:wne="http://schemas.microsoft.com/office/word/2006/wordml" xmlns:wps="http://schemas.microsoft.com/office/word/2010/wordprocessingShape" mc:Ignorable="w14 w15 w16se w16cid w16 w16cex w16sdtdh wp14">
+<w:numbering xmlns:wpc="http://schemas.microsoft.com/office/word/2010/wordprocessingCanvas" xmlns:cx="http://schemas.microsoft.com/office/drawing/2014/chartex" xmlns:cx1="http://schemas.microsoft.com/office/drawing/2015/9/8/chartex" xmlns:cx2="http://schemas.microsoft.com/office/drawing/2015/10/21/chartex" xmlns:cx3="http://schemas.microsoft.com/office/drawing/2016/5/9/chartex" xmlns:cx4="http://schemas.microsoft.com/office/drawing/2016/5/10/chartex" xmlns:cx5="http://schemas.microsoft.com/office/drawing/2016/5/11/chartex" xmlns:cx6="http://schemas.microsoft.com/office/drawing/2016/5/12/chartex" xmlns:cx7="http://schemas.microsoft.com/office/drawing/2016/5/13/chartex" xmlns:cx8="http://schemas.microsoft.com/office/drawing/2016/5/14/chartex" xmlns:mc="http://schemas.openxmlformats.org/markup-compatibility/2006" xmlns:aink="http://schemas.microsoft.com/office/drawing/2016/ink" xmlns:am3d="http://schemas.microsoft.com/office/drawing/2017/model3d" xmlns:o="urn:schemas-microsoft-com:office:office" xmlns:oel="http://schemas.microsoft.com/office/2019/extlst" xmlns:r="http://schemas.openxmlformats.org/officeDocument/2006/relationships" xmlns:m="http://schemas.openxmlformats.org/officeDocument/2006/math" xmlns:v="urn:schemas-microsoft-com:vml" xmlns:wp14="http://schemas.microsoft.com/office/word/2010/wordprocessingDrawing" xmlns:wp="http://schemas.openxmlformats.org/drawingml/2006/wordprocessingDrawing" xmlns:w10="urn:schemas-microsoft-com:office:word" xmlns:w="http://schemas.openxmlformats.org/wordprocessingml/2006/main" xmlns:w14="http://schemas.microsoft.com/office/word/2010/wordml" xmlns:w15="http://schemas.microsoft.com/office/word/2012/wordml" xmlns:w16cex="http://schemas.microsoft.com/office/word/2018/wordml/cex" xmlns:w16cid="http://schemas.microsoft.com/office/word/2016/wordml/cid" xmlns:w16="http://schemas.microsoft.com/office/word/2018/wordml" xmlns:w16sdtdh="http://schemas.microsoft.com/office/word/2020/wordml/sdtdatahash" xmlns:w16se="http://schemas.microsoft.com/office/word/2015/wordml/symex" xmlns:wpg="http://schemas.microsoft.com/office/word/2010/wordprocessingGroup" xmlns:wpi="http://schemas.microsoft.com/office/word/2010/wordprocessingInk" xmlns:wne="http://schemas.microsoft.com/office/word/2006/wordml" xmlns:wps="http://schemas.microsoft.com/office/word/2010/wordprocessingShape" mc:Ignorable="w14 w15 w16se w16cid w16 w16cex w16sdtdh wp14">
   <w:abstractNum w:abstractNumId="0" w15:restartNumberingAfterBreak="0">
     <w:nsid w:val="00000001"/>
     <w:multiLevelType w:val="singleLevel"/>
@@ -7205,28 +7351,28 @@
       </w:pPr>
     </w:lvl>
   </w:abstractNum>
-  <w:num w:numId="1">
+  <w:num w:numId="1" w16cid:durableId="1670908707">
     <w:abstractNumId w:val="0"/>
   </w:num>
-  <w:num w:numId="2">
+  <w:num w:numId="2" w16cid:durableId="317661429">
     <w:abstractNumId w:val="1"/>
   </w:num>
-  <w:num w:numId="3">
+  <w:num w:numId="3" w16cid:durableId="2081556971">
     <w:abstractNumId w:val="2"/>
   </w:num>
-  <w:num w:numId="4">
+  <w:num w:numId="4" w16cid:durableId="691304257">
     <w:abstractNumId w:val="3"/>
   </w:num>
-  <w:num w:numId="5">
+  <w:num w:numId="5" w16cid:durableId="22100163">
     <w:abstractNumId w:val="4"/>
   </w:num>
-  <w:num w:numId="6">
+  <w:num w:numId="6" w16cid:durableId="686097560">
     <w:abstractNumId w:val="5"/>
   </w:num>
-  <w:num w:numId="7">
+  <w:num w:numId="7" w16cid:durableId="1976762482">
     <w:abstractNumId w:val="6"/>
   </w:num>
-  <w:num w:numId="8">
+  <w:num w:numId="8" w16cid:durableId="1217207285">
     <w:abstractNumId w:val="7"/>
   </w:num>
 </w:numbering>
@@ -7238,7 +7384,7 @@
     <w:rPrDefault>
       <w:rPr>
         <w:rFonts w:ascii="Times New Roman" w:eastAsia="Times New Roman" w:hAnsi="Times New Roman" w:cs="Times New Roman"/>
-        <w:lang w:val="en-IE" w:eastAsia="zh-CN" w:bidi="ar-SA"/>
+        <w:lang w:val="en-IE" w:eastAsia="en-IE" w:bidi="ar-SA"/>
       </w:rPr>
     </w:rPrDefault>
     <w:pPrDefault/>

</xml_diff>

<commit_message>
Added a note that Eadent stems from Eamonn Anthony Duffy Enterprises.
</commit_message>
<xml_diff>
--- a/EamonnDuffyCV-Long.docx
+++ b/EamonnDuffyCV-Long.docx
@@ -3975,6 +3975,29 @@
                 <w:szCs w:val="24"/>
               </w:rPr>
               <w:t>onsultancy.</w:t>
+            </w:r>
+            <w:r>
+              <w:rPr>
+                <w:sz w:val="24"/>
+                <w:szCs w:val="24"/>
+              </w:rPr>
+              <w:t xml:space="preserve"> </w:t>
+            </w:r>
+            <w:proofErr w:type="spellStart"/>
+            <w:r>
+              <w:rPr>
+                <w:sz w:val="24"/>
+                <w:szCs w:val="24"/>
+              </w:rPr>
+              <w:t>Eadent</w:t>
+            </w:r>
+            <w:proofErr w:type="spellEnd"/>
+            <w:r>
+              <w:rPr>
+                <w:sz w:val="24"/>
+                <w:szCs w:val="24"/>
+              </w:rPr>
+              <w:t xml:space="preserve"> stems from Eamonn Anthony Duffy Enterprises.</w:t>
             </w:r>
           </w:p>
           <w:p>

</xml_diff>

<commit_message>
Mainly updated Areas Of Expertise.
</commit_message>
<xml_diff>
--- a/EamonnDuffyCV-Long.docx
+++ b/EamonnDuffyCV-Long.docx
@@ -155,7 +155,21 @@
                 <w:sz w:val="24"/>
                 <w:szCs w:val="24"/>
               </w:rPr>
-              <w:t xml:space="preserve">Effective communication with superiors and colleagues; Full lifecycle experience, from large to small projects; Team environments; Object Oriented Design and Development; </w:t>
+              <w:t xml:space="preserve">Effective communication with superiors and colleagues; Full lifecycle experience, from large to small projects; Team environments; Object Oriented </w:t>
+            </w:r>
+            <w:r>
+              <w:rPr>
+                <w:sz w:val="24"/>
+                <w:szCs w:val="24"/>
+              </w:rPr>
+              <w:t xml:space="preserve">Analysis, </w:t>
+            </w:r>
+            <w:r>
+              <w:rPr>
+                <w:sz w:val="24"/>
+                <w:szCs w:val="24"/>
+              </w:rPr>
+              <w:t xml:space="preserve">Design and Development; </w:t>
             </w:r>
             <w:r>
               <w:rPr>
@@ -246,6 +260,104 @@
                 <w:sz w:val="24"/>
                 <w:szCs w:val="24"/>
               </w:rPr>
+              <w:t>;</w:t>
+            </w:r>
+            <w:r>
+              <w:rPr>
+                <w:sz w:val="24"/>
+                <w:szCs w:val="24"/>
+              </w:rPr>
+              <w:t xml:space="preserve"> </w:t>
+            </w:r>
+            <w:r>
+              <w:rPr>
+                <w:sz w:val="24"/>
+                <w:szCs w:val="24"/>
+              </w:rPr>
+              <w:t xml:space="preserve">Mentoring; Code Reviewing; </w:t>
+            </w:r>
+            <w:r>
+              <w:rPr>
+                <w:sz w:val="24"/>
+                <w:szCs w:val="24"/>
+              </w:rPr>
+              <w:t xml:space="preserve">CI/CD – </w:t>
+            </w:r>
+            <w:r>
+              <w:rPr>
+                <w:sz w:val="24"/>
+                <w:szCs w:val="24"/>
+              </w:rPr>
+              <w:t>TeamCity</w:t>
+            </w:r>
+            <w:r>
+              <w:rPr>
+                <w:sz w:val="24"/>
+                <w:szCs w:val="24"/>
+              </w:rPr>
+              <w:t>/</w:t>
+            </w:r>
+            <w:r>
+              <w:rPr>
+                <w:sz w:val="24"/>
+                <w:szCs w:val="24"/>
+              </w:rPr>
+              <w:t>Octopus</w:t>
+            </w:r>
+            <w:r>
+              <w:rPr>
+                <w:sz w:val="24"/>
+                <w:szCs w:val="24"/>
+              </w:rPr>
+              <w:t>-De</w:t>
+            </w:r>
+            <w:r>
+              <w:rPr>
+                <w:sz w:val="24"/>
+                <w:szCs w:val="24"/>
+              </w:rPr>
+              <w:t>pl</w:t>
+            </w:r>
+            <w:r>
+              <w:rPr>
+                <w:sz w:val="24"/>
+                <w:szCs w:val="24"/>
+              </w:rPr>
+              <w:t>oy</w:t>
+            </w:r>
+            <w:r>
+              <w:rPr>
+                <w:sz w:val="24"/>
+                <w:szCs w:val="24"/>
+              </w:rPr>
+              <w:t>;</w:t>
+            </w:r>
+            <w:r>
+              <w:rPr>
+                <w:sz w:val="24"/>
+                <w:szCs w:val="24"/>
+              </w:rPr>
+              <w:t xml:space="preserve"> Jira;</w:t>
+            </w:r>
+            <w:r>
+              <w:rPr>
+                <w:sz w:val="24"/>
+                <w:szCs w:val="24"/>
+              </w:rPr>
+              <w:t xml:space="preserve"> </w:t>
+            </w:r>
+            <w:r>
+              <w:rPr>
+                <w:sz w:val="24"/>
+                <w:szCs w:val="24"/>
+              </w:rPr>
+              <w:t>HTML/CSS</w:t>
+            </w:r>
+            <w:r>
+              <w:rPr>
+                <w:sz w:val="24"/>
+                <w:szCs w:val="24"/>
+              </w:rPr>
               <w:t>.</w:t>
             </w:r>
             <w:r>
@@ -253,63 +365,49 @@
                 <w:sz w:val="24"/>
                 <w:szCs w:val="24"/>
               </w:rPr>
-              <w:t xml:space="preserve"> Novice/Intermediate: </w:t>
-            </w:r>
-            <w:r>
-              <w:rPr>
-                <w:sz w:val="24"/>
-                <w:szCs w:val="24"/>
-              </w:rPr>
-              <w:t xml:space="preserve">Mentoring; Code Reviewing; </w:t>
-            </w:r>
-            <w:r>
-              <w:rPr>
-                <w:sz w:val="24"/>
-                <w:szCs w:val="24"/>
-              </w:rPr>
-              <w:t xml:space="preserve">CI/CD – </w:t>
-            </w:r>
-            <w:r>
-              <w:rPr>
-                <w:sz w:val="24"/>
-                <w:szCs w:val="24"/>
-              </w:rPr>
-              <w:t>TeamCity</w:t>
-            </w:r>
-            <w:r>
-              <w:rPr>
-                <w:sz w:val="24"/>
-                <w:szCs w:val="24"/>
-              </w:rPr>
-              <w:t>/</w:t>
-            </w:r>
-            <w:r>
-              <w:rPr>
-                <w:sz w:val="24"/>
-                <w:szCs w:val="24"/>
-              </w:rPr>
-              <w:t>Octopus</w:t>
-            </w:r>
-            <w:r>
-              <w:rPr>
-                <w:sz w:val="24"/>
-                <w:szCs w:val="24"/>
-              </w:rPr>
-              <w:t>-De</w:t>
-            </w:r>
-            <w:r>
-              <w:rPr>
-                <w:sz w:val="24"/>
-                <w:szCs w:val="24"/>
-              </w:rPr>
-              <w:t>pl</w:t>
-            </w:r>
-            <w:r>
-              <w:rPr>
-                <w:sz w:val="24"/>
-                <w:szCs w:val="24"/>
-              </w:rPr>
-              <w:t>oy</w:t>
+              <w:t xml:space="preserve"> </w:t>
+            </w:r>
+            <w:r>
+              <w:rPr>
+                <w:sz w:val="24"/>
+                <w:szCs w:val="24"/>
+              </w:rPr>
+              <w:t xml:space="preserve">Novice/Intermediate: </w:t>
+            </w:r>
+            <w:r>
+              <w:rPr>
+                <w:sz w:val="24"/>
+                <w:szCs w:val="24"/>
+              </w:rPr>
+              <w:t xml:space="preserve">Angular 6; </w:t>
+            </w:r>
+            <w:r>
+              <w:rPr>
+                <w:sz w:val="24"/>
+                <w:szCs w:val="24"/>
+              </w:rPr>
+              <w:t>Visual Studio Code</w:t>
+            </w:r>
+            <w:r>
+              <w:rPr>
+                <w:sz w:val="24"/>
+                <w:szCs w:val="24"/>
+              </w:rPr>
+              <w:t xml:space="preserve">; </w:t>
+            </w:r>
+            <w:r>
+              <w:rPr>
+                <w:sz w:val="24"/>
+                <w:szCs w:val="24"/>
+              </w:rPr>
+              <w:t xml:space="preserve">JavaScript; </w:t>
+            </w:r>
+            <w:r>
+              <w:rPr>
+                <w:sz w:val="24"/>
+                <w:szCs w:val="24"/>
+              </w:rPr>
+              <w:t>TypeScript</w:t>
             </w:r>
             <w:r>
               <w:rPr>
@@ -323,21 +421,21 @@
                 <w:sz w:val="24"/>
                 <w:szCs w:val="24"/>
               </w:rPr>
-              <w:t xml:space="preserve"> Jira;</w:t>
-            </w:r>
-            <w:r>
-              <w:rPr>
-                <w:sz w:val="24"/>
-                <w:szCs w:val="24"/>
-              </w:rPr>
-              <w:t xml:space="preserve"> Angular 6; </w:t>
-            </w:r>
-            <w:r>
-              <w:rPr>
-                <w:sz w:val="24"/>
-                <w:szCs w:val="24"/>
-              </w:rPr>
-              <w:t>Visual Studio Code</w:t>
+              <w:t xml:space="preserve"> </w:t>
+            </w:r>
+            <w:r>
+              <w:rPr>
+                <w:sz w:val="24"/>
+                <w:szCs w:val="24"/>
+              </w:rPr>
+              <w:t xml:space="preserve">Git; </w:t>
+            </w:r>
+            <w:r>
+              <w:rPr>
+                <w:sz w:val="24"/>
+                <w:szCs w:val="24"/>
+              </w:rPr>
+              <w:t>Xamarin</w:t>
             </w:r>
             <w:r>
               <w:rPr>
@@ -351,21 +449,7 @@
                 <w:sz w:val="24"/>
                 <w:szCs w:val="24"/>
               </w:rPr>
-              <w:t xml:space="preserve">JavaScript; </w:t>
-            </w:r>
-            <w:r>
-              <w:rPr>
-                <w:sz w:val="24"/>
-                <w:szCs w:val="24"/>
-              </w:rPr>
-              <w:t>TypeScript</w:t>
-            </w:r>
-            <w:r>
-              <w:rPr>
-                <w:sz w:val="24"/>
-                <w:szCs w:val="24"/>
-              </w:rPr>
-              <w:t>;</w:t>
+              <w:t>Java;</w:t>
             </w:r>
             <w:r>
               <w:rPr>
@@ -379,35 +463,7 @@
                 <w:sz w:val="24"/>
                 <w:szCs w:val="24"/>
               </w:rPr>
-              <w:t xml:space="preserve">Git; </w:t>
-            </w:r>
-            <w:r>
-              <w:rPr>
-                <w:sz w:val="24"/>
-                <w:szCs w:val="24"/>
-              </w:rPr>
-              <w:t>ASP.NET Core</w:t>
-            </w:r>
-            <w:r>
-              <w:rPr>
-                <w:sz w:val="24"/>
-                <w:szCs w:val="24"/>
-              </w:rPr>
-              <w:t>; Xamarin</w:t>
-            </w:r>
-            <w:r>
-              <w:rPr>
-                <w:sz w:val="24"/>
-                <w:szCs w:val="24"/>
-              </w:rPr>
-              <w:t xml:space="preserve">; </w:t>
-            </w:r>
-            <w:r>
-              <w:rPr>
-                <w:sz w:val="24"/>
-                <w:szCs w:val="24"/>
-              </w:rPr>
-              <w:t>Java;</w:t>
+              <w:t>PHP;</w:t>
             </w:r>
             <w:r>
               <w:rPr>
@@ -421,35 +477,7 @@
                 <w:sz w:val="24"/>
                 <w:szCs w:val="24"/>
               </w:rPr>
-              <w:t>PHP;</w:t>
-            </w:r>
-            <w:r>
-              <w:rPr>
-                <w:sz w:val="24"/>
-                <w:szCs w:val="24"/>
-              </w:rPr>
-              <w:t xml:space="preserve"> </w:t>
-            </w:r>
-            <w:r>
-              <w:rPr>
-                <w:sz w:val="24"/>
-                <w:szCs w:val="24"/>
-              </w:rPr>
-              <w:t xml:space="preserve">XML; </w:t>
-            </w:r>
-            <w:r>
-              <w:rPr>
-                <w:sz w:val="24"/>
-                <w:szCs w:val="24"/>
-              </w:rPr>
-              <w:t>HTML</w:t>
-            </w:r>
-            <w:r>
-              <w:rPr>
-                <w:sz w:val="24"/>
-                <w:szCs w:val="24"/>
-              </w:rPr>
-              <w:t>/CSS</w:t>
+              <w:t>XML</w:t>
             </w:r>
             <w:r>
               <w:rPr>
@@ -1197,7 +1225,25 @@
                 <w:szCs w:val="24"/>
                 <w:lang w:val="en-GB"/>
               </w:rPr>
-              <w:t>ASP.NET MVC &amp; Web API</w:t>
+              <w:t xml:space="preserve">ASP.NET </w:t>
+            </w:r>
+            <w:r>
+              <w:rPr>
+                <w:b/>
+                <w:sz w:val="24"/>
+                <w:szCs w:val="24"/>
+                <w:lang w:val="en-GB"/>
+              </w:rPr>
+              <w:t xml:space="preserve">Razor, </w:t>
+            </w:r>
+            <w:r>
+              <w:rPr>
+                <w:b/>
+                <w:sz w:val="24"/>
+                <w:szCs w:val="24"/>
+                <w:lang w:val="en-GB"/>
+              </w:rPr>
+              <w:t>MVC &amp; Web API</w:t>
             </w:r>
             <w:r>
               <w:rPr>
@@ -3982,6 +4028,13 @@
                 <w:szCs w:val="24"/>
               </w:rPr>
               <w:t xml:space="preserve"> </w:t>
+            </w:r>
+            <w:r>
+              <w:rPr>
+                <w:sz w:val="24"/>
+                <w:szCs w:val="24"/>
+              </w:rPr>
+              <w:t xml:space="preserve">The name </w:t>
             </w:r>
             <w:proofErr w:type="spellStart"/>
             <w:r>

</xml_diff>